<commit_message>
nmv 28 09 2022
</commit_message>
<xml_diff>
--- a/TS-Padam/TS-2.3/TS 2.3 Tamil Pada Paatam Corrections.docx
+++ b/TS-Padam/TS-2.3/TS 2.3 Tamil Pada Paatam Corrections.docx
@@ -1,6 +1,6 @@
 
 <file path=word/document.xml><?xml version="1.0" encoding="utf-8"?>
-<w:document xmlns:wpc="http://schemas.microsoft.com/office/word/2010/wordprocessingCanvas" xmlns:cx="http://schemas.microsoft.com/office/drawing/2014/chartex" xmlns:cx1="http://schemas.microsoft.com/office/drawing/2015/9/8/chartex" xmlns:cx2="http://schemas.microsoft.com/office/drawing/2015/10/21/chartex" xmlns:cx3="http://schemas.microsoft.com/office/drawing/2016/5/9/chartex" xmlns:cx4="http://schemas.microsoft.com/office/drawing/2016/5/10/chartex" xmlns:cx5="http://schemas.microsoft.com/office/drawing/2016/5/11/chartex" xmlns:cx6="http://schemas.microsoft.com/office/drawing/2016/5/12/chartex" xmlns:cx7="http://schemas.microsoft.com/office/drawing/2016/5/13/chartex" xmlns:cx8="http://schemas.microsoft.com/office/drawing/2016/5/14/chartex" xmlns:mc="http://schemas.openxmlformats.org/markup-compatibility/2006" xmlns:aink="http://schemas.microsoft.com/office/drawing/2016/ink" xmlns:am3d="http://schemas.microsoft.com/office/drawing/2017/model3d" xmlns:o="urn:schemas-microsoft-com:office:office" xmlns:r="http://schemas.openxmlformats.org/officeDocument/2006/relationships" xmlns:m="http://schemas.openxmlformats.org/officeDocument/2006/math" xmlns:v="urn:schemas-microsoft-com:vml" xmlns:wp14="http://schemas.microsoft.com/office/word/2010/wordprocessingDrawing" xmlns:wp="http://schemas.openxmlformats.org/drawingml/2006/wordprocessingDrawing" xmlns:w10="urn:schemas-microsoft-com:office:word" xmlns:w="http://schemas.openxmlformats.org/wordprocessingml/2006/main" xmlns:w14="http://schemas.microsoft.com/office/word/2010/wordml" xmlns:w15="http://schemas.microsoft.com/office/word/2012/wordml" xmlns:w16cex="http://schemas.microsoft.com/office/word/2018/wordml/cex" xmlns:w16cid="http://schemas.microsoft.com/office/word/2016/wordml/cid" xmlns:w16="http://schemas.microsoft.com/office/word/2018/wordml" xmlns:w16sdtdh="http://schemas.microsoft.com/office/word/2020/wordml/sdtdatahash" xmlns:w16se="http://schemas.microsoft.com/office/word/2015/wordml/symex" xmlns:wpg="http://schemas.microsoft.com/office/word/2010/wordprocessingGroup" xmlns:wpi="http://schemas.microsoft.com/office/word/2010/wordprocessingInk" xmlns:wne="http://schemas.microsoft.com/office/word/2006/wordml" xmlns:wps="http://schemas.microsoft.com/office/word/2010/wordprocessingShape" mc:Ignorable="w14 w15 w16se w16cid w16 w16cex w16sdtdh wp14">
+<w:document xmlns:wpc="http://schemas.microsoft.com/office/word/2010/wordprocessingCanvas" xmlns:cx="http://schemas.microsoft.com/office/drawing/2014/chartex" xmlns:cx1="http://schemas.microsoft.com/office/drawing/2015/9/8/chartex" xmlns:mc="http://schemas.openxmlformats.org/markup-compatibility/2006" xmlns:o="urn:schemas-microsoft-com:office:office" xmlns:r="http://schemas.openxmlformats.org/officeDocument/2006/relationships" xmlns:m="http://schemas.openxmlformats.org/officeDocument/2006/math" xmlns:v="urn:schemas-microsoft-com:vml" xmlns:wp14="http://schemas.microsoft.com/office/word/2010/wordprocessingDrawing" xmlns:wp="http://schemas.openxmlformats.org/drawingml/2006/wordprocessingDrawing" xmlns:w10="urn:schemas-microsoft-com:office:word" xmlns:w="http://schemas.openxmlformats.org/wordprocessingml/2006/main" xmlns:w14="http://schemas.microsoft.com/office/word/2010/wordml" xmlns:w15="http://schemas.microsoft.com/office/word/2012/wordml" xmlns:w16se="http://schemas.microsoft.com/office/word/2015/wordml/symex" xmlns:wpg="http://schemas.microsoft.com/office/word/2010/wordprocessingGroup" xmlns:wpi="http://schemas.microsoft.com/office/word/2010/wordprocessingInk" xmlns:wne="http://schemas.microsoft.com/office/word/2006/wordml" xmlns:wps="http://schemas.microsoft.com/office/word/2010/wordprocessingShape" mc:Ignorable="w14 w15 w16se wp14">
   <w:body>
     <w:p>
       <w:pPr>
@@ -21,7 +21,51 @@
           <w:szCs w:val="32"/>
           <w:u w:val="single"/>
         </w:rPr>
-        <w:t xml:space="preserve">TS Pada Paatam – TS 2.3 </w:t>
+        <w:t xml:space="preserve">TS </w:t>
+      </w:r>
+      <w:proofErr w:type="spellStart"/>
+      <w:r>
+        <w:rPr>
+          <w:b/>
+          <w:bCs/>
+          <w:sz w:val="32"/>
+          <w:szCs w:val="32"/>
+          <w:u w:val="single"/>
+        </w:rPr>
+        <w:t>Pada</w:t>
+      </w:r>
+      <w:proofErr w:type="spellEnd"/>
+      <w:r>
+        <w:rPr>
+          <w:b/>
+          <w:bCs/>
+          <w:sz w:val="32"/>
+          <w:szCs w:val="32"/>
+          <w:u w:val="single"/>
+        </w:rPr>
+        <w:t xml:space="preserve"> </w:t>
+      </w:r>
+      <w:proofErr w:type="spellStart"/>
+      <w:r>
+        <w:rPr>
+          <w:b/>
+          <w:bCs/>
+          <w:sz w:val="32"/>
+          <w:szCs w:val="32"/>
+          <w:u w:val="single"/>
+        </w:rPr>
+        <w:t>Paatam</w:t>
+      </w:r>
+      <w:proofErr w:type="spellEnd"/>
+      <w:r>
+        <w:rPr>
+          <w:b/>
+          <w:bCs/>
+          <w:sz w:val="32"/>
+          <w:szCs w:val="32"/>
+          <w:u w:val="single"/>
+        </w:rPr>
+        <w:t xml:space="preserve"> – TS 2.3 </w:t>
       </w:r>
       <w:r>
         <w:rPr>
@@ -33,6 +77,8 @@
         </w:rPr>
         <w:t>Tamil</w:t>
       </w:r>
+      <w:bookmarkStart w:id="0" w:name="_GoBack"/>
+      <w:bookmarkEnd w:id="0"/>
       <w:r>
         <w:rPr>
           <w:b/>
@@ -42,6 +88,1040 @@
           <w:u w:val="single"/>
         </w:rPr>
         <w:t xml:space="preserve"> </w:t>
+      </w:r>
+      <w:r>
+        <w:rPr>
+          <w:b/>
+          <w:bCs/>
+          <w:sz w:val="32"/>
+          <w:szCs w:val="32"/>
+          <w:u w:val="single"/>
+        </w:rPr>
+        <w:t>Corrections</w:t>
+      </w:r>
+      <w:r>
+        <w:rPr>
+          <w:b/>
+          <w:bCs/>
+          <w:sz w:val="32"/>
+          <w:szCs w:val="32"/>
+          <w:u w:val="single"/>
+        </w:rPr>
+        <w:t xml:space="preserve"> </w:t>
+      </w:r>
+      <w:r>
+        <w:rPr>
+          <w:b/>
+          <w:bCs/>
+          <w:sz w:val="32"/>
+          <w:szCs w:val="32"/>
+          <w:u w:val="single"/>
+        </w:rPr>
+        <w:t>–</w:t>
+      </w:r>
+      <w:r>
+        <w:rPr>
+          <w:b/>
+          <w:bCs/>
+          <w:sz w:val="32"/>
+          <w:szCs w:val="32"/>
+          <w:u w:val="single"/>
+        </w:rPr>
+        <w:t xml:space="preserve"> </w:t>
+      </w:r>
+      <w:r>
+        <w:rPr>
+          <w:b/>
+          <w:bCs/>
+          <w:sz w:val="32"/>
+          <w:szCs w:val="32"/>
+          <w:u w:val="single"/>
+        </w:rPr>
+        <w:t xml:space="preserve">Observed till </w:t>
+      </w:r>
+      <w:r>
+        <w:rPr>
+          <w:b/>
+          <w:bCs/>
+          <w:sz w:val="32"/>
+          <w:szCs w:val="32"/>
+          <w:highlight w:val="red"/>
+          <w:u w:val="single"/>
+        </w:rPr>
+        <w:t>????</w:t>
+      </w:r>
+    </w:p>
+    <w:p>
+      <w:pPr>
+        <w:jc w:val="center"/>
+        <w:rPr>
+          <w:b/>
+          <w:bCs/>
+        </w:rPr>
+      </w:pPr>
+      <w:r>
+        <w:rPr>
+          <w:b/>
+          <w:bCs/>
+        </w:rPr>
+        <w:t>(ignore those which are already incorporated in your book’s version and date)</w:t>
+      </w:r>
+    </w:p>
+    <w:tbl>
+      <w:tblPr>
+        <w:tblW w:w="13443" w:type="dxa"/>
+        <w:tblInd w:w="-990" w:type="dxa"/>
+        <w:tblBorders>
+          <w:top w:val="single" w:sz="4" w:space="0" w:color="000000"/>
+          <w:left w:val="single" w:sz="4" w:space="0" w:color="000000"/>
+          <w:bottom w:val="single" w:sz="4" w:space="0" w:color="000000"/>
+          <w:right w:val="single" w:sz="4" w:space="0" w:color="000000"/>
+          <w:insideH w:val="single" w:sz="4" w:space="0" w:color="000000"/>
+          <w:insideV w:val="single" w:sz="4" w:space="0" w:color="000000"/>
+        </w:tblBorders>
+        <w:tblLook w:val="04A0" w:firstRow="1" w:lastRow="0" w:firstColumn="1" w:lastColumn="0" w:noHBand="0" w:noVBand="1"/>
+      </w:tblPr>
+      <w:tblGrid>
+        <w:gridCol w:w="3366"/>
+        <w:gridCol w:w="4857"/>
+        <w:gridCol w:w="5220"/>
+      </w:tblGrid>
+      <w:tr>
+        <w:tc>
+          <w:tcPr>
+            <w:tcW w:w="3366" w:type="dxa"/>
+          </w:tcPr>
+          <w:p>
+            <w:pPr>
+              <w:spacing w:before="0" w:line="240" w:lineRule="auto"/>
+              <w:jc w:val="center"/>
+              <w:rPr>
+                <w:b/>
+                <w:bCs/>
+                <w:sz w:val="32"/>
+                <w:szCs w:val="32"/>
+              </w:rPr>
+            </w:pPr>
+            <w:r>
+              <w:rPr>
+                <w:b/>
+                <w:bCs/>
+                <w:sz w:val="32"/>
+                <w:szCs w:val="32"/>
+              </w:rPr>
+              <w:t>Section, Paragraph</w:t>
+            </w:r>
+          </w:p>
+          <w:p>
+            <w:pPr>
+              <w:spacing w:before="0" w:line="240" w:lineRule="auto"/>
+              <w:jc w:val="center"/>
+              <w:rPr>
+                <w:b/>
+                <w:bCs/>
+                <w:sz w:val="32"/>
+                <w:szCs w:val="32"/>
+              </w:rPr>
+            </w:pPr>
+            <w:r>
+              <w:rPr>
+                <w:b/>
+                <w:bCs/>
+                <w:sz w:val="32"/>
+                <w:szCs w:val="32"/>
+              </w:rPr>
+              <w:t>Reference</w:t>
+            </w:r>
+          </w:p>
+        </w:tc>
+        <w:tc>
+          <w:tcPr>
+            <w:tcW w:w="4857" w:type="dxa"/>
+          </w:tcPr>
+          <w:p>
+            <w:pPr>
+              <w:spacing w:before="0" w:line="240" w:lineRule="auto"/>
+              <w:jc w:val="center"/>
+              <w:rPr>
+                <w:b/>
+                <w:bCs/>
+                <w:sz w:val="32"/>
+                <w:szCs w:val="32"/>
+              </w:rPr>
+            </w:pPr>
+            <w:r>
+              <w:rPr>
+                <w:b/>
+                <w:bCs/>
+                <w:sz w:val="32"/>
+                <w:szCs w:val="32"/>
+              </w:rPr>
+              <w:t>As Printed</w:t>
+            </w:r>
+          </w:p>
+        </w:tc>
+        <w:tc>
+          <w:tcPr>
+            <w:tcW w:w="5220" w:type="dxa"/>
+          </w:tcPr>
+          <w:p>
+            <w:pPr>
+              <w:spacing w:before="0" w:line="240" w:lineRule="auto"/>
+              <w:ind w:right="-18"/>
+              <w:jc w:val="center"/>
+              <w:rPr>
+                <w:b/>
+                <w:bCs/>
+                <w:sz w:val="32"/>
+                <w:szCs w:val="32"/>
+              </w:rPr>
+            </w:pPr>
+            <w:r>
+              <w:rPr>
+                <w:b/>
+                <w:bCs/>
+                <w:sz w:val="32"/>
+                <w:szCs w:val="32"/>
+              </w:rPr>
+              <w:t>To be read as or corrected as</w:t>
+            </w:r>
+          </w:p>
+        </w:tc>
+      </w:tr>
+      <w:tr>
+        <w:trPr>
+          <w:trHeight w:val="1106"/>
+        </w:trPr>
+        <w:tc>
+          <w:tcPr>
+            <w:tcW w:w="3366" w:type="dxa"/>
+            <w:tcBorders>
+              <w:top w:val="single" w:sz="4" w:space="0" w:color="000000"/>
+              <w:left w:val="single" w:sz="4" w:space="0" w:color="000000"/>
+              <w:bottom w:val="single" w:sz="4" w:space="0" w:color="000000"/>
+              <w:right w:val="single" w:sz="4" w:space="0" w:color="000000"/>
+            </w:tcBorders>
+          </w:tcPr>
+          <w:p>
+            <w:pPr>
+              <w:spacing w:before="0" w:line="240" w:lineRule="auto"/>
+              <w:rPr>
+                <w:rFonts w:cs="Latha"/>
+                <w:b/>
+                <w:sz w:val="28"/>
+                <w:szCs w:val="28"/>
+                <w:lang w:bidi="ta-IN"/>
+              </w:rPr>
+            </w:pPr>
+            <w:r>
+              <w:rPr>
+                <w:rFonts w:cs="Latha"/>
+                <w:b/>
+                <w:sz w:val="28"/>
+                <w:szCs w:val="28"/>
+                <w:lang w:bidi="ta-IN"/>
+              </w:rPr>
+              <w:t>TS 2.</w:t>
+            </w:r>
+            <w:r>
+              <w:rPr>
+                <w:rFonts w:cs="Latha"/>
+                <w:b/>
+                <w:sz w:val="28"/>
+                <w:szCs w:val="28"/>
+                <w:lang w:bidi="ta-IN"/>
+              </w:rPr>
+              <w:t>3</w:t>
+            </w:r>
+            <w:r>
+              <w:rPr>
+                <w:rFonts w:cs="Latha"/>
+                <w:b/>
+                <w:sz w:val="28"/>
+                <w:szCs w:val="28"/>
+                <w:lang w:bidi="ta-IN"/>
+              </w:rPr>
+              <w:t>.</w:t>
+            </w:r>
+            <w:r>
+              <w:rPr>
+                <w:rFonts w:cs="Latha"/>
+                <w:b/>
+                <w:sz w:val="28"/>
+                <w:szCs w:val="28"/>
+                <w:lang w:bidi="ta-IN"/>
+              </w:rPr>
+              <w:t>4.1</w:t>
+            </w:r>
+            <w:r>
+              <w:rPr>
+                <w:rFonts w:cs="Latha"/>
+                <w:b/>
+                <w:sz w:val="28"/>
+                <w:szCs w:val="28"/>
+                <w:lang w:bidi="ta-IN"/>
+              </w:rPr>
+              <w:t xml:space="preserve"> - </w:t>
+            </w:r>
+            <w:proofErr w:type="spellStart"/>
+            <w:r>
+              <w:rPr>
+                <w:rFonts w:cs="Latha"/>
+                <w:b/>
+                <w:sz w:val="28"/>
+                <w:szCs w:val="28"/>
+                <w:lang w:bidi="ta-IN"/>
+              </w:rPr>
+              <w:t>Vaakyam</w:t>
+            </w:r>
+            <w:proofErr w:type="spellEnd"/>
+          </w:p>
+          <w:p>
+            <w:pPr>
+              <w:spacing w:before="0" w:line="240" w:lineRule="auto"/>
+              <w:rPr>
+                <w:rFonts w:cs="Latha"/>
+                <w:b/>
+                <w:sz w:val="28"/>
+                <w:szCs w:val="28"/>
+                <w:lang w:bidi="ta-IN"/>
+              </w:rPr>
+            </w:pPr>
+            <w:r>
+              <w:rPr>
+                <w:rFonts w:cs="Latha"/>
+                <w:b/>
+                <w:sz w:val="28"/>
+                <w:szCs w:val="28"/>
+                <w:lang w:bidi="ta-IN"/>
+              </w:rPr>
+              <w:t>Line</w:t>
+            </w:r>
+            <w:r>
+              <w:rPr>
+                <w:rFonts w:cs="Latha"/>
+                <w:b/>
+                <w:sz w:val="28"/>
+                <w:szCs w:val="28"/>
+                <w:lang w:bidi="ta-IN"/>
+              </w:rPr>
+              <w:t xml:space="preserve"> No. - </w:t>
+            </w:r>
+            <w:r>
+              <w:rPr>
+                <w:rFonts w:cs="Latha"/>
+                <w:b/>
+                <w:sz w:val="28"/>
+                <w:szCs w:val="28"/>
+                <w:lang w:bidi="ta-IN"/>
+              </w:rPr>
+              <w:t>1</w:t>
+            </w:r>
+          </w:p>
+          <w:p>
+            <w:pPr>
+              <w:spacing w:before="0" w:line="240" w:lineRule="auto"/>
+              <w:rPr>
+                <w:rFonts w:cs="Latha"/>
+                <w:sz w:val="28"/>
+                <w:szCs w:val="28"/>
+                <w:cs/>
+                <w:lang w:bidi="ta-IN"/>
+              </w:rPr>
+            </w:pPr>
+            <w:proofErr w:type="spellStart"/>
+            <w:r>
+              <w:rPr>
+                <w:rFonts w:cs="Latha"/>
+                <w:b/>
+                <w:sz w:val="28"/>
+                <w:szCs w:val="28"/>
+                <w:lang w:bidi="ta-IN"/>
+              </w:rPr>
+              <w:t>Panchaati</w:t>
+            </w:r>
+            <w:proofErr w:type="spellEnd"/>
+            <w:r>
+              <w:rPr>
+                <w:rFonts w:cs="Latha"/>
+                <w:b/>
+                <w:sz w:val="28"/>
+                <w:szCs w:val="28"/>
+                <w:lang w:bidi="ta-IN"/>
+              </w:rPr>
+              <w:t xml:space="preserve">  No. - </w:t>
+            </w:r>
+            <w:r>
+              <w:rPr>
+                <w:rFonts w:cs="Latha"/>
+                <w:b/>
+                <w:sz w:val="28"/>
+                <w:szCs w:val="28"/>
+                <w:lang w:bidi="ta-IN"/>
+              </w:rPr>
+              <w:t>20</w:t>
+            </w:r>
+          </w:p>
+        </w:tc>
+        <w:tc>
+          <w:tcPr>
+            <w:tcW w:w="4857" w:type="dxa"/>
+            <w:tcBorders>
+              <w:top w:val="single" w:sz="4" w:space="0" w:color="000000"/>
+              <w:left w:val="single" w:sz="4" w:space="0" w:color="000000"/>
+              <w:bottom w:val="single" w:sz="4" w:space="0" w:color="000000"/>
+              <w:right w:val="single" w:sz="4" w:space="0" w:color="000000"/>
+            </w:tcBorders>
+          </w:tcPr>
+          <w:p>
+            <w:pPr>
+              <w:spacing w:before="0" w:line="240" w:lineRule="auto"/>
+              <w:rPr>
+                <w:rFonts w:cs="Latha"/>
+                <w:sz w:val="28"/>
+                <w:szCs w:val="28"/>
+                <w:cs/>
+                <w:lang w:bidi="ta-IN"/>
+              </w:rPr>
+            </w:pPr>
+            <w:proofErr w:type="spellStart"/>
+            <w:r>
+              <w:rPr>
+                <w:rFonts w:ascii="BRH Devanagari Extra" w:hAnsi="BRH Devanagari Extra" w:cs="BRH Devanagari Extra"/>
+                <w:sz w:val="40"/>
+                <w:szCs w:val="40"/>
+              </w:rPr>
+              <w:t>cÉ</w:t>
+            </w:r>
+            <w:proofErr w:type="spellEnd"/>
+            <w:r>
+              <w:rPr>
+                <w:rFonts w:ascii="BRH Malayalam Extra" w:hAnsi="BRH Malayalam Extra" w:cs="BRH Devanagari Extra"/>
+                <w:sz w:val="34"/>
+                <w:szCs w:val="40"/>
+              </w:rPr>
+              <w:t>–</w:t>
+            </w:r>
+            <w:r>
+              <w:rPr>
+                <w:rFonts w:ascii="BRH Devanagari Extra" w:hAnsi="BRH Devanagari Extra" w:cs="BRH Devanagari Extra"/>
+                <w:sz w:val="40"/>
+                <w:szCs w:val="40"/>
+              </w:rPr>
+              <w:t xml:space="preserve">ÂÇ </w:t>
+            </w:r>
+            <w:proofErr w:type="spellStart"/>
+            <w:r>
+              <w:rPr>
+                <w:rFonts w:ascii="BRH Devanagari Extra" w:hAnsi="BRH Devanagari Extra" w:cs="BRH Devanagari Extra"/>
+                <w:sz w:val="40"/>
+                <w:szCs w:val="40"/>
+              </w:rPr>
+              <w:t>ÌlÉuÉïþ</w:t>
+            </w:r>
+            <w:r>
+              <w:rPr>
+                <w:rFonts w:ascii="BRH Devanagari Extra" w:hAnsi="BRH Devanagari Extra" w:cs="BRH Devanagari Extra"/>
+                <w:sz w:val="40"/>
+                <w:szCs w:val="40"/>
+                <w:highlight w:val="yellow"/>
+              </w:rPr>
+              <w:t>mÉ</w:t>
+            </w:r>
+            <w:r>
+              <w:rPr>
+                <w:rFonts w:ascii="BRH Devanagari Extra" w:hAnsi="BRH Devanagari Extra" w:cs="BRH Devanagari Extra"/>
+                <w:sz w:val="40"/>
+                <w:szCs w:val="40"/>
+              </w:rPr>
+              <w:t>jÉç</w:t>
+            </w:r>
+            <w:proofErr w:type="spellEnd"/>
+          </w:p>
+        </w:tc>
+        <w:tc>
+          <w:tcPr>
+            <w:tcW w:w="5220" w:type="dxa"/>
+            <w:tcBorders>
+              <w:top w:val="single" w:sz="4" w:space="0" w:color="000000"/>
+              <w:left w:val="single" w:sz="4" w:space="0" w:color="000000"/>
+              <w:bottom w:val="single" w:sz="4" w:space="0" w:color="000000"/>
+              <w:right w:val="single" w:sz="4" w:space="0" w:color="000000"/>
+            </w:tcBorders>
+          </w:tcPr>
+          <w:p>
+            <w:pPr>
+              <w:spacing w:before="0" w:line="240" w:lineRule="auto"/>
+              <w:rPr>
+                <w:rFonts w:cs="Latha"/>
+                <w:sz w:val="28"/>
+                <w:szCs w:val="28"/>
+                <w:cs/>
+                <w:lang w:bidi="ta-IN"/>
+              </w:rPr>
+            </w:pPr>
+            <w:proofErr w:type="spellStart"/>
+            <w:r>
+              <w:rPr>
+                <w:rFonts w:ascii="BRH Devanagari Extra" w:hAnsi="BRH Devanagari Extra" w:cs="BRH Devanagari Extra"/>
+                <w:sz w:val="40"/>
+                <w:szCs w:val="40"/>
+              </w:rPr>
+              <w:t>cÉ</w:t>
+            </w:r>
+            <w:proofErr w:type="spellEnd"/>
+            <w:r>
+              <w:rPr>
+                <w:rFonts w:ascii="BRH Malayalam Extra" w:hAnsi="BRH Malayalam Extra" w:cs="BRH Devanagari Extra"/>
+                <w:sz w:val="34"/>
+                <w:szCs w:val="40"/>
+              </w:rPr>
+              <w:t>–</w:t>
+            </w:r>
+            <w:r>
+              <w:rPr>
+                <w:rFonts w:ascii="BRH Devanagari Extra" w:hAnsi="BRH Devanagari Extra" w:cs="BRH Devanagari Extra"/>
+                <w:sz w:val="40"/>
+                <w:szCs w:val="40"/>
+              </w:rPr>
+              <w:t xml:space="preserve">ÂÇ </w:t>
+            </w:r>
+            <w:proofErr w:type="spellStart"/>
+            <w:r>
+              <w:rPr>
+                <w:rFonts w:ascii="BRH Devanagari Extra" w:hAnsi="BRH Devanagari Extra" w:cs="BRH Devanagari Extra"/>
+                <w:sz w:val="40"/>
+                <w:szCs w:val="40"/>
+              </w:rPr>
+              <w:t>ÌlÉuÉïþ</w:t>
+            </w:r>
+            <w:r>
+              <w:rPr>
+                <w:rFonts w:ascii="BRH Devanagari Extra" w:hAnsi="BRH Devanagari Extra" w:cs="BRH Devanagari Extra"/>
+                <w:sz w:val="40"/>
+                <w:szCs w:val="40"/>
+                <w:highlight w:val="green"/>
+              </w:rPr>
+              <w:t>mÉå</w:t>
+            </w:r>
+            <w:r>
+              <w:rPr>
+                <w:rFonts w:ascii="BRH Devanagari Extra" w:hAnsi="BRH Devanagari Extra" w:cs="BRH Devanagari Extra"/>
+                <w:sz w:val="40"/>
+                <w:szCs w:val="40"/>
+              </w:rPr>
+              <w:t>jÉç</w:t>
+            </w:r>
+            <w:proofErr w:type="spellEnd"/>
+          </w:p>
+        </w:tc>
+      </w:tr>
+      <w:tr>
+        <w:trPr>
+          <w:trHeight w:val="1122"/>
+        </w:trPr>
+        <w:tc>
+          <w:tcPr>
+            <w:tcW w:w="3366" w:type="dxa"/>
+            <w:tcBorders>
+              <w:top w:val="single" w:sz="4" w:space="0" w:color="000000"/>
+              <w:left w:val="single" w:sz="4" w:space="0" w:color="000000"/>
+              <w:bottom w:val="single" w:sz="4" w:space="0" w:color="000000"/>
+              <w:right w:val="single" w:sz="4" w:space="0" w:color="000000"/>
+            </w:tcBorders>
+          </w:tcPr>
+          <w:p>
+            <w:pPr>
+              <w:spacing w:before="0" w:line="240" w:lineRule="auto"/>
+              <w:rPr>
+                <w:rFonts w:cs="Latha"/>
+                <w:b/>
+                <w:sz w:val="28"/>
+                <w:szCs w:val="28"/>
+                <w:lang w:bidi="ta-IN"/>
+              </w:rPr>
+            </w:pPr>
+            <w:r>
+              <w:rPr>
+                <w:rFonts w:cs="Latha"/>
+                <w:b/>
+                <w:sz w:val="28"/>
+                <w:szCs w:val="28"/>
+                <w:lang w:bidi="ta-IN"/>
+              </w:rPr>
+              <w:t>TS 2.3.</w:t>
+            </w:r>
+            <w:r>
+              <w:rPr>
+                <w:rFonts w:cs="Latha"/>
+                <w:b/>
+                <w:sz w:val="28"/>
+                <w:szCs w:val="28"/>
+                <w:lang w:bidi="ta-IN"/>
+              </w:rPr>
+              <w:t>2.6</w:t>
+            </w:r>
+            <w:r>
+              <w:rPr>
+                <w:rFonts w:cs="Latha"/>
+                <w:b/>
+                <w:sz w:val="28"/>
+                <w:szCs w:val="28"/>
+                <w:lang w:bidi="ta-IN"/>
+              </w:rPr>
+              <w:t xml:space="preserve"> </w:t>
+            </w:r>
+            <w:r>
+              <w:rPr>
+                <w:rFonts w:cs="Latha"/>
+                <w:b/>
+                <w:sz w:val="28"/>
+                <w:szCs w:val="28"/>
+                <w:lang w:bidi="ta-IN"/>
+              </w:rPr>
+              <w:t xml:space="preserve">- </w:t>
+            </w:r>
+            <w:proofErr w:type="spellStart"/>
+            <w:r>
+              <w:rPr>
+                <w:rFonts w:cs="Latha"/>
+                <w:b/>
+                <w:sz w:val="28"/>
+                <w:szCs w:val="28"/>
+                <w:lang w:bidi="ta-IN"/>
+              </w:rPr>
+              <w:t>Vaakyam</w:t>
+            </w:r>
+            <w:proofErr w:type="spellEnd"/>
+          </w:p>
+          <w:p>
+            <w:pPr>
+              <w:spacing w:before="0" w:line="240" w:lineRule="auto"/>
+              <w:rPr>
+                <w:rFonts w:cs="Latha"/>
+                <w:b/>
+                <w:sz w:val="28"/>
+                <w:szCs w:val="28"/>
+                <w:lang w:bidi="ta-IN"/>
+              </w:rPr>
+            </w:pPr>
+            <w:r>
+              <w:rPr>
+                <w:rFonts w:cs="Latha"/>
+                <w:b/>
+                <w:sz w:val="28"/>
+                <w:szCs w:val="28"/>
+                <w:lang w:bidi="ta-IN"/>
+              </w:rPr>
+              <w:t xml:space="preserve">Line No. </w:t>
+            </w:r>
+            <w:r>
+              <w:rPr>
+                <w:rFonts w:cs="Latha"/>
+                <w:b/>
+                <w:sz w:val="28"/>
+                <w:szCs w:val="28"/>
+                <w:lang w:bidi="ta-IN"/>
+              </w:rPr>
+              <w:t>- penultimate</w:t>
+            </w:r>
+            <w:r>
+              <w:rPr>
+                <w:rFonts w:cs="Latha"/>
+                <w:b/>
+                <w:sz w:val="28"/>
+                <w:szCs w:val="28"/>
+                <w:lang w:bidi="ta-IN"/>
+              </w:rPr>
+              <w:t xml:space="preserve"> </w:t>
+            </w:r>
+          </w:p>
+          <w:p>
+            <w:pPr>
+              <w:spacing w:before="0" w:line="240" w:lineRule="auto"/>
+              <w:rPr>
+                <w:rFonts w:cs="Latha"/>
+                <w:sz w:val="28"/>
+                <w:szCs w:val="28"/>
+                <w:cs/>
+                <w:lang w:bidi="ta-IN"/>
+              </w:rPr>
+            </w:pPr>
+            <w:proofErr w:type="spellStart"/>
+            <w:r>
+              <w:rPr>
+                <w:rFonts w:cs="Latha"/>
+                <w:b/>
+                <w:sz w:val="28"/>
+                <w:szCs w:val="28"/>
+                <w:lang w:bidi="ta-IN"/>
+              </w:rPr>
+              <w:t>Panchaati</w:t>
+            </w:r>
+            <w:proofErr w:type="spellEnd"/>
+            <w:r>
+              <w:rPr>
+                <w:rFonts w:cs="Latha"/>
+                <w:b/>
+                <w:sz w:val="28"/>
+                <w:szCs w:val="28"/>
+                <w:lang w:bidi="ta-IN"/>
+              </w:rPr>
+              <w:t xml:space="preserve">  No. </w:t>
+            </w:r>
+            <w:r>
+              <w:rPr>
+                <w:rFonts w:cs="Latha"/>
+                <w:b/>
+                <w:sz w:val="28"/>
+                <w:szCs w:val="28"/>
+                <w:lang w:bidi="ta-IN"/>
+              </w:rPr>
+              <w:t>11</w:t>
+            </w:r>
+          </w:p>
+        </w:tc>
+        <w:tc>
+          <w:tcPr>
+            <w:tcW w:w="4857" w:type="dxa"/>
+            <w:tcBorders>
+              <w:top w:val="single" w:sz="4" w:space="0" w:color="000000"/>
+              <w:left w:val="single" w:sz="4" w:space="0" w:color="000000"/>
+              <w:bottom w:val="single" w:sz="4" w:space="0" w:color="000000"/>
+              <w:right w:val="single" w:sz="4" w:space="0" w:color="000000"/>
+            </w:tcBorders>
+          </w:tcPr>
+          <w:p>
+            <w:pPr>
+              <w:spacing w:before="0" w:line="240" w:lineRule="auto"/>
+              <w:ind w:right="-108"/>
+              <w:rPr>
+                <w:rFonts w:ascii="BRH Malayalam Extra" w:hAnsi="BRH Malayalam Extra" w:cs="BRH Malayalam Extra"/>
+                <w:sz w:val="40"/>
+                <w:szCs w:val="40"/>
+              </w:rPr>
+            </w:pPr>
+            <w:proofErr w:type="spellStart"/>
+            <w:r>
+              <w:rPr>
+                <w:rFonts w:ascii="BRH Devanagari Extra" w:hAnsi="BRH Devanagari Extra" w:cs="BRH Devanagari Extra"/>
+                <w:sz w:val="40"/>
+                <w:szCs w:val="40"/>
+              </w:rPr>
+              <w:t>xÉÉå</w:t>
+            </w:r>
+            <w:r>
+              <w:rPr>
+                <w:rFonts w:ascii="BRH Devanagari Extra" w:hAnsi="BRH Devanagari Extra" w:cs="BRH Devanagari Extra"/>
+                <w:sz w:val="40"/>
+                <w:szCs w:val="40"/>
+                <w:highlight w:val="yellow"/>
+              </w:rPr>
+              <w:t>qÉ</w:t>
+            </w:r>
+            <w:proofErr w:type="spellEnd"/>
+            <w:r>
+              <w:rPr>
+                <w:rFonts w:ascii="BRH Malayalam Extra" w:hAnsi="BRH Malayalam Extra" w:cs="BRH Devanagari Extra"/>
+                <w:sz w:val="34"/>
+                <w:szCs w:val="40"/>
+                <w:highlight w:val="yellow"/>
+              </w:rPr>
+              <w:t>–</w:t>
+            </w:r>
+            <w:proofErr w:type="spellStart"/>
+            <w:r>
+              <w:rPr>
+                <w:rFonts w:ascii="BRH Devanagari Extra" w:hAnsi="BRH Devanagari Extra" w:cs="BRH Devanagari Extra"/>
+                <w:sz w:val="40"/>
+                <w:szCs w:val="40"/>
+              </w:rPr>
+              <w:t>mÉÏjÉålÉþSïèkrÉiÉå</w:t>
+            </w:r>
+            <w:proofErr w:type="spellEnd"/>
+            <w:r>
+              <w:rPr>
+                <w:rFonts w:ascii="BRH Malayalam Extra" w:hAnsi="BRH Malayalam Extra" w:cs="BRH Devanagari Extra"/>
+                <w:sz w:val="34"/>
+                <w:szCs w:val="40"/>
+              </w:rPr>
+              <w:t>–</w:t>
+            </w:r>
+            <w:r>
+              <w:rPr>
+                <w:rFonts w:ascii="BRH Devanagari Extra" w:hAnsi="BRH Devanagari Extra" w:cs="BRH Devanagari Extra"/>
+                <w:sz w:val="40"/>
+                <w:szCs w:val="40"/>
+              </w:rPr>
+              <w:t xml:space="preserve"> </w:t>
+            </w:r>
+            <w:proofErr w:type="spellStart"/>
+            <w:r>
+              <w:rPr>
+                <w:rFonts w:ascii="BRH Devanagari Extra" w:hAnsi="BRH Devanagari Extra" w:cs="BRH Devanagari Extra"/>
+                <w:sz w:val="40"/>
+                <w:szCs w:val="40"/>
+              </w:rPr>
+              <w:t>rÉÈ</w:t>
+            </w:r>
+            <w:proofErr w:type="spellEnd"/>
+            <w:r>
+              <w:rPr>
+                <w:rFonts w:ascii="BRH Devanagari Extra" w:hAnsi="BRH Devanagari Extra" w:cs="BRH Devanagari Extra"/>
+                <w:sz w:val="40"/>
+                <w:szCs w:val="40"/>
+              </w:rPr>
+              <w:t xml:space="preserve"> </w:t>
+            </w:r>
+            <w:proofErr w:type="spellStart"/>
+            <w:r>
+              <w:rPr>
+                <w:rFonts w:ascii="BRH Devanagari Extra" w:hAnsi="BRH Devanagari Extra" w:cs="BRH Devanagari Extra"/>
+                <w:sz w:val="40"/>
+                <w:szCs w:val="40"/>
+              </w:rPr>
+              <w:t>xÉÉåqÉ</w:t>
+            </w:r>
+            <w:proofErr w:type="spellEnd"/>
+            <w:r>
+              <w:rPr>
+                <w:rFonts w:ascii="BRH Malayalam Extra" w:hAnsi="BRH Malayalam Extra" w:cs="BRH Devanagari Extra"/>
+                <w:sz w:val="34"/>
+                <w:szCs w:val="40"/>
+              </w:rPr>
+              <w:t>–</w:t>
+            </w:r>
+            <w:r>
+              <w:rPr>
+                <w:rFonts w:ascii="BRH Devanagari Extra" w:hAnsi="BRH Devanagari Extra" w:cs="BRH Devanagari Extra"/>
+                <w:sz w:val="40"/>
+                <w:szCs w:val="40"/>
+              </w:rPr>
+              <w:t>Ç</w:t>
+            </w:r>
+          </w:p>
+        </w:tc>
+        <w:tc>
+          <w:tcPr>
+            <w:tcW w:w="5220" w:type="dxa"/>
+            <w:tcBorders>
+              <w:top w:val="single" w:sz="4" w:space="0" w:color="000000"/>
+              <w:left w:val="single" w:sz="4" w:space="0" w:color="000000"/>
+              <w:bottom w:val="single" w:sz="4" w:space="0" w:color="000000"/>
+              <w:right w:val="single" w:sz="4" w:space="0" w:color="000000"/>
+            </w:tcBorders>
+          </w:tcPr>
+          <w:p>
+            <w:pPr>
+              <w:spacing w:before="0" w:line="240" w:lineRule="auto"/>
+              <w:ind w:right="-108"/>
+              <w:rPr>
+                <w:rFonts w:ascii="BRH Malayalam Extra" w:hAnsi="BRH Malayalam Extra" w:cs="BRH Malayalam Extra"/>
+                <w:sz w:val="40"/>
+                <w:szCs w:val="40"/>
+              </w:rPr>
+            </w:pPr>
+            <w:proofErr w:type="spellStart"/>
+            <w:r>
+              <w:rPr>
+                <w:rFonts w:ascii="BRH Devanagari Extra" w:hAnsi="BRH Devanagari Extra" w:cs="BRH Devanagari Extra"/>
+                <w:sz w:val="40"/>
+                <w:szCs w:val="40"/>
+              </w:rPr>
+              <w:t>xÉÉåqÉ</w:t>
+            </w:r>
+            <w:r>
+              <w:rPr>
+                <w:rFonts w:ascii="BRH Devanagari Extra" w:hAnsi="BRH Devanagari Extra" w:cs="BRH Devanagari Extra"/>
+                <w:sz w:val="40"/>
+                <w:szCs w:val="40"/>
+                <w:highlight w:val="green"/>
+              </w:rPr>
+              <w:t>mÉÏ</w:t>
+            </w:r>
+            <w:proofErr w:type="spellEnd"/>
+            <w:r>
+              <w:rPr>
+                <w:rFonts w:ascii="BRH Malayalam Extra" w:hAnsi="BRH Malayalam Extra" w:cs="BRH Devanagari Extra"/>
+                <w:sz w:val="34"/>
+                <w:szCs w:val="40"/>
+              </w:rPr>
+              <w:t>–</w:t>
+            </w:r>
+            <w:proofErr w:type="spellStart"/>
+            <w:r>
+              <w:rPr>
+                <w:rFonts w:ascii="BRH Devanagari Extra" w:hAnsi="BRH Devanagari Extra" w:cs="BRH Devanagari Extra"/>
+                <w:sz w:val="40"/>
+                <w:szCs w:val="40"/>
+              </w:rPr>
+              <w:t>jÉålÉþSïèkrÉiÉå</w:t>
+            </w:r>
+            <w:proofErr w:type="spellEnd"/>
+            <w:r>
+              <w:rPr>
+                <w:rFonts w:ascii="BRH Malayalam Extra" w:hAnsi="BRH Malayalam Extra" w:cs="BRH Devanagari Extra"/>
+                <w:sz w:val="34"/>
+                <w:szCs w:val="40"/>
+              </w:rPr>
+              <w:t>–</w:t>
+            </w:r>
+            <w:r>
+              <w:rPr>
+                <w:rFonts w:ascii="BRH Devanagari Extra" w:hAnsi="BRH Devanagari Extra" w:cs="BRH Devanagari Extra"/>
+                <w:sz w:val="40"/>
+                <w:szCs w:val="40"/>
+              </w:rPr>
+              <w:t xml:space="preserve"> </w:t>
+            </w:r>
+            <w:proofErr w:type="spellStart"/>
+            <w:r>
+              <w:rPr>
+                <w:rFonts w:ascii="BRH Devanagari Extra" w:hAnsi="BRH Devanagari Extra" w:cs="BRH Devanagari Extra"/>
+                <w:sz w:val="40"/>
+                <w:szCs w:val="40"/>
+              </w:rPr>
+              <w:t>rÉÈ</w:t>
+            </w:r>
+            <w:proofErr w:type="spellEnd"/>
+            <w:r>
+              <w:rPr>
+                <w:rFonts w:ascii="BRH Devanagari Extra" w:hAnsi="BRH Devanagari Extra" w:cs="BRH Devanagari Extra"/>
+                <w:sz w:val="40"/>
+                <w:szCs w:val="40"/>
+              </w:rPr>
+              <w:t xml:space="preserve"> </w:t>
+            </w:r>
+            <w:proofErr w:type="spellStart"/>
+            <w:r>
+              <w:rPr>
+                <w:rFonts w:ascii="BRH Devanagari Extra" w:hAnsi="BRH Devanagari Extra" w:cs="BRH Devanagari Extra"/>
+                <w:sz w:val="40"/>
+                <w:szCs w:val="40"/>
+              </w:rPr>
+              <w:t>xÉÉåqÉ</w:t>
+            </w:r>
+            <w:proofErr w:type="spellEnd"/>
+            <w:r>
+              <w:rPr>
+                <w:rFonts w:ascii="BRH Malayalam Extra" w:hAnsi="BRH Malayalam Extra" w:cs="BRH Devanagari Extra"/>
+                <w:sz w:val="34"/>
+                <w:szCs w:val="40"/>
+              </w:rPr>
+              <w:t>–</w:t>
+            </w:r>
+            <w:r>
+              <w:rPr>
+                <w:rFonts w:ascii="BRH Devanagari Extra" w:hAnsi="BRH Devanagari Extra" w:cs="BRH Devanagari Extra"/>
+                <w:sz w:val="40"/>
+                <w:szCs w:val="40"/>
+              </w:rPr>
+              <w:t>Ç</w:t>
+            </w:r>
+          </w:p>
+        </w:tc>
+      </w:tr>
+    </w:tbl>
+    <w:p>
+      <w:pPr>
+        <w:jc w:val="center"/>
+        <w:rPr>
+          <w:b/>
+          <w:bCs/>
+          <w:sz w:val="32"/>
+          <w:szCs w:val="32"/>
+          <w:u w:val="single"/>
+        </w:rPr>
+      </w:pPr>
+    </w:p>
+    <w:p>
+      <w:pPr>
+        <w:jc w:val="center"/>
+        <w:rPr>
+          <w:b/>
+          <w:bCs/>
+          <w:sz w:val="32"/>
+          <w:szCs w:val="32"/>
+          <w:u w:val="single"/>
+        </w:rPr>
+      </w:pPr>
+    </w:p>
+    <w:p>
+      <w:pPr>
+        <w:jc w:val="center"/>
+        <w:rPr>
+          <w:b/>
+          <w:bCs/>
+          <w:sz w:val="32"/>
+          <w:szCs w:val="32"/>
+          <w:u w:val="single"/>
+        </w:rPr>
+      </w:pPr>
+    </w:p>
+    <w:p>
+      <w:pPr>
+        <w:jc w:val="center"/>
+        <w:rPr>
+          <w:b/>
+          <w:bCs/>
+          <w:sz w:val="32"/>
+          <w:szCs w:val="32"/>
+          <w:u w:val="single"/>
+        </w:rPr>
+      </w:pPr>
+      <w:r>
+        <w:rPr>
+          <w:b/>
+          <w:bCs/>
+          <w:sz w:val="32"/>
+          <w:szCs w:val="32"/>
+          <w:u w:val="single"/>
+        </w:rPr>
+        <w:t xml:space="preserve">TS </w:t>
+      </w:r>
+      <w:proofErr w:type="spellStart"/>
+      <w:r>
+        <w:rPr>
+          <w:b/>
+          <w:bCs/>
+          <w:sz w:val="32"/>
+          <w:szCs w:val="32"/>
+          <w:u w:val="single"/>
+        </w:rPr>
+        <w:t>Pada</w:t>
+      </w:r>
+      <w:proofErr w:type="spellEnd"/>
+      <w:r>
+        <w:rPr>
+          <w:b/>
+          <w:bCs/>
+          <w:sz w:val="32"/>
+          <w:szCs w:val="32"/>
+          <w:u w:val="single"/>
+        </w:rPr>
+        <w:t xml:space="preserve"> </w:t>
+      </w:r>
+      <w:proofErr w:type="spellStart"/>
+      <w:r>
+        <w:rPr>
+          <w:b/>
+          <w:bCs/>
+          <w:sz w:val="32"/>
+          <w:szCs w:val="32"/>
+          <w:u w:val="single"/>
+        </w:rPr>
+        <w:t>Paatam</w:t>
+      </w:r>
+      <w:proofErr w:type="spellEnd"/>
+      <w:r>
+        <w:rPr>
+          <w:b/>
+          <w:bCs/>
+          <w:sz w:val="32"/>
+          <w:szCs w:val="32"/>
+          <w:u w:val="single"/>
+        </w:rPr>
+        <w:t xml:space="preserve"> – TS 2.3 Tamil </w:t>
       </w:r>
       <w:r>
         <w:rPr>
@@ -138,23 +1218,7 @@
           <w:b/>
           <w:bCs/>
         </w:rPr>
-        <w:t>(</w:t>
-      </w:r>
-      <w:proofErr w:type="gramStart"/>
-      <w:r>
-        <w:rPr>
-          <w:b/>
-          <w:bCs/>
-        </w:rPr>
-        <w:t>ignore</w:t>
-      </w:r>
-      <w:proofErr w:type="gramEnd"/>
-      <w:r>
-        <w:rPr>
-          <w:b/>
-          <w:bCs/>
-        </w:rPr>
-        <w:t xml:space="preserve"> those which are already incorporated in your book’s version and date)</w:t>
+        <w:t>(ignore those which are already incorporated in your book’s version and date)</w:t>
       </w:r>
     </w:p>
     <w:tbl>
@@ -302,6 +1366,7 @@
                 <w:lang w:bidi="ta-IN"/>
               </w:rPr>
             </w:pPr>
+            <w:proofErr w:type="spellStart"/>
             <w:r>
               <w:rPr>
                 <w:rFonts w:cs="Latha"/>
@@ -309,7 +1374,17 @@
                 <w:szCs w:val="28"/>
                 <w:lang w:bidi="ta-IN"/>
               </w:rPr>
-              <w:t xml:space="preserve">Padam </w:t>
+              <w:t>Padam</w:t>
+            </w:r>
+            <w:proofErr w:type="spellEnd"/>
+            <w:r>
+              <w:rPr>
+                <w:rFonts w:cs="Latha"/>
+                <w:sz w:val="28"/>
+                <w:szCs w:val="28"/>
+                <w:lang w:bidi="ta-IN"/>
+              </w:rPr>
+              <w:t xml:space="preserve"> </w:t>
             </w:r>
             <w:proofErr w:type="gramStart"/>
             <w:r>
@@ -353,6 +1428,7 @@
                 <w:lang w:bidi="ta-IN"/>
               </w:rPr>
             </w:pPr>
+            <w:proofErr w:type="spellStart"/>
             <w:r>
               <w:rPr>
                 <w:rFonts w:cs="Latha"/>
@@ -360,7 +1436,17 @@
                 <w:szCs w:val="28"/>
                 <w:lang w:bidi="ta-IN"/>
               </w:rPr>
-              <w:t>Vaakyam Corrections - None</w:t>
+              <w:t>Vaakyam</w:t>
+            </w:r>
+            <w:proofErr w:type="spellEnd"/>
+            <w:r>
+              <w:rPr>
+                <w:rFonts w:cs="Latha"/>
+                <w:sz w:val="28"/>
+                <w:szCs w:val="28"/>
+                <w:lang w:bidi="ta-IN"/>
+              </w:rPr>
+              <w:t xml:space="preserve"> Corrections - None</w:t>
             </w:r>
           </w:p>
           <w:p>
@@ -396,6 +1482,7 @@
                 <w:lang w:bidi="ta-IN"/>
               </w:rPr>
             </w:pPr>
+            <w:proofErr w:type="spellStart"/>
             <w:r>
               <w:rPr>
                 <w:rFonts w:cs="Latha"/>
@@ -403,7 +1490,18 @@
                 <w:szCs w:val="28"/>
                 <w:lang w:bidi="ta-IN"/>
               </w:rPr>
-              <w:t xml:space="preserve">Padam </w:t>
+              <w:lastRenderedPageBreak/>
+              <w:t>Padam</w:t>
+            </w:r>
+            <w:proofErr w:type="spellEnd"/>
+            <w:r>
+              <w:rPr>
+                <w:rFonts w:cs="Latha"/>
+                <w:sz w:val="28"/>
+                <w:szCs w:val="28"/>
+                <w:lang w:bidi="ta-IN"/>
+              </w:rPr>
+              <w:t xml:space="preserve"> </w:t>
             </w:r>
             <w:proofErr w:type="gramStart"/>
             <w:r>
@@ -447,6 +1545,7 @@
                 <w:lang w:bidi="ta-IN"/>
               </w:rPr>
             </w:pPr>
+            <w:proofErr w:type="spellStart"/>
             <w:r>
               <w:rPr>
                 <w:rFonts w:cs="Latha"/>
@@ -454,7 +1553,17 @@
                 <w:szCs w:val="28"/>
                 <w:lang w:bidi="ta-IN"/>
               </w:rPr>
-              <w:t>Vaakyam Corrections - None</w:t>
+              <w:t>Vaakyam</w:t>
+            </w:r>
+            <w:proofErr w:type="spellEnd"/>
+            <w:r>
+              <w:rPr>
+                <w:rFonts w:cs="Latha"/>
+                <w:sz w:val="28"/>
+                <w:szCs w:val="28"/>
+                <w:lang w:bidi="ta-IN"/>
+              </w:rPr>
+              <w:t xml:space="preserve"> Corrections - None</w:t>
             </w:r>
           </w:p>
           <w:p>
@@ -490,6 +1599,7 @@
                 <w:lang w:bidi="ta-IN"/>
               </w:rPr>
             </w:pPr>
+            <w:proofErr w:type="spellStart"/>
             <w:r>
               <w:rPr>
                 <w:rFonts w:cs="Latha"/>
@@ -497,7 +1607,17 @@
                 <w:szCs w:val="28"/>
                 <w:lang w:bidi="ta-IN"/>
               </w:rPr>
-              <w:t xml:space="preserve">Padam </w:t>
+              <w:t>Padam</w:t>
+            </w:r>
+            <w:proofErr w:type="spellEnd"/>
+            <w:r>
+              <w:rPr>
+                <w:rFonts w:cs="Latha"/>
+                <w:sz w:val="28"/>
+                <w:szCs w:val="28"/>
+                <w:lang w:bidi="ta-IN"/>
+              </w:rPr>
+              <w:t xml:space="preserve"> </w:t>
             </w:r>
             <w:proofErr w:type="gramStart"/>
             <w:r>
@@ -541,6 +1661,7 @@
                 <w:lang w:bidi="ta-IN"/>
               </w:rPr>
             </w:pPr>
+            <w:proofErr w:type="spellStart"/>
             <w:r>
               <w:rPr>
                 <w:rFonts w:cs="Latha"/>
@@ -548,7 +1669,17 @@
                 <w:szCs w:val="28"/>
                 <w:lang w:bidi="ta-IN"/>
               </w:rPr>
-              <w:t>Vaakyam Corrections - None</w:t>
+              <w:t>Vaakyam</w:t>
+            </w:r>
+            <w:proofErr w:type="spellEnd"/>
+            <w:r>
+              <w:rPr>
+                <w:rFonts w:cs="Latha"/>
+                <w:sz w:val="28"/>
+                <w:szCs w:val="28"/>
+                <w:lang w:bidi="ta-IN"/>
+              </w:rPr>
+              <w:t xml:space="preserve"> Corrections - None</w:t>
             </w:r>
           </w:p>
           <w:p>
@@ -609,7 +1740,51 @@
           <w:szCs w:val="32"/>
           <w:u w:val="single"/>
         </w:rPr>
-        <w:t>TS Pada Paatam – TS 2.3 Tamil co</w:t>
+        <w:t xml:space="preserve">TS </w:t>
+      </w:r>
+      <w:proofErr w:type="spellStart"/>
+      <w:r>
+        <w:rPr>
+          <w:b/>
+          <w:bCs/>
+          <w:sz w:val="32"/>
+          <w:szCs w:val="32"/>
+          <w:u w:val="single"/>
+        </w:rPr>
+        <w:t>Pada</w:t>
+      </w:r>
+      <w:proofErr w:type="spellEnd"/>
+      <w:r>
+        <w:rPr>
+          <w:b/>
+          <w:bCs/>
+          <w:sz w:val="32"/>
+          <w:szCs w:val="32"/>
+          <w:u w:val="single"/>
+        </w:rPr>
+        <w:t xml:space="preserve"> </w:t>
+      </w:r>
+      <w:proofErr w:type="spellStart"/>
+      <w:r>
+        <w:rPr>
+          <w:b/>
+          <w:bCs/>
+          <w:sz w:val="32"/>
+          <w:szCs w:val="32"/>
+          <w:u w:val="single"/>
+        </w:rPr>
+        <w:t>Paatam</w:t>
+      </w:r>
+      <w:proofErr w:type="spellEnd"/>
+      <w:r>
+        <w:rPr>
+          <w:b/>
+          <w:bCs/>
+          <w:sz w:val="32"/>
+          <w:szCs w:val="32"/>
+          <w:u w:val="single"/>
+        </w:rPr>
+        <w:t xml:space="preserve"> – TS 2.3 Tamil co</w:t>
       </w:r>
       <w:r>
         <w:rPr>
@@ -849,7 +2024,29 @@
                 <w:sz w:val="28"/>
                 <w:szCs w:val="28"/>
               </w:rPr>
-              <w:t>TS 2.3.2.1 (Padam)</w:t>
+              <w:t>TS 2.3.2.1 (</w:t>
+            </w:r>
+            <w:proofErr w:type="spellStart"/>
+            <w:r>
+              <w:rPr>
+                <w:rFonts w:cs="Arial"/>
+                <w:b/>
+                <w:bCs/>
+                <w:sz w:val="28"/>
+                <w:szCs w:val="28"/>
+              </w:rPr>
+              <w:t>Padam</w:t>
+            </w:r>
+            <w:proofErr w:type="spellEnd"/>
+            <w:r>
+              <w:rPr>
+                <w:rFonts w:cs="Arial"/>
+                <w:b/>
+                <w:bCs/>
+                <w:sz w:val="28"/>
+                <w:szCs w:val="28"/>
+              </w:rPr>
+              <w:t>)</w:t>
             </w:r>
           </w:p>
           <w:p>
@@ -863,6 +2060,7 @@
                 <w:szCs w:val="28"/>
               </w:rPr>
             </w:pPr>
+            <w:proofErr w:type="spellStart"/>
             <w:r>
               <w:rPr>
                 <w:rFonts w:cs="Arial"/>
@@ -871,7 +2069,18 @@
                 <w:sz w:val="28"/>
                 <w:szCs w:val="28"/>
               </w:rPr>
-              <w:t xml:space="preserve">Padam No.  26 </w:t>
+              <w:t>Padam</w:t>
+            </w:r>
+            <w:proofErr w:type="spellEnd"/>
+            <w:r>
+              <w:rPr>
+                <w:rFonts w:cs="Arial"/>
+                <w:b/>
+                <w:bCs/>
+                <w:sz w:val="28"/>
+                <w:szCs w:val="28"/>
+              </w:rPr>
+              <w:t xml:space="preserve"> No.  26 </w:t>
             </w:r>
           </w:p>
           <w:p>
@@ -886,6 +2095,7 @@
                 <w:cs/>
               </w:rPr>
             </w:pPr>
+            <w:proofErr w:type="spellStart"/>
             <w:r>
               <w:rPr>
                 <w:rFonts w:cs="Arial"/>
@@ -894,7 +2104,18 @@
                 <w:sz w:val="28"/>
                 <w:szCs w:val="28"/>
               </w:rPr>
-              <w:t>Panchaati  No. 6</w:t>
+              <w:t>Panchaati</w:t>
+            </w:r>
+            <w:proofErr w:type="spellEnd"/>
+            <w:r>
+              <w:rPr>
+                <w:rFonts w:cs="Arial"/>
+                <w:b/>
+                <w:bCs/>
+                <w:sz w:val="28"/>
+                <w:szCs w:val="28"/>
+              </w:rPr>
+              <w:t xml:space="preserve">  No. 6</w:t>
             </w:r>
           </w:p>
         </w:tc>
@@ -1453,8 +2674,20 @@
                 <w:sz w:val="28"/>
                 <w:szCs w:val="28"/>
               </w:rPr>
-              <w:t xml:space="preserve"> Vaakyam</w:t>
-            </w:r>
+              <w:t xml:space="preserve"> </w:t>
+            </w:r>
+            <w:proofErr w:type="spellStart"/>
+            <w:r>
+              <w:rPr>
+                <w:rFonts w:cs="Arial"/>
+                <w:b/>
+                <w:bCs/>
+                <w:sz w:val="28"/>
+                <w:szCs w:val="28"/>
+              </w:rPr>
+              <w:t>Vaakyam</w:t>
+            </w:r>
+            <w:proofErr w:type="spellEnd"/>
           </w:p>
           <w:p>
             <w:pPr>
@@ -1500,6 +2733,7 @@
                 <w:cs/>
               </w:rPr>
             </w:pPr>
+            <w:proofErr w:type="spellStart"/>
             <w:r>
               <w:rPr>
                 <w:rFonts w:cs="Arial"/>
@@ -1508,7 +2742,18 @@
                 <w:sz w:val="28"/>
                 <w:szCs w:val="28"/>
               </w:rPr>
-              <w:t>Panchaati  No. 19</w:t>
+              <w:t>Panchaati</w:t>
+            </w:r>
+            <w:proofErr w:type="spellEnd"/>
+            <w:r>
+              <w:rPr>
+                <w:rFonts w:cs="Arial"/>
+                <w:b/>
+                <w:bCs/>
+                <w:sz w:val="28"/>
+                <w:szCs w:val="28"/>
+              </w:rPr>
+              <w:t xml:space="preserve">  No. 19</w:t>
             </w:r>
           </w:p>
         </w:tc>
@@ -1806,7 +3051,6 @@
                 <w:sz w:val="28"/>
                 <w:szCs w:val="28"/>
               </w:rPr>
-              <w:lastRenderedPageBreak/>
               <w:t>TS 2.3.4.1</w:t>
             </w:r>
           </w:p>
@@ -1844,6 +3088,7 @@
                 <w:cs/>
               </w:rPr>
             </w:pPr>
+            <w:proofErr w:type="spellStart"/>
             <w:r>
               <w:rPr>
                 <w:rFonts w:cs="Arial"/>
@@ -1852,7 +3097,18 @@
                 <w:sz w:val="28"/>
                 <w:szCs w:val="28"/>
               </w:rPr>
-              <w:t>Panchaati  No. 20</w:t>
+              <w:t>Panchaati</w:t>
+            </w:r>
+            <w:proofErr w:type="spellEnd"/>
+            <w:r>
+              <w:rPr>
+                <w:rFonts w:cs="Arial"/>
+                <w:b/>
+                <w:bCs/>
+                <w:sz w:val="28"/>
+                <w:szCs w:val="28"/>
+              </w:rPr>
+              <w:t xml:space="preserve">  No. 20</w:t>
             </w:r>
           </w:p>
         </w:tc>
@@ -2182,7 +3438,29 @@
                 <w:sz w:val="28"/>
                 <w:szCs w:val="28"/>
               </w:rPr>
-              <w:t>TS 2.3.4.1 (Padam)</w:t>
+              <w:t>TS 2.3.4.1 (</w:t>
+            </w:r>
+            <w:proofErr w:type="spellStart"/>
+            <w:r>
+              <w:rPr>
+                <w:rFonts w:cs="Arial"/>
+                <w:b/>
+                <w:bCs/>
+                <w:sz w:val="28"/>
+                <w:szCs w:val="28"/>
+              </w:rPr>
+              <w:t>Padam</w:t>
+            </w:r>
+            <w:proofErr w:type="spellEnd"/>
+            <w:r>
+              <w:rPr>
+                <w:rFonts w:cs="Arial"/>
+                <w:b/>
+                <w:bCs/>
+                <w:sz w:val="28"/>
+                <w:szCs w:val="28"/>
+              </w:rPr>
+              <w:t>)</w:t>
             </w:r>
           </w:p>
           <w:p>
@@ -2196,6 +3474,7 @@
                 <w:szCs w:val="28"/>
               </w:rPr>
             </w:pPr>
+            <w:proofErr w:type="spellStart"/>
             <w:r>
               <w:rPr>
                 <w:rFonts w:cs="Arial"/>
@@ -2204,7 +3483,18 @@
                 <w:sz w:val="28"/>
                 <w:szCs w:val="28"/>
               </w:rPr>
-              <w:t>Padam No.  28</w:t>
+              <w:t>Padam</w:t>
+            </w:r>
+            <w:proofErr w:type="spellEnd"/>
+            <w:r>
+              <w:rPr>
+                <w:rFonts w:cs="Arial"/>
+                <w:b/>
+                <w:bCs/>
+                <w:sz w:val="28"/>
+                <w:szCs w:val="28"/>
+              </w:rPr>
+              <w:t xml:space="preserve"> No.  28</w:t>
             </w:r>
           </w:p>
           <w:p>
@@ -2218,6 +3508,7 @@
                 <w:szCs w:val="28"/>
               </w:rPr>
             </w:pPr>
+            <w:proofErr w:type="spellStart"/>
             <w:r>
               <w:rPr>
                 <w:rFonts w:cs="Arial"/>
@@ -2226,7 +3517,18 @@
                 <w:sz w:val="28"/>
                 <w:szCs w:val="28"/>
               </w:rPr>
-              <w:t>Panchaati  No. 20</w:t>
+              <w:t>Panchaati</w:t>
+            </w:r>
+            <w:proofErr w:type="spellEnd"/>
+            <w:r>
+              <w:rPr>
+                <w:rFonts w:cs="Arial"/>
+                <w:b/>
+                <w:bCs/>
+                <w:sz w:val="28"/>
+                <w:szCs w:val="28"/>
+              </w:rPr>
+              <w:t xml:space="preserve">  No. 20</w:t>
             </w:r>
           </w:p>
         </w:tc>
@@ -2758,7 +4060,30 @@
                 <w:sz w:val="28"/>
                 <w:szCs w:val="28"/>
               </w:rPr>
-              <w:t>TS 2.3.5.3 (Padam)</w:t>
+              <w:lastRenderedPageBreak/>
+              <w:t>TS 2.3.5.3 (</w:t>
+            </w:r>
+            <w:proofErr w:type="spellStart"/>
+            <w:r>
+              <w:rPr>
+                <w:rFonts w:cs="Arial"/>
+                <w:b/>
+                <w:bCs/>
+                <w:sz w:val="28"/>
+                <w:szCs w:val="28"/>
+              </w:rPr>
+              <w:t>Padam</w:t>
+            </w:r>
+            <w:proofErr w:type="spellEnd"/>
+            <w:r>
+              <w:rPr>
+                <w:rFonts w:cs="Arial"/>
+                <w:b/>
+                <w:bCs/>
+                <w:sz w:val="28"/>
+                <w:szCs w:val="28"/>
+              </w:rPr>
+              <w:t>)</w:t>
             </w:r>
           </w:p>
           <w:p>
@@ -2772,6 +4097,7 @@
                 <w:szCs w:val="28"/>
               </w:rPr>
             </w:pPr>
+            <w:proofErr w:type="spellStart"/>
             <w:r>
               <w:rPr>
                 <w:rFonts w:cs="Arial"/>
@@ -2780,7 +4106,18 @@
                 <w:sz w:val="28"/>
                 <w:szCs w:val="28"/>
               </w:rPr>
-              <w:t>Padam No.  20</w:t>
+              <w:t>Padam</w:t>
+            </w:r>
+            <w:proofErr w:type="spellEnd"/>
+            <w:r>
+              <w:rPr>
+                <w:rFonts w:cs="Arial"/>
+                <w:b/>
+                <w:bCs/>
+                <w:sz w:val="28"/>
+                <w:szCs w:val="28"/>
+              </w:rPr>
+              <w:t xml:space="preserve"> No.  20</w:t>
             </w:r>
           </w:p>
           <w:p>
@@ -2794,6 +4131,7 @@
                 <w:szCs w:val="28"/>
               </w:rPr>
             </w:pPr>
+            <w:proofErr w:type="spellStart"/>
             <w:r>
               <w:rPr>
                 <w:rFonts w:cs="Arial"/>
@@ -2802,7 +4140,18 @@
                 <w:sz w:val="28"/>
                 <w:szCs w:val="28"/>
               </w:rPr>
-              <w:t>Panchaati  No. 26</w:t>
+              <w:t>Panchaati</w:t>
+            </w:r>
+            <w:proofErr w:type="spellEnd"/>
+            <w:r>
+              <w:rPr>
+                <w:rFonts w:cs="Arial"/>
+                <w:b/>
+                <w:bCs/>
+                <w:sz w:val="28"/>
+                <w:szCs w:val="28"/>
+              </w:rPr>
+              <w:t xml:space="preserve">  No. 26</w:t>
             </w:r>
           </w:p>
         </w:tc>
@@ -3234,6 +4583,7 @@
                 <w:szCs w:val="28"/>
               </w:rPr>
             </w:pPr>
+            <w:proofErr w:type="spellStart"/>
             <w:r>
               <w:rPr>
                 <w:rFonts w:cs="Arial"/>
@@ -3242,7 +4592,18 @@
                 <w:sz w:val="28"/>
                 <w:szCs w:val="28"/>
               </w:rPr>
-              <w:t>Panchaati  No. 26</w:t>
+              <w:t>Panchaati</w:t>
+            </w:r>
+            <w:proofErr w:type="spellEnd"/>
+            <w:r>
+              <w:rPr>
+                <w:rFonts w:cs="Arial"/>
+                <w:b/>
+                <w:bCs/>
+                <w:sz w:val="28"/>
+                <w:szCs w:val="28"/>
+              </w:rPr>
+              <w:t xml:space="preserve">  No. 26</w:t>
             </w:r>
           </w:p>
         </w:tc>
@@ -3597,7 +4958,29 @@
                 <w:sz w:val="28"/>
                 <w:szCs w:val="28"/>
               </w:rPr>
-              <w:t>TS 2.3.8.2 (Padam)</w:t>
+              <w:t>TS 2.3.8.2 (</w:t>
+            </w:r>
+            <w:proofErr w:type="spellStart"/>
+            <w:r>
+              <w:rPr>
+                <w:rFonts w:cs="Arial"/>
+                <w:b/>
+                <w:bCs/>
+                <w:sz w:val="28"/>
+                <w:szCs w:val="28"/>
+              </w:rPr>
+              <w:t>Padam</w:t>
+            </w:r>
+            <w:proofErr w:type="spellEnd"/>
+            <w:r>
+              <w:rPr>
+                <w:rFonts w:cs="Arial"/>
+                <w:b/>
+                <w:bCs/>
+                <w:sz w:val="28"/>
+                <w:szCs w:val="28"/>
+              </w:rPr>
+              <w:t>)</w:t>
             </w:r>
           </w:p>
           <w:p>
@@ -3611,6 +4994,7 @@
                 <w:szCs w:val="28"/>
               </w:rPr>
             </w:pPr>
+            <w:proofErr w:type="spellStart"/>
             <w:r>
               <w:rPr>
                 <w:rFonts w:cs="Arial"/>
@@ -3619,7 +5003,18 @@
                 <w:sz w:val="28"/>
                 <w:szCs w:val="28"/>
               </w:rPr>
-              <w:t>Padam No.  64</w:t>
+              <w:t>Padam</w:t>
+            </w:r>
+            <w:proofErr w:type="spellEnd"/>
+            <w:r>
+              <w:rPr>
+                <w:rFonts w:cs="Arial"/>
+                <w:b/>
+                <w:bCs/>
+                <w:sz w:val="28"/>
+                <w:szCs w:val="28"/>
+              </w:rPr>
+              <w:t xml:space="preserve"> No.  64</w:t>
             </w:r>
           </w:p>
           <w:p>
@@ -3633,6 +5028,7 @@
                 <w:szCs w:val="28"/>
               </w:rPr>
             </w:pPr>
+            <w:proofErr w:type="spellStart"/>
             <w:r>
               <w:rPr>
                 <w:rFonts w:cs="Arial"/>
@@ -3641,7 +5037,18 @@
                 <w:sz w:val="28"/>
                 <w:szCs w:val="28"/>
               </w:rPr>
-              <w:t>Panchaati  No. 34</w:t>
+              <w:t>Panchaati</w:t>
+            </w:r>
+            <w:proofErr w:type="spellEnd"/>
+            <w:r>
+              <w:rPr>
+                <w:rFonts w:cs="Arial"/>
+                <w:b/>
+                <w:bCs/>
+                <w:sz w:val="28"/>
+                <w:szCs w:val="28"/>
+              </w:rPr>
+              <w:t xml:space="preserve">  No. 34</w:t>
             </w:r>
           </w:p>
         </w:tc>
@@ -4070,6 +5477,7 @@
                 <w:cs/>
               </w:rPr>
             </w:pPr>
+            <w:proofErr w:type="spellStart"/>
             <w:r>
               <w:rPr>
                 <w:rFonts w:cs="Arial"/>
@@ -4078,7 +5486,18 @@
                 <w:sz w:val="28"/>
                 <w:szCs w:val="28"/>
               </w:rPr>
-              <w:t>Panchaati  No. 48</w:t>
+              <w:t>Panchaati</w:t>
+            </w:r>
+            <w:proofErr w:type="spellEnd"/>
+            <w:r>
+              <w:rPr>
+                <w:rFonts w:cs="Arial"/>
+                <w:b/>
+                <w:bCs/>
+                <w:sz w:val="28"/>
+                <w:szCs w:val="28"/>
+              </w:rPr>
+              <w:t xml:space="preserve">  No. 48</w:t>
             </w:r>
           </w:p>
         </w:tc>
@@ -4358,7 +5777,29 @@
                 <w:sz w:val="28"/>
                 <w:szCs w:val="28"/>
               </w:rPr>
-              <w:t>TS 2.3.13.3 (Padam)</w:t>
+              <w:t>TS 2.3.13.3 (</w:t>
+            </w:r>
+            <w:proofErr w:type="spellStart"/>
+            <w:r>
+              <w:rPr>
+                <w:rFonts w:cs="Arial"/>
+                <w:b/>
+                <w:bCs/>
+                <w:sz w:val="28"/>
+                <w:szCs w:val="28"/>
+              </w:rPr>
+              <w:t>Padam</w:t>
+            </w:r>
+            <w:proofErr w:type="spellEnd"/>
+            <w:r>
+              <w:rPr>
+                <w:rFonts w:cs="Arial"/>
+                <w:b/>
+                <w:bCs/>
+                <w:sz w:val="28"/>
+                <w:szCs w:val="28"/>
+              </w:rPr>
+              <w:t>)</w:t>
             </w:r>
           </w:p>
           <w:p>
@@ -4372,6 +5813,7 @@
                 <w:szCs w:val="28"/>
               </w:rPr>
             </w:pPr>
+            <w:proofErr w:type="spellStart"/>
             <w:r>
               <w:rPr>
                 <w:rFonts w:cs="Arial"/>
@@ -4380,7 +5822,18 @@
                 <w:sz w:val="28"/>
                 <w:szCs w:val="28"/>
               </w:rPr>
-              <w:t>Padam No.  21</w:t>
+              <w:t>Padam</w:t>
+            </w:r>
+            <w:proofErr w:type="spellEnd"/>
+            <w:r>
+              <w:rPr>
+                <w:rFonts w:cs="Arial"/>
+                <w:b/>
+                <w:bCs/>
+                <w:sz w:val="28"/>
+                <w:szCs w:val="28"/>
+              </w:rPr>
+              <w:t xml:space="preserve"> No.  21</w:t>
             </w:r>
           </w:p>
           <w:p>
@@ -4394,6 +5847,7 @@
                 <w:szCs w:val="28"/>
               </w:rPr>
             </w:pPr>
+            <w:proofErr w:type="spellStart"/>
             <w:r>
               <w:rPr>
                 <w:rFonts w:cs="Arial"/>
@@ -4402,7 +5856,18 @@
                 <w:sz w:val="28"/>
                 <w:szCs w:val="28"/>
               </w:rPr>
-              <w:t>Panchaati  No. 50</w:t>
+              <w:t>Panchaati</w:t>
+            </w:r>
+            <w:proofErr w:type="spellEnd"/>
+            <w:r>
+              <w:rPr>
+                <w:rFonts w:cs="Arial"/>
+                <w:b/>
+                <w:bCs/>
+                <w:sz w:val="28"/>
+                <w:szCs w:val="28"/>
+              </w:rPr>
+              <w:t xml:space="preserve">  No. 50</w:t>
             </w:r>
           </w:p>
         </w:tc>
@@ -5155,6 +6620,7 @@
                 <w:cs/>
               </w:rPr>
             </w:pPr>
+            <w:proofErr w:type="spellStart"/>
             <w:r>
               <w:rPr>
                 <w:rFonts w:cs="Arial"/>
@@ -5163,7 +6629,18 @@
                 <w:sz w:val="28"/>
                 <w:szCs w:val="28"/>
               </w:rPr>
-              <w:t>Panchaati  No. 54</w:t>
+              <w:t>Panchaati</w:t>
+            </w:r>
+            <w:proofErr w:type="spellEnd"/>
+            <w:r>
+              <w:rPr>
+                <w:rFonts w:cs="Arial"/>
+                <w:b/>
+                <w:bCs/>
+                <w:sz w:val="28"/>
+                <w:szCs w:val="28"/>
+              </w:rPr>
+              <w:t xml:space="preserve">  No. 54</w:t>
             </w:r>
           </w:p>
         </w:tc>
@@ -5483,7 +6960,51 @@
           <w:szCs w:val="32"/>
           <w:u w:val="single"/>
         </w:rPr>
-        <w:t xml:space="preserve"> Pada Paatam – TS 2.</w:t>
+        <w:t xml:space="preserve"> </w:t>
+      </w:r>
+      <w:proofErr w:type="spellStart"/>
+      <w:r>
+        <w:rPr>
+          <w:b/>
+          <w:bCs/>
+          <w:sz w:val="32"/>
+          <w:szCs w:val="32"/>
+          <w:u w:val="single"/>
+        </w:rPr>
+        <w:t>Pada</w:t>
+      </w:r>
+      <w:proofErr w:type="spellEnd"/>
+      <w:r>
+        <w:rPr>
+          <w:b/>
+          <w:bCs/>
+          <w:sz w:val="32"/>
+          <w:szCs w:val="32"/>
+          <w:u w:val="single"/>
+        </w:rPr>
+        <w:t xml:space="preserve"> </w:t>
+      </w:r>
+      <w:proofErr w:type="spellStart"/>
+      <w:r>
+        <w:rPr>
+          <w:b/>
+          <w:bCs/>
+          <w:sz w:val="32"/>
+          <w:szCs w:val="32"/>
+          <w:u w:val="single"/>
+        </w:rPr>
+        <w:t>Paatam</w:t>
+      </w:r>
+      <w:proofErr w:type="spellEnd"/>
+      <w:r>
+        <w:rPr>
+          <w:b/>
+          <w:bCs/>
+          <w:sz w:val="32"/>
+          <w:szCs w:val="32"/>
+          <w:u w:val="single"/>
+        </w:rPr>
+        <w:t xml:space="preserve"> – TS 2.</w:t>
       </w:r>
       <w:r>
         <w:rPr>
@@ -5766,8 +7287,21 @@
                 <w:szCs w:val="28"/>
                 <w:lang w:eastAsia="en-IN" w:bidi="ml-IN"/>
               </w:rPr>
-              <w:t>TS 2.3.3.2 - padam</w:t>
-            </w:r>
+              <w:t xml:space="preserve">TS 2.3.3.2 - </w:t>
+            </w:r>
+            <w:proofErr w:type="spellStart"/>
+            <w:r>
+              <w:rPr>
+                <w:rFonts w:eastAsia="Times New Roman" w:cs="Arial"/>
+                <w:b/>
+                <w:bCs/>
+                <w:sz w:val="28"/>
+                <w:szCs w:val="28"/>
+                <w:lang w:eastAsia="en-IN" w:bidi="ml-IN"/>
+              </w:rPr>
+              <w:t>padam</w:t>
+            </w:r>
+            <w:proofErr w:type="spellEnd"/>
           </w:p>
           <w:p>
             <w:pPr>
@@ -5791,8 +7325,21 @@
                 <w:szCs w:val="28"/>
                 <w:lang w:bidi="ta-IN"/>
               </w:rPr>
-              <w:t>16th Panchaati</w:t>
-            </w:r>
+              <w:t xml:space="preserve">16th </w:t>
+            </w:r>
+            <w:proofErr w:type="spellStart"/>
+            <w:r>
+              <w:rPr>
+                <w:rFonts w:cs="Nirmala UI"/>
+                <w:b/>
+                <w:bCs/>
+                <w:sz w:val="28"/>
+                <w:szCs w:val="28"/>
+                <w:lang w:bidi="ta-IN"/>
+              </w:rPr>
+              <w:t>Panchaati</w:t>
+            </w:r>
+            <w:proofErr w:type="spellEnd"/>
           </w:p>
         </w:tc>
         <w:tc>
@@ -6406,8 +7953,21 @@
                 <w:szCs w:val="28"/>
                 <w:lang w:eastAsia="en-IN" w:bidi="ml-IN"/>
               </w:rPr>
-              <w:t>TS 2.3.5.3 - Vaakyam</w:t>
-            </w:r>
+              <w:t xml:space="preserve">TS 2.3.5.3 - </w:t>
+            </w:r>
+            <w:proofErr w:type="spellStart"/>
+            <w:r>
+              <w:rPr>
+                <w:rFonts w:eastAsia="Times New Roman" w:cs="Arial"/>
+                <w:b/>
+                <w:bCs/>
+                <w:sz w:val="28"/>
+                <w:szCs w:val="28"/>
+                <w:lang w:eastAsia="en-IN" w:bidi="ml-IN"/>
+              </w:rPr>
+              <w:t>Vaakyam</w:t>
+            </w:r>
+            <w:proofErr w:type="spellEnd"/>
           </w:p>
           <w:p>
             <w:pPr>
@@ -6442,8 +8002,21 @@
                 <w:szCs w:val="28"/>
                 <w:lang w:bidi="ta-IN"/>
               </w:rPr>
-              <w:t>th Panchaati</w:t>
-            </w:r>
+              <w:t xml:space="preserve">th </w:t>
+            </w:r>
+            <w:proofErr w:type="spellStart"/>
+            <w:r>
+              <w:rPr>
+                <w:rFonts w:cs="Nirmala UI"/>
+                <w:b/>
+                <w:bCs/>
+                <w:sz w:val="28"/>
+                <w:szCs w:val="28"/>
+                <w:lang w:bidi="ta-IN"/>
+              </w:rPr>
+              <w:t>Panchaati</w:t>
+            </w:r>
+            <w:proofErr w:type="spellEnd"/>
           </w:p>
         </w:tc>
         <w:tc>
@@ -6830,8 +8403,21 @@
                 <w:szCs w:val="28"/>
                 <w:lang w:eastAsia="en-IN" w:bidi="ml-IN"/>
               </w:rPr>
-              <w:t>TS 2.3.5.3 - Padam</w:t>
-            </w:r>
+              <w:t xml:space="preserve">TS 2.3.5.3 - </w:t>
+            </w:r>
+            <w:proofErr w:type="spellStart"/>
+            <w:r>
+              <w:rPr>
+                <w:rFonts w:eastAsia="Times New Roman" w:cs="Arial"/>
+                <w:b/>
+                <w:bCs/>
+                <w:sz w:val="28"/>
+                <w:szCs w:val="28"/>
+                <w:lang w:eastAsia="en-IN" w:bidi="ml-IN"/>
+              </w:rPr>
+              <w:t>Padam</w:t>
+            </w:r>
+            <w:proofErr w:type="spellEnd"/>
           </w:p>
           <w:p>
             <w:pPr>
@@ -6860,8 +8446,21 @@
                 <w:szCs w:val="28"/>
                 <w:lang w:bidi="ta-IN"/>
               </w:rPr>
-              <w:t>26th Panchaati</w:t>
-            </w:r>
+              <w:t xml:space="preserve">26th </w:t>
+            </w:r>
+            <w:proofErr w:type="spellStart"/>
+            <w:r>
+              <w:rPr>
+                <w:rFonts w:cs="Nirmala UI"/>
+                <w:b/>
+                <w:bCs/>
+                <w:sz w:val="28"/>
+                <w:szCs w:val="28"/>
+                <w:lang w:bidi="ta-IN"/>
+              </w:rPr>
+              <w:t>Panchaati</w:t>
+            </w:r>
+            <w:proofErr w:type="spellEnd"/>
           </w:p>
         </w:tc>
         <w:tc>
@@ -7603,8 +9202,21 @@
                 <w:szCs w:val="28"/>
                 <w:lang w:eastAsia="en-IN" w:bidi="ml-IN"/>
               </w:rPr>
-              <w:t>TS 2.3.5.3 - Vaakyam</w:t>
-            </w:r>
+              <w:t xml:space="preserve">TS 2.3.5.3 - </w:t>
+            </w:r>
+            <w:proofErr w:type="spellStart"/>
+            <w:r>
+              <w:rPr>
+                <w:rFonts w:eastAsia="Times New Roman" w:cs="Arial"/>
+                <w:b/>
+                <w:bCs/>
+                <w:sz w:val="28"/>
+                <w:szCs w:val="28"/>
+                <w:lang w:eastAsia="en-IN" w:bidi="ml-IN"/>
+              </w:rPr>
+              <w:t>Vaakyam</w:t>
+            </w:r>
+            <w:proofErr w:type="spellEnd"/>
           </w:p>
           <w:p>
             <w:pPr>
@@ -7653,8 +9265,21 @@
                 <w:szCs w:val="28"/>
                 <w:lang w:bidi="ta-IN"/>
               </w:rPr>
-              <w:t>th Panchaati</w:t>
-            </w:r>
+              <w:t xml:space="preserve">th </w:t>
+            </w:r>
+            <w:proofErr w:type="spellStart"/>
+            <w:r>
+              <w:rPr>
+                <w:rFonts w:cs="Nirmala UI"/>
+                <w:b/>
+                <w:bCs/>
+                <w:sz w:val="28"/>
+                <w:szCs w:val="28"/>
+                <w:lang w:bidi="ta-IN"/>
+              </w:rPr>
+              <w:t>Panchaati</w:t>
+            </w:r>
+            <w:proofErr w:type="spellEnd"/>
           </w:p>
         </w:tc>
         <w:tc>
@@ -8169,8 +9794,21 @@
                 <w:lang w:eastAsia="en-IN" w:bidi="ml-IN"/>
               </w:rPr>
               <w:lastRenderedPageBreak/>
-              <w:t>TS 2.3.7.3 - Vaakyam</w:t>
-            </w:r>
+              <w:t xml:space="preserve">TS 2.3.7.3 - </w:t>
+            </w:r>
+            <w:proofErr w:type="spellStart"/>
+            <w:r>
+              <w:rPr>
+                <w:rFonts w:eastAsia="Times New Roman" w:cs="Arial"/>
+                <w:b/>
+                <w:bCs/>
+                <w:sz w:val="28"/>
+                <w:szCs w:val="28"/>
+                <w:lang w:eastAsia="en-IN" w:bidi="ml-IN"/>
+              </w:rPr>
+              <w:t>Vaakyam</w:t>
+            </w:r>
+            <w:proofErr w:type="spellEnd"/>
           </w:p>
           <w:p>
             <w:pPr>
@@ -8198,8 +9836,21 @@
                 <w:szCs w:val="28"/>
                 <w:lang w:bidi="ta-IN"/>
               </w:rPr>
-              <w:t>31st  Panchaati</w:t>
-            </w:r>
+              <w:t xml:space="preserve">31st  </w:t>
+            </w:r>
+            <w:proofErr w:type="spellStart"/>
+            <w:r>
+              <w:rPr>
+                <w:rFonts w:cs="Nirmala UI"/>
+                <w:b/>
+                <w:bCs/>
+                <w:sz w:val="28"/>
+                <w:szCs w:val="28"/>
+                <w:lang w:bidi="ta-IN"/>
+              </w:rPr>
+              <w:t>Panchaati</w:t>
+            </w:r>
+            <w:proofErr w:type="spellEnd"/>
           </w:p>
         </w:tc>
         <w:tc>
@@ -8410,8 +10061,21 @@
                 <w:szCs w:val="28"/>
                 <w:lang w:eastAsia="en-IN" w:bidi="ml-IN"/>
               </w:rPr>
-              <w:t>TS 2.3.8.2 - Padam</w:t>
-            </w:r>
+              <w:t xml:space="preserve">TS 2.3.8.2 - </w:t>
+            </w:r>
+            <w:proofErr w:type="spellStart"/>
+            <w:r>
+              <w:rPr>
+                <w:rFonts w:eastAsia="Times New Roman" w:cs="Arial"/>
+                <w:b/>
+                <w:bCs/>
+                <w:sz w:val="28"/>
+                <w:szCs w:val="28"/>
+                <w:lang w:eastAsia="en-IN" w:bidi="ml-IN"/>
+              </w:rPr>
+              <w:t>Padam</w:t>
+            </w:r>
+            <w:proofErr w:type="spellEnd"/>
           </w:p>
           <w:p>
             <w:pPr>
@@ -8460,8 +10124,21 @@
                 <w:szCs w:val="28"/>
                 <w:lang w:bidi="ta-IN"/>
               </w:rPr>
-              <w:t xml:space="preserve">  Panchaati</w:t>
-            </w:r>
+              <w:t xml:space="preserve">  </w:t>
+            </w:r>
+            <w:proofErr w:type="spellStart"/>
+            <w:r>
+              <w:rPr>
+                <w:rFonts w:cs="Nirmala UI"/>
+                <w:b/>
+                <w:bCs/>
+                <w:sz w:val="28"/>
+                <w:szCs w:val="28"/>
+                <w:lang w:bidi="ta-IN"/>
+              </w:rPr>
+              <w:t>Panchaati</w:t>
+            </w:r>
+            <w:proofErr w:type="spellEnd"/>
           </w:p>
         </w:tc>
         <w:tc>
@@ -9091,8 +10768,21 @@
                 <w:szCs w:val="28"/>
                 <w:lang w:eastAsia="en-IN" w:bidi="ml-IN"/>
               </w:rPr>
-              <w:t>TS 2.3.9.3 - Padam</w:t>
-            </w:r>
+              <w:t xml:space="preserve">TS 2.3.9.3 - </w:t>
+            </w:r>
+            <w:proofErr w:type="spellStart"/>
+            <w:r>
+              <w:rPr>
+                <w:rFonts w:eastAsia="Times New Roman" w:cs="Arial"/>
+                <w:b/>
+                <w:bCs/>
+                <w:sz w:val="28"/>
+                <w:szCs w:val="28"/>
+                <w:lang w:eastAsia="en-IN" w:bidi="ml-IN"/>
+              </w:rPr>
+              <w:t>Padam</w:t>
+            </w:r>
+            <w:proofErr w:type="spellEnd"/>
           </w:p>
           <w:p>
             <w:pPr>
@@ -9120,8 +10810,21 @@
                 <w:szCs w:val="28"/>
                 <w:lang w:bidi="ta-IN"/>
               </w:rPr>
-              <w:t>37th  Panchaati</w:t>
-            </w:r>
+              <w:t xml:space="preserve">37th  </w:t>
+            </w:r>
+            <w:proofErr w:type="spellStart"/>
+            <w:r>
+              <w:rPr>
+                <w:rFonts w:cs="Nirmala UI"/>
+                <w:b/>
+                <w:bCs/>
+                <w:sz w:val="28"/>
+                <w:szCs w:val="28"/>
+                <w:lang w:bidi="ta-IN"/>
+              </w:rPr>
+              <w:t>Panchaati</w:t>
+            </w:r>
+            <w:proofErr w:type="spellEnd"/>
           </w:p>
         </w:tc>
         <w:tc>
@@ -9717,8 +11420,21 @@
                 <w:szCs w:val="28"/>
                 <w:lang w:eastAsia="en-IN" w:bidi="ml-IN"/>
               </w:rPr>
-              <w:t>TS 2.3.10.2 - Padam</w:t>
-            </w:r>
+              <w:t xml:space="preserve">TS 2.3.10.2 - </w:t>
+            </w:r>
+            <w:proofErr w:type="spellStart"/>
+            <w:r>
+              <w:rPr>
+                <w:rFonts w:eastAsia="Times New Roman" w:cs="Arial"/>
+                <w:b/>
+                <w:bCs/>
+                <w:sz w:val="28"/>
+                <w:szCs w:val="28"/>
+                <w:lang w:eastAsia="en-IN" w:bidi="ml-IN"/>
+              </w:rPr>
+              <w:t>Padam</w:t>
+            </w:r>
+            <w:proofErr w:type="spellEnd"/>
           </w:p>
           <w:p>
             <w:pPr>
@@ -9745,8 +11461,21 @@
                 <w:szCs w:val="28"/>
                 <w:lang w:bidi="ta-IN"/>
               </w:rPr>
-              <w:t>39th  Panchaati</w:t>
-            </w:r>
+              <w:t xml:space="preserve">39th  </w:t>
+            </w:r>
+            <w:proofErr w:type="spellStart"/>
+            <w:r>
+              <w:rPr>
+                <w:rFonts w:cs="Nirmala UI"/>
+                <w:b/>
+                <w:bCs/>
+                <w:sz w:val="28"/>
+                <w:szCs w:val="28"/>
+                <w:lang w:bidi="ta-IN"/>
+              </w:rPr>
+              <w:t>Panchaati</w:t>
+            </w:r>
+            <w:proofErr w:type="spellEnd"/>
           </w:p>
         </w:tc>
         <w:tc>
@@ -10168,8 +11897,21 @@
                 <w:szCs w:val="28"/>
                 <w:lang w:eastAsia="en-IN" w:bidi="ml-IN"/>
               </w:rPr>
-              <w:t>TS 2.3.11.1 - Padam</w:t>
-            </w:r>
+              <w:t xml:space="preserve">TS 2.3.11.1 - </w:t>
+            </w:r>
+            <w:proofErr w:type="spellStart"/>
+            <w:r>
+              <w:rPr>
+                <w:rFonts w:eastAsia="Times New Roman" w:cs="Arial"/>
+                <w:b/>
+                <w:bCs/>
+                <w:sz w:val="28"/>
+                <w:szCs w:val="28"/>
+                <w:lang w:eastAsia="en-IN" w:bidi="ml-IN"/>
+              </w:rPr>
+              <w:t>Padam</w:t>
+            </w:r>
+            <w:proofErr w:type="spellEnd"/>
           </w:p>
           <w:p>
             <w:pPr>
@@ -10197,8 +11939,21 @@
                 <w:szCs w:val="28"/>
                 <w:lang w:bidi="ta-IN"/>
               </w:rPr>
-              <w:t>41st  Panchaati</w:t>
-            </w:r>
+              <w:t xml:space="preserve">41st  </w:t>
+            </w:r>
+            <w:proofErr w:type="spellStart"/>
+            <w:r>
+              <w:rPr>
+                <w:rFonts w:cs="Nirmala UI"/>
+                <w:b/>
+                <w:bCs/>
+                <w:sz w:val="28"/>
+                <w:szCs w:val="28"/>
+                <w:lang w:bidi="ta-IN"/>
+              </w:rPr>
+              <w:t>Panchaati</w:t>
+            </w:r>
+            <w:proofErr w:type="spellEnd"/>
           </w:p>
         </w:tc>
         <w:tc>
@@ -10602,7 +12357,7 @@
 </file>
 
 <file path=word/endnotes.xml><?xml version="1.0" encoding="utf-8"?>
-<w:endnotes xmlns:wpc="http://schemas.microsoft.com/office/word/2010/wordprocessingCanvas" xmlns:cx="http://schemas.microsoft.com/office/drawing/2014/chartex" xmlns:cx1="http://schemas.microsoft.com/office/drawing/2015/9/8/chartex" xmlns:cx2="http://schemas.microsoft.com/office/drawing/2015/10/21/chartex" xmlns:cx3="http://schemas.microsoft.com/office/drawing/2016/5/9/chartex" xmlns:cx4="http://schemas.microsoft.com/office/drawing/2016/5/10/chartex" xmlns:cx5="http://schemas.microsoft.com/office/drawing/2016/5/11/chartex" xmlns:cx6="http://schemas.microsoft.com/office/drawing/2016/5/12/chartex" xmlns:cx7="http://schemas.microsoft.com/office/drawing/2016/5/13/chartex" xmlns:cx8="http://schemas.microsoft.com/office/drawing/2016/5/14/chartex" xmlns:mc="http://schemas.openxmlformats.org/markup-compatibility/2006" xmlns:aink="http://schemas.microsoft.com/office/drawing/2016/ink" xmlns:am3d="http://schemas.microsoft.com/office/drawing/2017/model3d" xmlns:o="urn:schemas-microsoft-com:office:office" xmlns:r="http://schemas.openxmlformats.org/officeDocument/2006/relationships" xmlns:m="http://schemas.openxmlformats.org/officeDocument/2006/math" xmlns:v="urn:schemas-microsoft-com:vml" xmlns:wp14="http://schemas.microsoft.com/office/word/2010/wordprocessingDrawing" xmlns:wp="http://schemas.openxmlformats.org/drawingml/2006/wordprocessingDrawing" xmlns:w10="urn:schemas-microsoft-com:office:word" xmlns:w="http://schemas.openxmlformats.org/wordprocessingml/2006/main" xmlns:w14="http://schemas.microsoft.com/office/word/2010/wordml" xmlns:w15="http://schemas.microsoft.com/office/word/2012/wordml" xmlns:w16cex="http://schemas.microsoft.com/office/word/2018/wordml/cex" xmlns:w16cid="http://schemas.microsoft.com/office/word/2016/wordml/cid" xmlns:w16="http://schemas.microsoft.com/office/word/2018/wordml" xmlns:w16sdtdh="http://schemas.microsoft.com/office/word/2020/wordml/sdtdatahash" xmlns:w16se="http://schemas.microsoft.com/office/word/2015/wordml/symex" xmlns:wpg="http://schemas.microsoft.com/office/word/2010/wordprocessingGroup" xmlns:wpi="http://schemas.microsoft.com/office/word/2010/wordprocessingInk" xmlns:wne="http://schemas.microsoft.com/office/word/2006/wordml" xmlns:wps="http://schemas.microsoft.com/office/word/2010/wordprocessingShape" mc:Ignorable="w14 w15 w16se w16cid w16 w16cex w16sdtdh wp14">
+<w:endnotes xmlns:wpc="http://schemas.microsoft.com/office/word/2010/wordprocessingCanvas" xmlns:cx="http://schemas.microsoft.com/office/drawing/2014/chartex" xmlns:cx1="http://schemas.microsoft.com/office/drawing/2015/9/8/chartex" xmlns:mc="http://schemas.openxmlformats.org/markup-compatibility/2006" xmlns:o="urn:schemas-microsoft-com:office:office" xmlns:r="http://schemas.openxmlformats.org/officeDocument/2006/relationships" xmlns:m="http://schemas.openxmlformats.org/officeDocument/2006/math" xmlns:v="urn:schemas-microsoft-com:vml" xmlns:wp14="http://schemas.microsoft.com/office/word/2010/wordprocessingDrawing" xmlns:wp="http://schemas.openxmlformats.org/drawingml/2006/wordprocessingDrawing" xmlns:w10="urn:schemas-microsoft-com:office:word" xmlns:w="http://schemas.openxmlformats.org/wordprocessingml/2006/main" xmlns:w14="http://schemas.microsoft.com/office/word/2010/wordml" xmlns:w15="http://schemas.microsoft.com/office/word/2012/wordml" xmlns:w16se="http://schemas.microsoft.com/office/word/2015/wordml/symex" xmlns:wpg="http://schemas.microsoft.com/office/word/2010/wordprocessingGroup" xmlns:wpi="http://schemas.microsoft.com/office/word/2010/wordprocessingInk" xmlns:wne="http://schemas.microsoft.com/office/word/2006/wordml" xmlns:wps="http://schemas.microsoft.com/office/word/2010/wordprocessingShape" mc:Ignorable="w14 w15 w16se wp14">
   <w:endnote w:type="separator" w:id="-1">
     <w:p>
       <w:pPr>
@@ -10627,7 +12382,7 @@
 </file>
 
 <file path=word/footer1.xml><?xml version="1.0" encoding="utf-8"?>
-<w:ftr xmlns:wpc="http://schemas.microsoft.com/office/word/2010/wordprocessingCanvas" xmlns:cx="http://schemas.microsoft.com/office/drawing/2014/chartex" xmlns:cx1="http://schemas.microsoft.com/office/drawing/2015/9/8/chartex" xmlns:cx2="http://schemas.microsoft.com/office/drawing/2015/10/21/chartex" xmlns:cx3="http://schemas.microsoft.com/office/drawing/2016/5/9/chartex" xmlns:cx4="http://schemas.microsoft.com/office/drawing/2016/5/10/chartex" xmlns:cx5="http://schemas.microsoft.com/office/drawing/2016/5/11/chartex" xmlns:cx6="http://schemas.microsoft.com/office/drawing/2016/5/12/chartex" xmlns:cx7="http://schemas.microsoft.com/office/drawing/2016/5/13/chartex" xmlns:cx8="http://schemas.microsoft.com/office/drawing/2016/5/14/chartex" xmlns:mc="http://schemas.openxmlformats.org/markup-compatibility/2006" xmlns:aink="http://schemas.microsoft.com/office/drawing/2016/ink" xmlns:am3d="http://schemas.microsoft.com/office/drawing/2017/model3d" xmlns:o="urn:schemas-microsoft-com:office:office" xmlns:r="http://schemas.openxmlformats.org/officeDocument/2006/relationships" xmlns:m="http://schemas.openxmlformats.org/officeDocument/2006/math" xmlns:v="urn:schemas-microsoft-com:vml" xmlns:wp14="http://schemas.microsoft.com/office/word/2010/wordprocessingDrawing" xmlns:wp="http://schemas.openxmlformats.org/drawingml/2006/wordprocessingDrawing" xmlns:w10="urn:schemas-microsoft-com:office:word" xmlns:w="http://schemas.openxmlformats.org/wordprocessingml/2006/main" xmlns:w14="http://schemas.microsoft.com/office/word/2010/wordml" xmlns:w15="http://schemas.microsoft.com/office/word/2012/wordml" xmlns:w16cex="http://schemas.microsoft.com/office/word/2018/wordml/cex" xmlns:w16cid="http://schemas.microsoft.com/office/word/2016/wordml/cid" xmlns:w16="http://schemas.microsoft.com/office/word/2018/wordml" xmlns:w16sdtdh="http://schemas.microsoft.com/office/word/2020/wordml/sdtdatahash" xmlns:w16se="http://schemas.microsoft.com/office/word/2015/wordml/symex" xmlns:wpg="http://schemas.microsoft.com/office/word/2010/wordprocessingGroup" xmlns:wpi="http://schemas.microsoft.com/office/word/2010/wordprocessingInk" xmlns:wne="http://schemas.microsoft.com/office/word/2006/wordml" xmlns:wps="http://schemas.microsoft.com/office/word/2010/wordprocessingShape" mc:Ignorable="w14 w15 w16se w16cid w16 w16cex w16sdtdh wp14">
+<w:ftr xmlns:wpc="http://schemas.microsoft.com/office/word/2010/wordprocessingCanvas" xmlns:cx="http://schemas.microsoft.com/office/drawing/2014/chartex" xmlns:cx1="http://schemas.microsoft.com/office/drawing/2015/9/8/chartex" xmlns:mc="http://schemas.openxmlformats.org/markup-compatibility/2006" xmlns:o="urn:schemas-microsoft-com:office:office" xmlns:r="http://schemas.openxmlformats.org/officeDocument/2006/relationships" xmlns:m="http://schemas.openxmlformats.org/officeDocument/2006/math" xmlns:v="urn:schemas-microsoft-com:vml" xmlns:wp14="http://schemas.microsoft.com/office/word/2010/wordprocessingDrawing" xmlns:wp="http://schemas.openxmlformats.org/drawingml/2006/wordprocessingDrawing" xmlns:w10="urn:schemas-microsoft-com:office:word" xmlns:w="http://schemas.openxmlformats.org/wordprocessingml/2006/main" xmlns:w14="http://schemas.microsoft.com/office/word/2010/wordml" xmlns:w15="http://schemas.microsoft.com/office/word/2012/wordml" xmlns:w16se="http://schemas.microsoft.com/office/word/2015/wordml/symex" xmlns:wpg="http://schemas.microsoft.com/office/word/2010/wordprocessingGroup" xmlns:wpi="http://schemas.microsoft.com/office/word/2010/wordprocessingInk" xmlns:wne="http://schemas.microsoft.com/office/word/2006/wordml" xmlns:wps="http://schemas.microsoft.com/office/word/2010/wordprocessingShape" mc:Ignorable="w14 w15 w16se wp14">
   <w:p>
     <w:pPr>
       <w:pStyle w:val="Footer"/>
@@ -10637,7 +12392,7 @@
 </file>
 
 <file path=word/footer2.xml><?xml version="1.0" encoding="utf-8"?>
-<w:ftr xmlns:wpc="http://schemas.microsoft.com/office/word/2010/wordprocessingCanvas" xmlns:cx="http://schemas.microsoft.com/office/drawing/2014/chartex" xmlns:cx1="http://schemas.microsoft.com/office/drawing/2015/9/8/chartex" xmlns:cx2="http://schemas.microsoft.com/office/drawing/2015/10/21/chartex" xmlns:cx3="http://schemas.microsoft.com/office/drawing/2016/5/9/chartex" xmlns:cx4="http://schemas.microsoft.com/office/drawing/2016/5/10/chartex" xmlns:cx5="http://schemas.microsoft.com/office/drawing/2016/5/11/chartex" xmlns:cx6="http://schemas.microsoft.com/office/drawing/2016/5/12/chartex" xmlns:cx7="http://schemas.microsoft.com/office/drawing/2016/5/13/chartex" xmlns:cx8="http://schemas.microsoft.com/office/drawing/2016/5/14/chartex" xmlns:mc="http://schemas.openxmlformats.org/markup-compatibility/2006" xmlns:aink="http://schemas.microsoft.com/office/drawing/2016/ink" xmlns:am3d="http://schemas.microsoft.com/office/drawing/2017/model3d" xmlns:o="urn:schemas-microsoft-com:office:office" xmlns:r="http://schemas.openxmlformats.org/officeDocument/2006/relationships" xmlns:m="http://schemas.openxmlformats.org/officeDocument/2006/math" xmlns:v="urn:schemas-microsoft-com:vml" xmlns:wp14="http://schemas.microsoft.com/office/word/2010/wordprocessingDrawing" xmlns:wp="http://schemas.openxmlformats.org/drawingml/2006/wordprocessingDrawing" xmlns:w10="urn:schemas-microsoft-com:office:word" xmlns:w="http://schemas.openxmlformats.org/wordprocessingml/2006/main" xmlns:w14="http://schemas.microsoft.com/office/word/2010/wordml" xmlns:w15="http://schemas.microsoft.com/office/word/2012/wordml" xmlns:w16cex="http://schemas.microsoft.com/office/word/2018/wordml/cex" xmlns:w16cid="http://schemas.microsoft.com/office/word/2016/wordml/cid" xmlns:w16="http://schemas.microsoft.com/office/word/2018/wordml" xmlns:w16sdtdh="http://schemas.microsoft.com/office/word/2020/wordml/sdtdatahash" xmlns:w16se="http://schemas.microsoft.com/office/word/2015/wordml/symex" xmlns:wpg="http://schemas.microsoft.com/office/word/2010/wordprocessingGroup" xmlns:wpi="http://schemas.microsoft.com/office/word/2010/wordprocessingInk" xmlns:wne="http://schemas.microsoft.com/office/word/2006/wordml" xmlns:wps="http://schemas.microsoft.com/office/word/2010/wordprocessingShape" mc:Ignorable="w14 w15 w16se w16cid w16 w16cex w16sdtdh wp14">
+<w:ftr xmlns:wpc="http://schemas.microsoft.com/office/word/2010/wordprocessingCanvas" xmlns:cx="http://schemas.microsoft.com/office/drawing/2014/chartex" xmlns:cx1="http://schemas.microsoft.com/office/drawing/2015/9/8/chartex" xmlns:mc="http://schemas.openxmlformats.org/markup-compatibility/2006" xmlns:o="urn:schemas-microsoft-com:office:office" xmlns:r="http://schemas.openxmlformats.org/officeDocument/2006/relationships" xmlns:m="http://schemas.openxmlformats.org/officeDocument/2006/math" xmlns:v="urn:schemas-microsoft-com:vml" xmlns:wp14="http://schemas.microsoft.com/office/word/2010/wordprocessingDrawing" xmlns:wp="http://schemas.openxmlformats.org/drawingml/2006/wordprocessingDrawing" xmlns:w10="urn:schemas-microsoft-com:office:word" xmlns:w="http://schemas.openxmlformats.org/wordprocessingml/2006/main" xmlns:w14="http://schemas.microsoft.com/office/word/2010/wordml" xmlns:w15="http://schemas.microsoft.com/office/word/2012/wordml" xmlns:w16se="http://schemas.microsoft.com/office/word/2015/wordml/symex" xmlns:wpg="http://schemas.microsoft.com/office/word/2010/wordprocessingGroup" xmlns:wpi="http://schemas.microsoft.com/office/word/2010/wordprocessingInk" xmlns:wne="http://schemas.microsoft.com/office/word/2006/wordml" xmlns:wps="http://schemas.microsoft.com/office/word/2010/wordprocessingShape" mc:Ignorable="w14 w15 w16se wp14">
   <w:p>
     <w:pPr>
       <w:pBdr>
@@ -10762,7 +12517,7 @@
         <w:bCs/>
         <w:noProof/>
       </w:rPr>
-      <w:t>4</w:t>
+      <w:t>1</w:t>
     </w:r>
     <w:r>
       <w:rPr>
@@ -10805,7 +12560,7 @@
         <w:bCs/>
         <w:noProof/>
       </w:rPr>
-      <w:t>4</w:t>
+      <w:t>5</w:t>
     </w:r>
     <w:r>
       <w:rPr>
@@ -10832,7 +12587,7 @@
 </file>
 
 <file path=word/footer3.xml><?xml version="1.0" encoding="utf-8"?>
-<w:ftr xmlns:wpc="http://schemas.microsoft.com/office/word/2010/wordprocessingCanvas" xmlns:cx="http://schemas.microsoft.com/office/drawing/2014/chartex" xmlns:cx1="http://schemas.microsoft.com/office/drawing/2015/9/8/chartex" xmlns:cx2="http://schemas.microsoft.com/office/drawing/2015/10/21/chartex" xmlns:cx3="http://schemas.microsoft.com/office/drawing/2016/5/9/chartex" xmlns:cx4="http://schemas.microsoft.com/office/drawing/2016/5/10/chartex" xmlns:cx5="http://schemas.microsoft.com/office/drawing/2016/5/11/chartex" xmlns:cx6="http://schemas.microsoft.com/office/drawing/2016/5/12/chartex" xmlns:cx7="http://schemas.microsoft.com/office/drawing/2016/5/13/chartex" xmlns:cx8="http://schemas.microsoft.com/office/drawing/2016/5/14/chartex" xmlns:mc="http://schemas.openxmlformats.org/markup-compatibility/2006" xmlns:aink="http://schemas.microsoft.com/office/drawing/2016/ink" xmlns:am3d="http://schemas.microsoft.com/office/drawing/2017/model3d" xmlns:o="urn:schemas-microsoft-com:office:office" xmlns:r="http://schemas.openxmlformats.org/officeDocument/2006/relationships" xmlns:m="http://schemas.openxmlformats.org/officeDocument/2006/math" xmlns:v="urn:schemas-microsoft-com:vml" xmlns:wp14="http://schemas.microsoft.com/office/word/2010/wordprocessingDrawing" xmlns:wp="http://schemas.openxmlformats.org/drawingml/2006/wordprocessingDrawing" xmlns:w10="urn:schemas-microsoft-com:office:word" xmlns:w="http://schemas.openxmlformats.org/wordprocessingml/2006/main" xmlns:w14="http://schemas.microsoft.com/office/word/2010/wordml" xmlns:w15="http://schemas.microsoft.com/office/word/2012/wordml" xmlns:w16cex="http://schemas.microsoft.com/office/word/2018/wordml/cex" xmlns:w16cid="http://schemas.microsoft.com/office/word/2016/wordml/cid" xmlns:w16="http://schemas.microsoft.com/office/word/2018/wordml" xmlns:w16sdtdh="http://schemas.microsoft.com/office/word/2020/wordml/sdtdatahash" xmlns:w16se="http://schemas.microsoft.com/office/word/2015/wordml/symex" xmlns:wpg="http://schemas.microsoft.com/office/word/2010/wordprocessingGroup" xmlns:wpi="http://schemas.microsoft.com/office/word/2010/wordprocessingInk" xmlns:wne="http://schemas.microsoft.com/office/word/2006/wordml" xmlns:wps="http://schemas.microsoft.com/office/word/2010/wordprocessingShape" mc:Ignorable="w14 w15 w16se w16cid w16 w16cex w16sdtdh wp14">
+<w:ftr xmlns:wpc="http://schemas.microsoft.com/office/word/2010/wordprocessingCanvas" xmlns:cx="http://schemas.microsoft.com/office/drawing/2014/chartex" xmlns:cx1="http://schemas.microsoft.com/office/drawing/2015/9/8/chartex" xmlns:mc="http://schemas.openxmlformats.org/markup-compatibility/2006" xmlns:o="urn:schemas-microsoft-com:office:office" xmlns:r="http://schemas.openxmlformats.org/officeDocument/2006/relationships" xmlns:m="http://schemas.openxmlformats.org/officeDocument/2006/math" xmlns:v="urn:schemas-microsoft-com:vml" xmlns:wp14="http://schemas.microsoft.com/office/word/2010/wordprocessingDrawing" xmlns:wp="http://schemas.openxmlformats.org/drawingml/2006/wordprocessingDrawing" xmlns:w10="urn:schemas-microsoft-com:office:word" xmlns:w="http://schemas.openxmlformats.org/wordprocessingml/2006/main" xmlns:w14="http://schemas.microsoft.com/office/word/2010/wordml" xmlns:w15="http://schemas.microsoft.com/office/word/2012/wordml" xmlns:w16se="http://schemas.microsoft.com/office/word/2015/wordml/symex" xmlns:wpg="http://schemas.microsoft.com/office/word/2010/wordprocessingGroup" xmlns:wpi="http://schemas.microsoft.com/office/word/2010/wordprocessingInk" xmlns:wne="http://schemas.microsoft.com/office/word/2006/wordml" xmlns:wps="http://schemas.microsoft.com/office/word/2010/wordprocessingShape" mc:Ignorable="w14 w15 w16se wp14">
   <w:p>
     <w:pPr>
       <w:pStyle w:val="Footer"/>
@@ -10842,7 +12597,7 @@
 </file>
 
 <file path=word/footnotes.xml><?xml version="1.0" encoding="utf-8"?>
-<w:footnotes xmlns:wpc="http://schemas.microsoft.com/office/word/2010/wordprocessingCanvas" xmlns:cx="http://schemas.microsoft.com/office/drawing/2014/chartex" xmlns:cx1="http://schemas.microsoft.com/office/drawing/2015/9/8/chartex" xmlns:cx2="http://schemas.microsoft.com/office/drawing/2015/10/21/chartex" xmlns:cx3="http://schemas.microsoft.com/office/drawing/2016/5/9/chartex" xmlns:cx4="http://schemas.microsoft.com/office/drawing/2016/5/10/chartex" xmlns:cx5="http://schemas.microsoft.com/office/drawing/2016/5/11/chartex" xmlns:cx6="http://schemas.microsoft.com/office/drawing/2016/5/12/chartex" xmlns:cx7="http://schemas.microsoft.com/office/drawing/2016/5/13/chartex" xmlns:cx8="http://schemas.microsoft.com/office/drawing/2016/5/14/chartex" xmlns:mc="http://schemas.openxmlformats.org/markup-compatibility/2006" xmlns:aink="http://schemas.microsoft.com/office/drawing/2016/ink" xmlns:am3d="http://schemas.microsoft.com/office/drawing/2017/model3d" xmlns:o="urn:schemas-microsoft-com:office:office" xmlns:r="http://schemas.openxmlformats.org/officeDocument/2006/relationships" xmlns:m="http://schemas.openxmlformats.org/officeDocument/2006/math" xmlns:v="urn:schemas-microsoft-com:vml" xmlns:wp14="http://schemas.microsoft.com/office/word/2010/wordprocessingDrawing" xmlns:wp="http://schemas.openxmlformats.org/drawingml/2006/wordprocessingDrawing" xmlns:w10="urn:schemas-microsoft-com:office:word" xmlns:w="http://schemas.openxmlformats.org/wordprocessingml/2006/main" xmlns:w14="http://schemas.microsoft.com/office/word/2010/wordml" xmlns:w15="http://schemas.microsoft.com/office/word/2012/wordml" xmlns:w16cex="http://schemas.microsoft.com/office/word/2018/wordml/cex" xmlns:w16cid="http://schemas.microsoft.com/office/word/2016/wordml/cid" xmlns:w16="http://schemas.microsoft.com/office/word/2018/wordml" xmlns:w16sdtdh="http://schemas.microsoft.com/office/word/2020/wordml/sdtdatahash" xmlns:w16se="http://schemas.microsoft.com/office/word/2015/wordml/symex" xmlns:wpg="http://schemas.microsoft.com/office/word/2010/wordprocessingGroup" xmlns:wpi="http://schemas.microsoft.com/office/word/2010/wordprocessingInk" xmlns:wne="http://schemas.microsoft.com/office/word/2006/wordml" xmlns:wps="http://schemas.microsoft.com/office/word/2010/wordprocessingShape" mc:Ignorable="w14 w15 w16se w16cid w16 w16cex w16sdtdh wp14">
+<w:footnotes xmlns:wpc="http://schemas.microsoft.com/office/word/2010/wordprocessingCanvas" xmlns:cx="http://schemas.microsoft.com/office/drawing/2014/chartex" xmlns:cx1="http://schemas.microsoft.com/office/drawing/2015/9/8/chartex" xmlns:mc="http://schemas.openxmlformats.org/markup-compatibility/2006" xmlns:o="urn:schemas-microsoft-com:office:office" xmlns:r="http://schemas.openxmlformats.org/officeDocument/2006/relationships" xmlns:m="http://schemas.openxmlformats.org/officeDocument/2006/math" xmlns:v="urn:schemas-microsoft-com:vml" xmlns:wp14="http://schemas.microsoft.com/office/word/2010/wordprocessingDrawing" xmlns:wp="http://schemas.openxmlformats.org/drawingml/2006/wordprocessingDrawing" xmlns:w10="urn:schemas-microsoft-com:office:word" xmlns:w="http://schemas.openxmlformats.org/wordprocessingml/2006/main" xmlns:w14="http://schemas.microsoft.com/office/word/2010/wordml" xmlns:w15="http://schemas.microsoft.com/office/word/2012/wordml" xmlns:w16se="http://schemas.microsoft.com/office/word/2015/wordml/symex" xmlns:wpg="http://schemas.microsoft.com/office/word/2010/wordprocessingGroup" xmlns:wpi="http://schemas.microsoft.com/office/word/2010/wordprocessingInk" xmlns:wne="http://schemas.microsoft.com/office/word/2006/wordml" xmlns:wps="http://schemas.microsoft.com/office/word/2010/wordprocessingShape" mc:Ignorable="w14 w15 w16se wp14">
   <w:footnote w:type="separator" w:id="-1">
     <w:p>
       <w:pPr>
@@ -10867,7 +12622,7 @@
 </file>
 
 <file path=word/header1.xml><?xml version="1.0" encoding="utf-8"?>
-<w:hdr xmlns:wpc="http://schemas.microsoft.com/office/word/2010/wordprocessingCanvas" xmlns:cx="http://schemas.microsoft.com/office/drawing/2014/chartex" xmlns:cx1="http://schemas.microsoft.com/office/drawing/2015/9/8/chartex" xmlns:cx2="http://schemas.microsoft.com/office/drawing/2015/10/21/chartex" xmlns:cx3="http://schemas.microsoft.com/office/drawing/2016/5/9/chartex" xmlns:cx4="http://schemas.microsoft.com/office/drawing/2016/5/10/chartex" xmlns:cx5="http://schemas.microsoft.com/office/drawing/2016/5/11/chartex" xmlns:cx6="http://schemas.microsoft.com/office/drawing/2016/5/12/chartex" xmlns:cx7="http://schemas.microsoft.com/office/drawing/2016/5/13/chartex" xmlns:cx8="http://schemas.microsoft.com/office/drawing/2016/5/14/chartex" xmlns:mc="http://schemas.openxmlformats.org/markup-compatibility/2006" xmlns:aink="http://schemas.microsoft.com/office/drawing/2016/ink" xmlns:am3d="http://schemas.microsoft.com/office/drawing/2017/model3d" xmlns:o="urn:schemas-microsoft-com:office:office" xmlns:r="http://schemas.openxmlformats.org/officeDocument/2006/relationships" xmlns:m="http://schemas.openxmlformats.org/officeDocument/2006/math" xmlns:v="urn:schemas-microsoft-com:vml" xmlns:wp14="http://schemas.microsoft.com/office/word/2010/wordprocessingDrawing" xmlns:wp="http://schemas.openxmlformats.org/drawingml/2006/wordprocessingDrawing" xmlns:w10="urn:schemas-microsoft-com:office:word" xmlns:w="http://schemas.openxmlformats.org/wordprocessingml/2006/main" xmlns:w14="http://schemas.microsoft.com/office/word/2010/wordml" xmlns:w15="http://schemas.microsoft.com/office/word/2012/wordml" xmlns:w16cex="http://schemas.microsoft.com/office/word/2018/wordml/cex" xmlns:w16cid="http://schemas.microsoft.com/office/word/2016/wordml/cid" xmlns:w16="http://schemas.microsoft.com/office/word/2018/wordml" xmlns:w16sdtdh="http://schemas.microsoft.com/office/word/2020/wordml/sdtdatahash" xmlns:w16se="http://schemas.microsoft.com/office/word/2015/wordml/symex" xmlns:wpg="http://schemas.microsoft.com/office/word/2010/wordprocessingGroup" xmlns:wpi="http://schemas.microsoft.com/office/word/2010/wordprocessingInk" xmlns:wne="http://schemas.microsoft.com/office/word/2006/wordml" xmlns:wps="http://schemas.microsoft.com/office/word/2010/wordprocessingShape" mc:Ignorable="w14 w15 w16se w16cid w16 w16cex w16sdtdh wp14">
+<w:hdr xmlns:wpc="http://schemas.microsoft.com/office/word/2010/wordprocessingCanvas" xmlns:cx="http://schemas.microsoft.com/office/drawing/2014/chartex" xmlns:cx1="http://schemas.microsoft.com/office/drawing/2015/9/8/chartex" xmlns:mc="http://schemas.openxmlformats.org/markup-compatibility/2006" xmlns:o="urn:schemas-microsoft-com:office:office" xmlns:r="http://schemas.openxmlformats.org/officeDocument/2006/relationships" xmlns:m="http://schemas.openxmlformats.org/officeDocument/2006/math" xmlns:v="urn:schemas-microsoft-com:vml" xmlns:wp14="http://schemas.microsoft.com/office/word/2010/wordprocessingDrawing" xmlns:wp="http://schemas.openxmlformats.org/drawingml/2006/wordprocessingDrawing" xmlns:w10="urn:schemas-microsoft-com:office:word" xmlns:w="http://schemas.openxmlformats.org/wordprocessingml/2006/main" xmlns:w14="http://schemas.microsoft.com/office/word/2010/wordml" xmlns:w15="http://schemas.microsoft.com/office/word/2012/wordml" xmlns:w16se="http://schemas.microsoft.com/office/word/2015/wordml/symex" xmlns:wpg="http://schemas.microsoft.com/office/word/2010/wordprocessingGroup" xmlns:wpi="http://schemas.microsoft.com/office/word/2010/wordprocessingInk" xmlns:wne="http://schemas.microsoft.com/office/word/2006/wordml" xmlns:wps="http://schemas.microsoft.com/office/word/2010/wordprocessingShape" mc:Ignorable="w14 w15 w16se wp14">
   <w:p>
     <w:pPr>
       <w:pStyle w:val="Header"/>
@@ -10877,7 +12632,7 @@
 </file>
 
 <file path=word/header2.xml><?xml version="1.0" encoding="utf-8"?>
-<w:hdr xmlns:wpc="http://schemas.microsoft.com/office/word/2010/wordprocessingCanvas" xmlns:cx="http://schemas.microsoft.com/office/drawing/2014/chartex" xmlns:cx1="http://schemas.microsoft.com/office/drawing/2015/9/8/chartex" xmlns:cx2="http://schemas.microsoft.com/office/drawing/2015/10/21/chartex" xmlns:cx3="http://schemas.microsoft.com/office/drawing/2016/5/9/chartex" xmlns:cx4="http://schemas.microsoft.com/office/drawing/2016/5/10/chartex" xmlns:cx5="http://schemas.microsoft.com/office/drawing/2016/5/11/chartex" xmlns:cx6="http://schemas.microsoft.com/office/drawing/2016/5/12/chartex" xmlns:cx7="http://schemas.microsoft.com/office/drawing/2016/5/13/chartex" xmlns:cx8="http://schemas.microsoft.com/office/drawing/2016/5/14/chartex" xmlns:mc="http://schemas.openxmlformats.org/markup-compatibility/2006" xmlns:aink="http://schemas.microsoft.com/office/drawing/2016/ink" xmlns:am3d="http://schemas.microsoft.com/office/drawing/2017/model3d" xmlns:o="urn:schemas-microsoft-com:office:office" xmlns:r="http://schemas.openxmlformats.org/officeDocument/2006/relationships" xmlns:m="http://schemas.openxmlformats.org/officeDocument/2006/math" xmlns:v="urn:schemas-microsoft-com:vml" xmlns:wp14="http://schemas.microsoft.com/office/word/2010/wordprocessingDrawing" xmlns:wp="http://schemas.openxmlformats.org/drawingml/2006/wordprocessingDrawing" xmlns:w10="urn:schemas-microsoft-com:office:word" xmlns:w="http://schemas.openxmlformats.org/wordprocessingml/2006/main" xmlns:w14="http://schemas.microsoft.com/office/word/2010/wordml" xmlns:w15="http://schemas.microsoft.com/office/word/2012/wordml" xmlns:w16cex="http://schemas.microsoft.com/office/word/2018/wordml/cex" xmlns:w16cid="http://schemas.microsoft.com/office/word/2016/wordml/cid" xmlns:w16="http://schemas.microsoft.com/office/word/2018/wordml" xmlns:w16sdtdh="http://schemas.microsoft.com/office/word/2020/wordml/sdtdatahash" xmlns:w16se="http://schemas.microsoft.com/office/word/2015/wordml/symex" xmlns:wpg="http://schemas.microsoft.com/office/word/2010/wordprocessingGroup" xmlns:wpi="http://schemas.microsoft.com/office/word/2010/wordprocessingInk" xmlns:wne="http://schemas.microsoft.com/office/word/2006/wordml" xmlns:wps="http://schemas.microsoft.com/office/word/2010/wordprocessingShape" mc:Ignorable="w14 w15 w16se w16cid w16 w16cex w16sdtdh wp14">
+<w:hdr xmlns:wpc="http://schemas.microsoft.com/office/word/2010/wordprocessingCanvas" xmlns:cx="http://schemas.microsoft.com/office/drawing/2014/chartex" xmlns:cx1="http://schemas.microsoft.com/office/drawing/2015/9/8/chartex" xmlns:mc="http://schemas.openxmlformats.org/markup-compatibility/2006" xmlns:o="urn:schemas-microsoft-com:office:office" xmlns:r="http://schemas.openxmlformats.org/officeDocument/2006/relationships" xmlns:m="http://schemas.openxmlformats.org/officeDocument/2006/math" xmlns:v="urn:schemas-microsoft-com:vml" xmlns:wp14="http://schemas.microsoft.com/office/word/2010/wordprocessingDrawing" xmlns:wp="http://schemas.openxmlformats.org/drawingml/2006/wordprocessingDrawing" xmlns:w10="urn:schemas-microsoft-com:office:word" xmlns:w="http://schemas.openxmlformats.org/wordprocessingml/2006/main" xmlns:w14="http://schemas.microsoft.com/office/word/2010/wordml" xmlns:w15="http://schemas.microsoft.com/office/word/2012/wordml" xmlns:w16se="http://schemas.microsoft.com/office/word/2015/wordml/symex" xmlns:wpg="http://schemas.microsoft.com/office/word/2010/wordprocessingGroup" xmlns:wpi="http://schemas.microsoft.com/office/word/2010/wordprocessingInk" xmlns:wne="http://schemas.microsoft.com/office/word/2006/wordml" xmlns:wps="http://schemas.microsoft.com/office/word/2010/wordprocessingShape" mc:Ignorable="w14 w15 w16se wp14">
   <w:p>
     <w:pPr>
       <w:pStyle w:val="Header"/>
@@ -10890,7 +12645,7 @@
 </file>
 
 <file path=word/header3.xml><?xml version="1.0" encoding="utf-8"?>
-<w:hdr xmlns:wpc="http://schemas.microsoft.com/office/word/2010/wordprocessingCanvas" xmlns:cx="http://schemas.microsoft.com/office/drawing/2014/chartex" xmlns:cx1="http://schemas.microsoft.com/office/drawing/2015/9/8/chartex" xmlns:cx2="http://schemas.microsoft.com/office/drawing/2015/10/21/chartex" xmlns:cx3="http://schemas.microsoft.com/office/drawing/2016/5/9/chartex" xmlns:cx4="http://schemas.microsoft.com/office/drawing/2016/5/10/chartex" xmlns:cx5="http://schemas.microsoft.com/office/drawing/2016/5/11/chartex" xmlns:cx6="http://schemas.microsoft.com/office/drawing/2016/5/12/chartex" xmlns:cx7="http://schemas.microsoft.com/office/drawing/2016/5/13/chartex" xmlns:cx8="http://schemas.microsoft.com/office/drawing/2016/5/14/chartex" xmlns:mc="http://schemas.openxmlformats.org/markup-compatibility/2006" xmlns:aink="http://schemas.microsoft.com/office/drawing/2016/ink" xmlns:am3d="http://schemas.microsoft.com/office/drawing/2017/model3d" xmlns:o="urn:schemas-microsoft-com:office:office" xmlns:r="http://schemas.openxmlformats.org/officeDocument/2006/relationships" xmlns:m="http://schemas.openxmlformats.org/officeDocument/2006/math" xmlns:v="urn:schemas-microsoft-com:vml" xmlns:wp14="http://schemas.microsoft.com/office/word/2010/wordprocessingDrawing" xmlns:wp="http://schemas.openxmlformats.org/drawingml/2006/wordprocessingDrawing" xmlns:w10="urn:schemas-microsoft-com:office:word" xmlns:w="http://schemas.openxmlformats.org/wordprocessingml/2006/main" xmlns:w14="http://schemas.microsoft.com/office/word/2010/wordml" xmlns:w15="http://schemas.microsoft.com/office/word/2012/wordml" xmlns:w16cex="http://schemas.microsoft.com/office/word/2018/wordml/cex" xmlns:w16cid="http://schemas.microsoft.com/office/word/2016/wordml/cid" xmlns:w16="http://schemas.microsoft.com/office/word/2018/wordml" xmlns:w16sdtdh="http://schemas.microsoft.com/office/word/2020/wordml/sdtdatahash" xmlns:w16se="http://schemas.microsoft.com/office/word/2015/wordml/symex" xmlns:wpg="http://schemas.microsoft.com/office/word/2010/wordprocessingGroup" xmlns:wpi="http://schemas.microsoft.com/office/word/2010/wordprocessingInk" xmlns:wne="http://schemas.microsoft.com/office/word/2006/wordml" xmlns:wps="http://schemas.microsoft.com/office/word/2010/wordprocessingShape" mc:Ignorable="w14 w15 w16se w16cid w16 w16cex w16sdtdh wp14">
+<w:hdr xmlns:wpc="http://schemas.microsoft.com/office/word/2010/wordprocessingCanvas" xmlns:cx="http://schemas.microsoft.com/office/drawing/2014/chartex" xmlns:cx1="http://schemas.microsoft.com/office/drawing/2015/9/8/chartex" xmlns:mc="http://schemas.openxmlformats.org/markup-compatibility/2006" xmlns:o="urn:schemas-microsoft-com:office:office" xmlns:r="http://schemas.openxmlformats.org/officeDocument/2006/relationships" xmlns:m="http://schemas.openxmlformats.org/officeDocument/2006/math" xmlns:v="urn:schemas-microsoft-com:vml" xmlns:wp14="http://schemas.microsoft.com/office/word/2010/wordprocessingDrawing" xmlns:wp="http://schemas.openxmlformats.org/drawingml/2006/wordprocessingDrawing" xmlns:w10="urn:schemas-microsoft-com:office:word" xmlns:w="http://schemas.openxmlformats.org/wordprocessingml/2006/main" xmlns:w14="http://schemas.microsoft.com/office/word/2010/wordml" xmlns:w15="http://schemas.microsoft.com/office/word/2012/wordml" xmlns:w16se="http://schemas.microsoft.com/office/word/2015/wordml/symex" xmlns:wpg="http://schemas.microsoft.com/office/word/2010/wordprocessingGroup" xmlns:wpi="http://schemas.microsoft.com/office/word/2010/wordprocessingInk" xmlns:wne="http://schemas.microsoft.com/office/word/2006/wordml" xmlns:wps="http://schemas.microsoft.com/office/word/2010/wordprocessingShape" mc:Ignorable="w14 w15 w16se wp14">
   <w:p>
     <w:pPr>
       <w:pStyle w:val="Header"/>
@@ -10900,7 +12655,7 @@
 </file>
 
 <file path=word/styles.xml><?xml version="1.0" encoding="utf-8"?>
-<w:styles xmlns:mc="http://schemas.openxmlformats.org/markup-compatibility/2006" xmlns:r="http://schemas.openxmlformats.org/officeDocument/2006/relationships" xmlns:w="http://schemas.openxmlformats.org/wordprocessingml/2006/main" xmlns:w14="http://schemas.microsoft.com/office/word/2010/wordml" xmlns:w15="http://schemas.microsoft.com/office/word/2012/wordml" xmlns:w16cex="http://schemas.microsoft.com/office/word/2018/wordml/cex" xmlns:w16cid="http://schemas.microsoft.com/office/word/2016/wordml/cid" xmlns:w16="http://schemas.microsoft.com/office/word/2018/wordml" xmlns:w16sdtdh="http://schemas.microsoft.com/office/word/2020/wordml/sdtdatahash" xmlns:w16se="http://schemas.microsoft.com/office/word/2015/wordml/symex" mc:Ignorable="w14 w15 w16se w16cid w16 w16cex w16sdtdh">
+<w:styles xmlns:mc="http://schemas.openxmlformats.org/markup-compatibility/2006" xmlns:r="http://schemas.openxmlformats.org/officeDocument/2006/relationships" xmlns:w="http://schemas.openxmlformats.org/wordprocessingml/2006/main" xmlns:w14="http://schemas.microsoft.com/office/word/2010/wordml" xmlns:w15="http://schemas.microsoft.com/office/word/2012/wordml" xmlns:w16se="http://schemas.microsoft.com/office/word/2015/wordml/symex" mc:Ignorable="w14 w15 w16se">
   <w:docDefaults>
     <w:rPrDefault>
       <w:rPr>
@@ -10910,7 +12665,7 @@
     </w:rPrDefault>
     <w:pPrDefault/>
   </w:docDefaults>
-  <w:latentStyles w:defLockedState="0" w:defUIPriority="99" w:defSemiHidden="0" w:defUnhideWhenUsed="0" w:defQFormat="0" w:count="376">
+  <w:latentStyles w:defLockedState="0" w:defUIPriority="99" w:defSemiHidden="0" w:defUnhideWhenUsed="0" w:defQFormat="0" w:count="371">
     <w:lsdException w:name="Normal" w:uiPriority="0" w:qFormat="1"/>
     <w:lsdException w:name="heading 1" w:uiPriority="9" w:qFormat="1"/>
     <w:lsdException w:name="heading 2" w:semiHidden="1" w:uiPriority="9" w:unhideWhenUsed="1" w:qFormat="1"/>
@@ -11282,11 +13037,6 @@
     <w:lsdException w:name="List Table 5 Dark Accent 6" w:uiPriority="50"/>
     <w:lsdException w:name="List Table 6 Colorful Accent 6" w:uiPriority="51"/>
     <w:lsdException w:name="List Table 7 Colorful Accent 6" w:uiPriority="52"/>
-    <w:lsdException w:name="Mention" w:semiHidden="1" w:unhideWhenUsed="1"/>
-    <w:lsdException w:name="Smart Hyperlink" w:semiHidden="1" w:unhideWhenUsed="1"/>
-    <w:lsdException w:name="Hashtag" w:semiHidden="1" w:unhideWhenUsed="1"/>
-    <w:lsdException w:name="Unresolved Mention" w:semiHidden="1" w:unhideWhenUsed="1"/>
-    <w:lsdException w:name="Smart Link" w:semiHidden="1" w:unhideWhenUsed="1"/>
   </w:latentStyles>
   <w:style w:type="paragraph" w:default="1" w:styleId="Normal">
     <w:name w:val="Normal"/>
@@ -11704,7 +13454,7 @@
 </file>
 
 <file path=customXml/itemProps1.xml><?xml version="1.0" encoding="utf-8"?>
-<ds:datastoreItem xmlns:ds="http://schemas.openxmlformats.org/officeDocument/2006/customXml" ds:itemID="{4169EFE1-8B32-49D7-AFA2-E22924570FD9}">
+<ds:datastoreItem xmlns:ds="http://schemas.openxmlformats.org/officeDocument/2006/customXml" ds:itemID="{ABA1954F-A57D-489E-B4F7-B676D553DA8A}">
   <ds:schemaRefs>
     <ds:schemaRef ds:uri="http://schemas.openxmlformats.org/officeDocument/2006/bibliography"/>
   </ds:schemaRefs>

</xml_diff>

<commit_message>
TS 2.3 Pada Paatam edit and TS 2.4to 2.6 Kramam Baraha - 12/10/2022
</commit_message>
<xml_diff>
--- a/TS-Padam/TS-2.3/TS 2.3 Tamil Pada Paatam Corrections.docx
+++ b/TS-Padam/TS-2.3/TS 2.3 Tamil Pada Paatam Corrections.docx
@@ -1,6 +1,6 @@
 
 <file path=word/document.xml><?xml version="1.0" encoding="utf-8"?>
-<w:document xmlns:wpc="http://schemas.microsoft.com/office/word/2010/wordprocessingCanvas" xmlns:cx="http://schemas.microsoft.com/office/drawing/2014/chartex" xmlns:cx1="http://schemas.microsoft.com/office/drawing/2015/9/8/chartex" xmlns:mc="http://schemas.openxmlformats.org/markup-compatibility/2006" xmlns:o="urn:schemas-microsoft-com:office:office" xmlns:r="http://schemas.openxmlformats.org/officeDocument/2006/relationships" xmlns:m="http://schemas.openxmlformats.org/officeDocument/2006/math" xmlns:v="urn:schemas-microsoft-com:vml" xmlns:wp14="http://schemas.microsoft.com/office/word/2010/wordprocessingDrawing" xmlns:wp="http://schemas.openxmlformats.org/drawingml/2006/wordprocessingDrawing" xmlns:w10="urn:schemas-microsoft-com:office:word" xmlns:w="http://schemas.openxmlformats.org/wordprocessingml/2006/main" xmlns:w14="http://schemas.microsoft.com/office/word/2010/wordml" xmlns:w15="http://schemas.microsoft.com/office/word/2012/wordml" xmlns:w16se="http://schemas.microsoft.com/office/word/2015/wordml/symex" xmlns:wpg="http://schemas.microsoft.com/office/word/2010/wordprocessingGroup" xmlns:wpi="http://schemas.microsoft.com/office/word/2010/wordprocessingInk" xmlns:wne="http://schemas.microsoft.com/office/word/2006/wordml" xmlns:wps="http://schemas.microsoft.com/office/word/2010/wordprocessingShape" mc:Ignorable="w14 w15 w16se wp14">
+<w:document xmlns:wpc="http://schemas.microsoft.com/office/word/2010/wordprocessingCanvas" xmlns:cx="http://schemas.microsoft.com/office/drawing/2014/chartex" xmlns:cx1="http://schemas.microsoft.com/office/drawing/2015/9/8/chartex" xmlns:cx2="http://schemas.microsoft.com/office/drawing/2015/10/21/chartex" xmlns:cx3="http://schemas.microsoft.com/office/drawing/2016/5/9/chartex" xmlns:cx4="http://schemas.microsoft.com/office/drawing/2016/5/10/chartex" xmlns:cx5="http://schemas.microsoft.com/office/drawing/2016/5/11/chartex" xmlns:cx6="http://schemas.microsoft.com/office/drawing/2016/5/12/chartex" xmlns:cx7="http://schemas.microsoft.com/office/drawing/2016/5/13/chartex" xmlns:cx8="http://schemas.microsoft.com/office/drawing/2016/5/14/chartex" xmlns:mc="http://schemas.openxmlformats.org/markup-compatibility/2006" xmlns:aink="http://schemas.microsoft.com/office/drawing/2016/ink" xmlns:am3d="http://schemas.microsoft.com/office/drawing/2017/model3d" xmlns:o="urn:schemas-microsoft-com:office:office" xmlns:oel="http://schemas.microsoft.com/office/2019/extlst" xmlns:r="http://schemas.openxmlformats.org/officeDocument/2006/relationships" xmlns:m="http://schemas.openxmlformats.org/officeDocument/2006/math" xmlns:v="urn:schemas-microsoft-com:vml" xmlns:wp14="http://schemas.microsoft.com/office/word/2010/wordprocessingDrawing" xmlns:wp="http://schemas.openxmlformats.org/drawingml/2006/wordprocessingDrawing" xmlns:w10="urn:schemas-microsoft-com:office:word" xmlns:w="http://schemas.openxmlformats.org/wordprocessingml/2006/main" xmlns:w14="http://schemas.microsoft.com/office/word/2010/wordml" xmlns:w15="http://schemas.microsoft.com/office/word/2012/wordml" xmlns:w16cex="http://schemas.microsoft.com/office/word/2018/wordml/cex" xmlns:w16cid="http://schemas.microsoft.com/office/word/2016/wordml/cid" xmlns:w16="http://schemas.microsoft.com/office/word/2018/wordml" xmlns:w16sdtdh="http://schemas.microsoft.com/office/word/2020/wordml/sdtdatahash" xmlns:w16se="http://schemas.microsoft.com/office/word/2015/wordml/symex" xmlns:wpg="http://schemas.microsoft.com/office/word/2010/wordprocessingGroup" xmlns:wpi="http://schemas.microsoft.com/office/word/2010/wordprocessingInk" xmlns:wne="http://schemas.microsoft.com/office/word/2006/wordml" xmlns:wps="http://schemas.microsoft.com/office/word/2010/wordprocessingShape" mc:Ignorable="w14 w15 w16se w16cid w16 w16cex w16sdtdh wp14">
   <w:body>
     <w:p>
       <w:pPr>
@@ -21,73 +21,7 @@
           <w:szCs w:val="32"/>
           <w:u w:val="single"/>
         </w:rPr>
-        <w:t xml:space="preserve">TS </w:t>
-      </w:r>
-      <w:proofErr w:type="spellStart"/>
-      <w:r>
-        <w:rPr>
-          <w:b/>
-          <w:bCs/>
-          <w:sz w:val="32"/>
-          <w:szCs w:val="32"/>
-          <w:u w:val="single"/>
-        </w:rPr>
-        <w:t>Pada</w:t>
-      </w:r>
-      <w:proofErr w:type="spellEnd"/>
-      <w:r>
-        <w:rPr>
-          <w:b/>
-          <w:bCs/>
-          <w:sz w:val="32"/>
-          <w:szCs w:val="32"/>
-          <w:u w:val="single"/>
-        </w:rPr>
-        <w:t xml:space="preserve"> </w:t>
-      </w:r>
-      <w:proofErr w:type="spellStart"/>
-      <w:r>
-        <w:rPr>
-          <w:b/>
-          <w:bCs/>
-          <w:sz w:val="32"/>
-          <w:szCs w:val="32"/>
-          <w:u w:val="single"/>
-        </w:rPr>
-        <w:t>Paatam</w:t>
-      </w:r>
-      <w:proofErr w:type="spellEnd"/>
-      <w:r>
-        <w:rPr>
-          <w:b/>
-          <w:bCs/>
-          <w:sz w:val="32"/>
-          <w:szCs w:val="32"/>
-          <w:u w:val="single"/>
-        </w:rPr>
-        <w:t xml:space="preserve"> – TS 2.3 </w:t>
-      </w:r>
-      <w:r>
-        <w:rPr>
-          <w:b/>
-          <w:bCs/>
-          <w:sz w:val="32"/>
-          <w:szCs w:val="32"/>
-          <w:u w:val="single"/>
-        </w:rPr>
-        <w:t>Tamil</w:t>
-      </w:r>
-      <w:bookmarkStart w:id="0" w:name="_GoBack"/>
-      <w:bookmarkEnd w:id="0"/>
-      <w:r>
-        <w:rPr>
-          <w:b/>
-          <w:bCs/>
-          <w:sz w:val="32"/>
-          <w:szCs w:val="32"/>
-          <w:u w:val="single"/>
-        </w:rPr>
-        <w:t xml:space="preserve"> </w:t>
+        <w:t xml:space="preserve">TS Pada Paatam – TS 2.3 Tamil </w:t>
       </w:r>
       <w:r>
         <w:rPr>
@@ -290,334 +224,6 @@
       </w:tr>
       <w:tr>
         <w:trPr>
-          <w:trHeight w:val="1106"/>
-        </w:trPr>
-        <w:tc>
-          <w:tcPr>
-            <w:tcW w:w="3366" w:type="dxa"/>
-            <w:tcBorders>
-              <w:top w:val="single" w:sz="4" w:space="0" w:color="000000"/>
-              <w:left w:val="single" w:sz="4" w:space="0" w:color="000000"/>
-              <w:bottom w:val="single" w:sz="4" w:space="0" w:color="000000"/>
-              <w:right w:val="single" w:sz="4" w:space="0" w:color="000000"/>
-            </w:tcBorders>
-          </w:tcPr>
-          <w:p>
-            <w:pPr>
-              <w:spacing w:before="0" w:line="240" w:lineRule="auto"/>
-              <w:rPr>
-                <w:rFonts w:cs="Latha"/>
-                <w:b/>
-                <w:sz w:val="28"/>
-                <w:szCs w:val="28"/>
-                <w:lang w:bidi="ta-IN"/>
-              </w:rPr>
-            </w:pPr>
-            <w:r>
-              <w:rPr>
-                <w:rFonts w:cs="Latha"/>
-                <w:b/>
-                <w:sz w:val="28"/>
-                <w:szCs w:val="28"/>
-                <w:lang w:bidi="ta-IN"/>
-              </w:rPr>
-              <w:t>TS 2.</w:t>
-            </w:r>
-            <w:r>
-              <w:rPr>
-                <w:rFonts w:cs="Latha"/>
-                <w:b/>
-                <w:sz w:val="28"/>
-                <w:szCs w:val="28"/>
-                <w:lang w:bidi="ta-IN"/>
-              </w:rPr>
-              <w:t>3</w:t>
-            </w:r>
-            <w:r>
-              <w:rPr>
-                <w:rFonts w:cs="Latha"/>
-                <w:b/>
-                <w:sz w:val="28"/>
-                <w:szCs w:val="28"/>
-                <w:lang w:bidi="ta-IN"/>
-              </w:rPr>
-              <w:t>.</w:t>
-            </w:r>
-            <w:r>
-              <w:rPr>
-                <w:rFonts w:cs="Latha"/>
-                <w:b/>
-                <w:sz w:val="28"/>
-                <w:szCs w:val="28"/>
-                <w:lang w:bidi="ta-IN"/>
-              </w:rPr>
-              <w:t>4.1</w:t>
-            </w:r>
-            <w:r>
-              <w:rPr>
-                <w:rFonts w:cs="Latha"/>
-                <w:b/>
-                <w:sz w:val="28"/>
-                <w:szCs w:val="28"/>
-                <w:lang w:bidi="ta-IN"/>
-              </w:rPr>
-              <w:t xml:space="preserve"> - </w:t>
-            </w:r>
-            <w:proofErr w:type="spellStart"/>
-            <w:r>
-              <w:rPr>
-                <w:rFonts w:cs="Latha"/>
-                <w:b/>
-                <w:sz w:val="28"/>
-                <w:szCs w:val="28"/>
-                <w:lang w:bidi="ta-IN"/>
-              </w:rPr>
-              <w:t>Vaakyam</w:t>
-            </w:r>
-            <w:proofErr w:type="spellEnd"/>
-          </w:p>
-          <w:p>
-            <w:pPr>
-              <w:spacing w:before="0" w:line="240" w:lineRule="auto"/>
-              <w:rPr>
-                <w:rFonts w:cs="Latha"/>
-                <w:b/>
-                <w:sz w:val="28"/>
-                <w:szCs w:val="28"/>
-                <w:lang w:bidi="ta-IN"/>
-              </w:rPr>
-            </w:pPr>
-            <w:r>
-              <w:rPr>
-                <w:rFonts w:cs="Latha"/>
-                <w:b/>
-                <w:sz w:val="28"/>
-                <w:szCs w:val="28"/>
-                <w:lang w:bidi="ta-IN"/>
-              </w:rPr>
-              <w:t>Line</w:t>
-            </w:r>
-            <w:r>
-              <w:rPr>
-                <w:rFonts w:cs="Latha"/>
-                <w:b/>
-                <w:sz w:val="28"/>
-                <w:szCs w:val="28"/>
-                <w:lang w:bidi="ta-IN"/>
-              </w:rPr>
-              <w:t xml:space="preserve"> No. - </w:t>
-            </w:r>
-            <w:r>
-              <w:rPr>
-                <w:rFonts w:cs="Latha"/>
-                <w:b/>
-                <w:sz w:val="28"/>
-                <w:szCs w:val="28"/>
-                <w:lang w:bidi="ta-IN"/>
-              </w:rPr>
-              <w:t>1</w:t>
-            </w:r>
-          </w:p>
-          <w:p>
-            <w:pPr>
-              <w:spacing w:before="0" w:line="240" w:lineRule="auto"/>
-              <w:rPr>
-                <w:rFonts w:cs="Latha"/>
-                <w:sz w:val="28"/>
-                <w:szCs w:val="28"/>
-                <w:cs/>
-                <w:lang w:bidi="ta-IN"/>
-              </w:rPr>
-            </w:pPr>
-            <w:proofErr w:type="spellStart"/>
-            <w:r>
-              <w:rPr>
-                <w:rFonts w:cs="Latha"/>
-                <w:b/>
-                <w:sz w:val="28"/>
-                <w:szCs w:val="28"/>
-                <w:lang w:bidi="ta-IN"/>
-              </w:rPr>
-              <w:t>Panchaati</w:t>
-            </w:r>
-            <w:proofErr w:type="spellEnd"/>
-            <w:r>
-              <w:rPr>
-                <w:rFonts w:cs="Latha"/>
-                <w:b/>
-                <w:sz w:val="28"/>
-                <w:szCs w:val="28"/>
-                <w:lang w:bidi="ta-IN"/>
-              </w:rPr>
-              <w:t xml:space="preserve">  No. - </w:t>
-            </w:r>
-            <w:r>
-              <w:rPr>
-                <w:rFonts w:cs="Latha"/>
-                <w:b/>
-                <w:sz w:val="28"/>
-                <w:szCs w:val="28"/>
-                <w:lang w:bidi="ta-IN"/>
-              </w:rPr>
-              <w:t>20</w:t>
-            </w:r>
-          </w:p>
-        </w:tc>
-        <w:tc>
-          <w:tcPr>
-            <w:tcW w:w="4857" w:type="dxa"/>
-            <w:tcBorders>
-              <w:top w:val="single" w:sz="4" w:space="0" w:color="000000"/>
-              <w:left w:val="single" w:sz="4" w:space="0" w:color="000000"/>
-              <w:bottom w:val="single" w:sz="4" w:space="0" w:color="000000"/>
-              <w:right w:val="single" w:sz="4" w:space="0" w:color="000000"/>
-            </w:tcBorders>
-          </w:tcPr>
-          <w:p>
-            <w:pPr>
-              <w:spacing w:before="0" w:line="240" w:lineRule="auto"/>
-              <w:rPr>
-                <w:rFonts w:cs="Latha"/>
-                <w:sz w:val="28"/>
-                <w:szCs w:val="28"/>
-                <w:cs/>
-                <w:lang w:bidi="ta-IN"/>
-              </w:rPr>
-            </w:pPr>
-            <w:proofErr w:type="spellStart"/>
-            <w:r>
-              <w:rPr>
-                <w:rFonts w:ascii="BRH Devanagari Extra" w:hAnsi="BRH Devanagari Extra" w:cs="BRH Devanagari Extra"/>
-                <w:sz w:val="40"/>
-                <w:szCs w:val="40"/>
-              </w:rPr>
-              <w:t>cÉ</w:t>
-            </w:r>
-            <w:proofErr w:type="spellEnd"/>
-            <w:r>
-              <w:rPr>
-                <w:rFonts w:ascii="BRH Malayalam Extra" w:hAnsi="BRH Malayalam Extra" w:cs="BRH Devanagari Extra"/>
-                <w:sz w:val="34"/>
-                <w:szCs w:val="40"/>
-              </w:rPr>
-              <w:t>–</w:t>
-            </w:r>
-            <w:r>
-              <w:rPr>
-                <w:rFonts w:ascii="BRH Devanagari Extra" w:hAnsi="BRH Devanagari Extra" w:cs="BRH Devanagari Extra"/>
-                <w:sz w:val="40"/>
-                <w:szCs w:val="40"/>
-              </w:rPr>
-              <w:t xml:space="preserve">ÂÇ </w:t>
-            </w:r>
-            <w:proofErr w:type="spellStart"/>
-            <w:r>
-              <w:rPr>
-                <w:rFonts w:ascii="BRH Devanagari Extra" w:hAnsi="BRH Devanagari Extra" w:cs="BRH Devanagari Extra"/>
-                <w:sz w:val="40"/>
-                <w:szCs w:val="40"/>
-              </w:rPr>
-              <w:t>ÌlÉuÉïþ</w:t>
-            </w:r>
-            <w:r>
-              <w:rPr>
-                <w:rFonts w:ascii="BRH Devanagari Extra" w:hAnsi="BRH Devanagari Extra" w:cs="BRH Devanagari Extra"/>
-                <w:sz w:val="40"/>
-                <w:szCs w:val="40"/>
-                <w:highlight w:val="yellow"/>
-              </w:rPr>
-              <w:t>mÉ</w:t>
-            </w:r>
-            <w:r>
-              <w:rPr>
-                <w:rFonts w:ascii="BRH Devanagari Extra" w:hAnsi="BRH Devanagari Extra" w:cs="BRH Devanagari Extra"/>
-                <w:sz w:val="40"/>
-                <w:szCs w:val="40"/>
-              </w:rPr>
-              <w:t>jÉç</w:t>
-            </w:r>
-            <w:proofErr w:type="spellEnd"/>
-          </w:p>
-        </w:tc>
-        <w:tc>
-          <w:tcPr>
-            <w:tcW w:w="5220" w:type="dxa"/>
-            <w:tcBorders>
-              <w:top w:val="single" w:sz="4" w:space="0" w:color="000000"/>
-              <w:left w:val="single" w:sz="4" w:space="0" w:color="000000"/>
-              <w:bottom w:val="single" w:sz="4" w:space="0" w:color="000000"/>
-              <w:right w:val="single" w:sz="4" w:space="0" w:color="000000"/>
-            </w:tcBorders>
-          </w:tcPr>
-          <w:p>
-            <w:pPr>
-              <w:spacing w:before="0" w:line="240" w:lineRule="auto"/>
-              <w:rPr>
-                <w:rFonts w:cs="Latha"/>
-                <w:sz w:val="28"/>
-                <w:szCs w:val="28"/>
-                <w:cs/>
-                <w:lang w:bidi="ta-IN"/>
-              </w:rPr>
-            </w:pPr>
-            <w:proofErr w:type="spellStart"/>
-            <w:r>
-              <w:rPr>
-                <w:rFonts w:ascii="BRH Devanagari Extra" w:hAnsi="BRH Devanagari Extra" w:cs="BRH Devanagari Extra"/>
-                <w:sz w:val="40"/>
-                <w:szCs w:val="40"/>
-              </w:rPr>
-              <w:t>cÉ</w:t>
-            </w:r>
-            <w:proofErr w:type="spellEnd"/>
-            <w:r>
-              <w:rPr>
-                <w:rFonts w:ascii="BRH Malayalam Extra" w:hAnsi="BRH Malayalam Extra" w:cs="BRH Devanagari Extra"/>
-                <w:sz w:val="34"/>
-                <w:szCs w:val="40"/>
-              </w:rPr>
-              <w:t>–</w:t>
-            </w:r>
-            <w:r>
-              <w:rPr>
-                <w:rFonts w:ascii="BRH Devanagari Extra" w:hAnsi="BRH Devanagari Extra" w:cs="BRH Devanagari Extra"/>
-                <w:sz w:val="40"/>
-                <w:szCs w:val="40"/>
-              </w:rPr>
-              <w:t xml:space="preserve">ÂÇ </w:t>
-            </w:r>
-            <w:proofErr w:type="spellStart"/>
-            <w:r>
-              <w:rPr>
-                <w:rFonts w:ascii="BRH Devanagari Extra" w:hAnsi="BRH Devanagari Extra" w:cs="BRH Devanagari Extra"/>
-                <w:sz w:val="40"/>
-                <w:szCs w:val="40"/>
-              </w:rPr>
-              <w:t>ÌlÉuÉïþ</w:t>
-            </w:r>
-            <w:r>
-              <w:rPr>
-                <w:rFonts w:ascii="BRH Devanagari Extra" w:hAnsi="BRH Devanagari Extra" w:cs="BRH Devanagari Extra"/>
-                <w:sz w:val="40"/>
-                <w:szCs w:val="40"/>
-                <w:highlight w:val="green"/>
-              </w:rPr>
-              <w:t>mÉå</w:t>
-            </w:r>
-            <w:r>
-              <w:rPr>
-                <w:rFonts w:ascii="BRH Devanagari Extra" w:hAnsi="BRH Devanagari Extra" w:cs="BRH Devanagari Extra"/>
-                <w:sz w:val="40"/>
-                <w:szCs w:val="40"/>
-              </w:rPr>
-              <w:t>jÉç</w:t>
-            </w:r>
-            <w:proofErr w:type="spellEnd"/>
-          </w:p>
-        </w:tc>
-      </w:tr>
-      <w:tr>
-        <w:trPr>
           <w:trHeight w:val="1122"/>
         </w:trPr>
         <w:tc>
@@ -679,20 +285,8 @@
                 <w:szCs w:val="28"/>
                 <w:lang w:bidi="ta-IN"/>
               </w:rPr>
-              <w:t xml:space="preserve">- </w:t>
-            </w:r>
-            <w:proofErr w:type="spellStart"/>
-            <w:r>
-              <w:rPr>
-                <w:rFonts w:cs="Latha"/>
-                <w:b/>
-                <w:sz w:val="28"/>
-                <w:szCs w:val="28"/>
-                <w:lang w:bidi="ta-IN"/>
-              </w:rPr>
-              <w:t>Vaakyam</w:t>
-            </w:r>
-            <w:proofErr w:type="spellEnd"/>
+              <w:t>- Vaakyam</w:t>
+            </w:r>
           </w:p>
           <w:p>
             <w:pPr>
@@ -747,7 +341,6 @@
                 <w:lang w:bidi="ta-IN"/>
               </w:rPr>
             </w:pPr>
-            <w:proofErr w:type="spellStart"/>
             <w:r>
               <w:rPr>
                 <w:rFonts w:cs="Latha"/>
@@ -756,18 +349,7 @@
                 <w:szCs w:val="28"/>
                 <w:lang w:bidi="ta-IN"/>
               </w:rPr>
-              <w:t>Panchaati</w:t>
-            </w:r>
-            <w:proofErr w:type="spellEnd"/>
-            <w:r>
-              <w:rPr>
-                <w:rFonts w:cs="Latha"/>
-                <w:b/>
-                <w:sz w:val="28"/>
-                <w:szCs w:val="28"/>
-                <w:lang w:bidi="ta-IN"/>
-              </w:rPr>
-              <w:t xml:space="preserve">  No. </w:t>
+              <w:t xml:space="preserve">Panchaati  No. </w:t>
             </w:r>
             <w:r>
               <w:rPr>
@@ -801,103 +383,172 @@
                 <w:szCs w:val="40"/>
               </w:rPr>
             </w:pPr>
-            <w:proofErr w:type="spellStart"/>
-            <w:r>
-              <w:rPr>
-                <w:rFonts w:ascii="BRH Devanagari Extra" w:hAnsi="BRH Devanagari Extra" w:cs="BRH Devanagari Extra"/>
-                <w:sz w:val="40"/>
-                <w:szCs w:val="40"/>
-              </w:rPr>
-              <w:t>xÉÉå</w:t>
-            </w:r>
-            <w:r>
-              <w:rPr>
-                <w:rFonts w:ascii="BRH Devanagari Extra" w:hAnsi="BRH Devanagari Extra" w:cs="BRH Devanagari Extra"/>
-                <w:sz w:val="40"/>
-                <w:szCs w:val="40"/>
+            <w:r>
+              <w:rPr>
+                <w:rFonts w:ascii="Latha" w:hAnsi="Latha" w:cs="Latha"/>
+                <w:sz w:val="28"/>
+                <w:szCs w:val="28"/>
+                <w:cs/>
+                <w:lang w:bidi="ta-IN"/>
+              </w:rPr>
+              <w:t>ஸோ</w:t>
+            </w:r>
+            <w:r>
+              <w:rPr>
+                <w:rFonts w:ascii="Latha" w:hAnsi="Latha" w:cs="Latha"/>
+                <w:sz w:val="28"/>
+                <w:szCs w:val="28"/>
                 <w:highlight w:val="yellow"/>
-              </w:rPr>
-              <w:t>qÉ</w:t>
-            </w:r>
-            <w:proofErr w:type="spellEnd"/>
-            <w:r>
-              <w:rPr>
-                <w:rFonts w:ascii="BRH Malayalam Extra" w:hAnsi="BRH Malayalam Extra" w:cs="BRH Devanagari Extra"/>
-                <w:sz w:val="34"/>
-                <w:szCs w:val="40"/>
-                <w:highlight w:val="yellow"/>
-              </w:rPr>
-              <w:t>–</w:t>
-            </w:r>
-            <w:proofErr w:type="spellStart"/>
-            <w:r>
-              <w:rPr>
-                <w:rFonts w:ascii="BRH Devanagari Extra" w:hAnsi="BRH Devanagari Extra" w:cs="BRH Devanagari Extra"/>
-                <w:sz w:val="40"/>
-                <w:szCs w:val="40"/>
-              </w:rPr>
-              <w:t>mÉÏjÉålÉþSïèkrÉiÉå</w:t>
-            </w:r>
-            <w:proofErr w:type="spellEnd"/>
-            <w:r>
-              <w:rPr>
-                <w:rFonts w:ascii="BRH Malayalam Extra" w:hAnsi="BRH Malayalam Extra" w:cs="BRH Devanagari Extra"/>
-                <w:sz w:val="34"/>
-                <w:szCs w:val="40"/>
-              </w:rPr>
-              <w:t>–</w:t>
-            </w:r>
-            <w:r>
-              <w:rPr>
-                <w:rFonts w:ascii="BRH Devanagari Extra" w:hAnsi="BRH Devanagari Extra" w:cs="BRH Devanagari Extra"/>
-                <w:sz w:val="40"/>
-                <w:szCs w:val="40"/>
+                <w:cs/>
+                <w:lang w:bidi="ta-IN"/>
+              </w:rPr>
+              <w:t>ம</w:t>
+            </w:r>
+            <w:r>
+              <w:rPr>
+                <w:rFonts w:ascii="BRH Tamil Tab Extra" w:hAnsi="BRH Tamil Tab Extra" w:cs="Latha"/>
+                <w:b/>
+                <w:sz w:val="36"/>
+                <w:szCs w:val="28"/>
+              </w:rPr>
+              <w:t>…</w:t>
+            </w:r>
+            <w:r>
+              <w:rPr>
+                <w:rFonts w:ascii="Latha" w:hAnsi="Latha" w:cs="Latha"/>
+                <w:sz w:val="28"/>
+                <w:szCs w:val="28"/>
+                <w:cs/>
+                <w:lang w:bidi="ta-IN"/>
+              </w:rPr>
+              <w:t>பீதே</w:t>
+            </w:r>
+            <w:r>
+              <w:rPr>
+                <w:rFonts w:ascii="Latha" w:hAnsi="Latha" w:cs="Latha"/>
+                <w:b/>
+                <w:bCs/>
+                <w:position w:val="-12"/>
+                <w:sz w:val="28"/>
+                <w:szCs w:val="28"/>
+                <w:cs/>
+                <w:lang w:bidi="ta-IN"/>
+              </w:rPr>
+              <w:t>2</w:t>
+            </w:r>
+            <w:r>
+              <w:rPr>
+                <w:rFonts w:ascii="Latha" w:hAnsi="Latha" w:cs="Latha"/>
+                <w:sz w:val="28"/>
+                <w:szCs w:val="28"/>
+                <w:cs/>
+                <w:lang w:bidi="ta-IN"/>
+              </w:rPr>
+              <w:t>ன</w:t>
+            </w:r>
+            <w:r>
+              <w:rPr>
+                <w:rFonts w:ascii="BRH Tamil Tab Extra" w:hAnsi="BRH Tamil Tab Extra" w:cs="Latha"/>
+                <w:b/>
+                <w:sz w:val="36"/>
+                <w:szCs w:val="28"/>
+              </w:rPr>
+              <w:t>†</w:t>
+            </w:r>
+            <w:r>
+              <w:rPr>
+                <w:rFonts w:ascii="Latha" w:hAnsi="Latha" w:cs="Latha"/>
+                <w:sz w:val="28"/>
+                <w:szCs w:val="28"/>
+                <w:cs/>
+                <w:lang w:bidi="ta-IN"/>
+              </w:rPr>
+              <w:t>ர்த்</w:t>
+            </w:r>
+            <w:r>
+              <w:rPr>
+                <w:rFonts w:ascii="Latha" w:hAnsi="Latha" w:cs="Latha"/>
+                <w:b/>
+                <w:bCs/>
+                <w:position w:val="-12"/>
+                <w:sz w:val="28"/>
+                <w:szCs w:val="28"/>
+                <w:cs/>
+                <w:lang w:bidi="ta-IN"/>
+              </w:rPr>
+              <w:t>3</w:t>
+            </w:r>
+            <w:r>
+              <w:rPr>
+                <w:rFonts w:ascii="Latha" w:hAnsi="Latha" w:cs="Latha"/>
+                <w:sz w:val="28"/>
+                <w:szCs w:val="28"/>
+                <w:cs/>
+                <w:lang w:bidi="ta-IN"/>
+              </w:rPr>
+              <w:t>த்</w:t>
+            </w:r>
+            <w:r>
+              <w:rPr>
+                <w:rFonts w:ascii="Latha" w:hAnsi="Latha" w:cs="Latha"/>
+                <w:b/>
+                <w:bCs/>
+                <w:position w:val="-12"/>
+                <w:sz w:val="28"/>
+                <w:szCs w:val="28"/>
+                <w:cs/>
+                <w:lang w:bidi="ta-IN"/>
+              </w:rPr>
+              <w:t>4</w:t>
+            </w:r>
+            <w:r>
+              <w:rPr>
+                <w:rFonts w:ascii="Latha" w:hAnsi="Latha" w:cs="Latha"/>
+                <w:sz w:val="28"/>
+                <w:szCs w:val="28"/>
+                <w:cs/>
+                <w:lang w:bidi="ta-IN"/>
+              </w:rPr>
+              <w:t>யதே</w:t>
+            </w:r>
+            <w:r>
+              <w:rPr>
+                <w:rFonts w:ascii="BRH Tamil Tab Extra" w:hAnsi="BRH Tamil Tab Extra" w:cs="Latha"/>
+                <w:b/>
+                <w:sz w:val="36"/>
+                <w:szCs w:val="28"/>
+              </w:rPr>
+              <w:t>…</w:t>
+            </w:r>
+            <w:r>
+              <w:rPr>
+                <w:rFonts w:ascii="Latha" w:hAnsi="Latha" w:cs="Latha"/>
+                <w:sz w:val="28"/>
+                <w:szCs w:val="28"/>
               </w:rPr>
               <w:t xml:space="preserve"> </w:t>
             </w:r>
-            <w:proofErr w:type="spellStart"/>
-            <w:r>
-              <w:rPr>
-                <w:rFonts w:ascii="BRH Devanagari Extra" w:hAnsi="BRH Devanagari Extra" w:cs="BRH Devanagari Extra"/>
-                <w:sz w:val="40"/>
-                <w:szCs w:val="40"/>
-              </w:rPr>
-              <w:t>rÉÈ</w:t>
-            </w:r>
-            <w:proofErr w:type="spellEnd"/>
-            <w:r>
-              <w:rPr>
-                <w:rFonts w:ascii="BRH Devanagari Extra" w:hAnsi="BRH Devanagari Extra" w:cs="BRH Devanagari Extra"/>
-                <w:sz w:val="40"/>
-                <w:szCs w:val="40"/>
-              </w:rPr>
-              <w:t xml:space="preserve"> </w:t>
-            </w:r>
-            <w:proofErr w:type="spellStart"/>
-            <w:r>
-              <w:rPr>
-                <w:rFonts w:ascii="BRH Devanagari Extra" w:hAnsi="BRH Devanagari Extra" w:cs="BRH Devanagari Extra"/>
-                <w:sz w:val="40"/>
-                <w:szCs w:val="40"/>
-              </w:rPr>
-              <w:t>xÉÉåqÉ</w:t>
-            </w:r>
-            <w:proofErr w:type="spellEnd"/>
-            <w:r>
-              <w:rPr>
-                <w:rFonts w:ascii="BRH Malayalam Extra" w:hAnsi="BRH Malayalam Extra" w:cs="BRH Devanagari Extra"/>
-                <w:sz w:val="34"/>
-                <w:szCs w:val="40"/>
-              </w:rPr>
-              <w:t>–</w:t>
-            </w:r>
-            <w:r>
-              <w:rPr>
-                <w:rFonts w:ascii="BRH Devanagari Extra" w:hAnsi="BRH Devanagari Extra" w:cs="BRH Devanagari Extra"/>
-                <w:sz w:val="40"/>
-                <w:szCs w:val="40"/>
-              </w:rPr>
-              <w:t>Ç</w:t>
+            <w:r>
+              <w:rPr>
+                <w:rFonts w:ascii="Latha" w:hAnsi="Latha" w:cs="Latha"/>
+                <w:sz w:val="28"/>
+                <w:szCs w:val="28"/>
+                <w:cs/>
+                <w:lang w:bidi="ta-IN"/>
+              </w:rPr>
+              <w:t>ய</w:t>
+            </w:r>
+            <w:r>
+              <w:rPr>
+                <w:rFonts w:ascii="Latha" w:hAnsi="Latha" w:cs="Latha"/>
+                <w:b/>
+                <w:bCs/>
+                <w:sz w:val="32"/>
+                <w:szCs w:val="32"/>
+                <w:cs/>
+                <w:lang w:bidi="ta-IN"/>
+              </w:rPr>
+              <w:t>:</w:t>
             </w:r>
           </w:p>
         </w:tc>
@@ -921,143 +572,177 @@
                 <w:szCs w:val="40"/>
               </w:rPr>
             </w:pPr>
-            <w:proofErr w:type="spellStart"/>
-            <w:r>
-              <w:rPr>
-                <w:rFonts w:ascii="BRH Devanagari Extra" w:hAnsi="BRH Devanagari Extra" w:cs="BRH Devanagari Extra"/>
-                <w:sz w:val="40"/>
-                <w:szCs w:val="40"/>
-              </w:rPr>
-              <w:t>xÉÉåqÉ</w:t>
-            </w:r>
-            <w:r>
-              <w:rPr>
-                <w:rFonts w:ascii="BRH Devanagari Extra" w:hAnsi="BRH Devanagari Extra" w:cs="BRH Devanagari Extra"/>
-                <w:sz w:val="40"/>
-                <w:szCs w:val="40"/>
+            <w:r>
+              <w:rPr>
+                <w:rFonts w:ascii="Latha" w:hAnsi="Latha" w:cs="Latha"/>
+                <w:sz w:val="28"/>
+                <w:szCs w:val="28"/>
+                <w:cs/>
+                <w:lang w:bidi="ta-IN"/>
+              </w:rPr>
+              <w:t>ஸோம</w:t>
+            </w:r>
+            <w:r>
+              <w:rPr>
+                <w:rFonts w:ascii="Latha" w:hAnsi="Latha" w:cs="Latha"/>
+                <w:sz w:val="28"/>
+                <w:szCs w:val="28"/>
                 <w:highlight w:val="green"/>
-              </w:rPr>
-              <w:t>mÉÏ</w:t>
-            </w:r>
-            <w:proofErr w:type="spellEnd"/>
-            <w:r>
-              <w:rPr>
-                <w:rFonts w:ascii="BRH Malayalam Extra" w:hAnsi="BRH Malayalam Extra" w:cs="BRH Devanagari Extra"/>
-                <w:sz w:val="34"/>
-                <w:szCs w:val="40"/>
-              </w:rPr>
-              <w:t>–</w:t>
-            </w:r>
-            <w:proofErr w:type="spellStart"/>
-            <w:r>
-              <w:rPr>
-                <w:rFonts w:ascii="BRH Devanagari Extra" w:hAnsi="BRH Devanagari Extra" w:cs="BRH Devanagari Extra"/>
-                <w:sz w:val="40"/>
-                <w:szCs w:val="40"/>
-              </w:rPr>
-              <w:t>jÉålÉþSïèkrÉiÉå</w:t>
-            </w:r>
-            <w:proofErr w:type="spellEnd"/>
-            <w:r>
-              <w:rPr>
-                <w:rFonts w:ascii="BRH Malayalam Extra" w:hAnsi="BRH Malayalam Extra" w:cs="BRH Devanagari Extra"/>
-                <w:sz w:val="34"/>
-                <w:szCs w:val="40"/>
-              </w:rPr>
-              <w:t>–</w:t>
-            </w:r>
-            <w:r>
-              <w:rPr>
-                <w:rFonts w:ascii="BRH Devanagari Extra" w:hAnsi="BRH Devanagari Extra" w:cs="BRH Devanagari Extra"/>
-                <w:sz w:val="40"/>
-                <w:szCs w:val="40"/>
+                <w:cs/>
+                <w:lang w:bidi="ta-IN"/>
+              </w:rPr>
+              <w:t>பீ</w:t>
+            </w:r>
+            <w:r>
+              <w:rPr>
+                <w:rFonts w:ascii="BRH Tamil Tab Extra" w:hAnsi="BRH Tamil Tab Extra" w:cs="Latha"/>
+                <w:b/>
+                <w:sz w:val="36"/>
+                <w:szCs w:val="28"/>
+              </w:rPr>
+              <w:t>…</w:t>
+            </w:r>
+            <w:r>
+              <w:rPr>
+                <w:rFonts w:ascii="Latha" w:hAnsi="Latha" w:cs="Latha"/>
+                <w:sz w:val="28"/>
+                <w:szCs w:val="28"/>
+                <w:cs/>
+                <w:lang w:bidi="ta-IN"/>
+              </w:rPr>
+              <w:t>தே</w:t>
+            </w:r>
+            <w:r>
+              <w:rPr>
+                <w:rFonts w:ascii="Latha" w:hAnsi="Latha" w:cs="Latha"/>
+                <w:b/>
+                <w:bCs/>
+                <w:position w:val="-12"/>
+                <w:sz w:val="28"/>
+                <w:szCs w:val="28"/>
+                <w:cs/>
+                <w:lang w:bidi="ta-IN"/>
+              </w:rPr>
+              <w:t>2</w:t>
+            </w:r>
+            <w:r>
+              <w:rPr>
+                <w:rFonts w:ascii="Latha" w:hAnsi="Latha" w:cs="Latha"/>
+                <w:sz w:val="28"/>
+                <w:szCs w:val="28"/>
+                <w:cs/>
+                <w:lang w:bidi="ta-IN"/>
+              </w:rPr>
+              <w:t>ன</w:t>
+            </w:r>
+            <w:r>
+              <w:rPr>
+                <w:rFonts w:ascii="BRH Tamil Tab Extra" w:hAnsi="BRH Tamil Tab Extra" w:cs="Latha"/>
+                <w:b/>
+                <w:sz w:val="36"/>
+                <w:szCs w:val="28"/>
+              </w:rPr>
+              <w:t>†</w:t>
+            </w:r>
+            <w:r>
+              <w:rPr>
+                <w:rFonts w:ascii="Latha" w:hAnsi="Latha" w:cs="Latha"/>
+                <w:sz w:val="28"/>
+                <w:szCs w:val="28"/>
+                <w:cs/>
+                <w:lang w:bidi="ta-IN"/>
+              </w:rPr>
+              <w:t>ர்த்</w:t>
+            </w:r>
+            <w:r>
+              <w:rPr>
+                <w:rFonts w:ascii="Latha" w:hAnsi="Latha" w:cs="Latha"/>
+                <w:b/>
+                <w:bCs/>
+                <w:position w:val="-12"/>
+                <w:sz w:val="28"/>
+                <w:szCs w:val="28"/>
+                <w:cs/>
+                <w:lang w:bidi="ta-IN"/>
+              </w:rPr>
+              <w:t>3</w:t>
+            </w:r>
+            <w:r>
+              <w:rPr>
+                <w:rFonts w:ascii="Latha" w:hAnsi="Latha" w:cs="Latha"/>
+                <w:sz w:val="28"/>
+                <w:szCs w:val="28"/>
+                <w:cs/>
+                <w:lang w:bidi="ta-IN"/>
+              </w:rPr>
+              <w:t>த்</w:t>
+            </w:r>
+            <w:r>
+              <w:rPr>
+                <w:rFonts w:ascii="Latha" w:hAnsi="Latha" w:cs="Latha"/>
+                <w:b/>
+                <w:bCs/>
+                <w:position w:val="-12"/>
+                <w:sz w:val="28"/>
+                <w:szCs w:val="28"/>
+                <w:cs/>
+                <w:lang w:bidi="ta-IN"/>
+              </w:rPr>
+              <w:t>4</w:t>
+            </w:r>
+            <w:r>
+              <w:rPr>
+                <w:rFonts w:ascii="Latha" w:hAnsi="Latha" w:cs="Latha"/>
+                <w:sz w:val="28"/>
+                <w:szCs w:val="28"/>
+                <w:cs/>
+                <w:lang w:bidi="ta-IN"/>
+              </w:rPr>
+              <w:t>யதே</w:t>
+            </w:r>
+            <w:r>
+              <w:rPr>
+                <w:rFonts w:ascii="BRH Tamil Tab Extra" w:hAnsi="BRH Tamil Tab Extra" w:cs="Latha"/>
+                <w:b/>
+                <w:sz w:val="36"/>
+                <w:szCs w:val="28"/>
+              </w:rPr>
+              <w:t>…</w:t>
+            </w:r>
+            <w:r>
+              <w:rPr>
+                <w:rFonts w:ascii="Latha" w:hAnsi="Latha" w:cs="Latha"/>
+                <w:sz w:val="28"/>
+                <w:szCs w:val="28"/>
               </w:rPr>
               <w:t xml:space="preserve"> </w:t>
             </w:r>
-            <w:proofErr w:type="spellStart"/>
-            <w:r>
-              <w:rPr>
-                <w:rFonts w:ascii="BRH Devanagari Extra" w:hAnsi="BRH Devanagari Extra" w:cs="BRH Devanagari Extra"/>
-                <w:sz w:val="40"/>
-                <w:szCs w:val="40"/>
-              </w:rPr>
-              <w:t>rÉÈ</w:t>
-            </w:r>
-            <w:proofErr w:type="spellEnd"/>
-            <w:r>
-              <w:rPr>
-                <w:rFonts w:ascii="BRH Devanagari Extra" w:hAnsi="BRH Devanagari Extra" w:cs="BRH Devanagari Extra"/>
-                <w:sz w:val="40"/>
-                <w:szCs w:val="40"/>
-              </w:rPr>
-              <w:t xml:space="preserve"> </w:t>
-            </w:r>
-            <w:proofErr w:type="spellStart"/>
-            <w:r>
-              <w:rPr>
-                <w:rFonts w:ascii="BRH Devanagari Extra" w:hAnsi="BRH Devanagari Extra" w:cs="BRH Devanagari Extra"/>
-                <w:sz w:val="40"/>
-                <w:szCs w:val="40"/>
-              </w:rPr>
-              <w:t>xÉÉåqÉ</w:t>
-            </w:r>
-            <w:proofErr w:type="spellEnd"/>
-            <w:r>
-              <w:rPr>
-                <w:rFonts w:ascii="BRH Malayalam Extra" w:hAnsi="BRH Malayalam Extra" w:cs="BRH Devanagari Extra"/>
-                <w:sz w:val="34"/>
-                <w:szCs w:val="40"/>
-              </w:rPr>
-              <w:t>–</w:t>
-            </w:r>
-            <w:r>
-              <w:rPr>
-                <w:rFonts w:ascii="BRH Devanagari Extra" w:hAnsi="BRH Devanagari Extra" w:cs="BRH Devanagari Extra"/>
-                <w:sz w:val="40"/>
-                <w:szCs w:val="40"/>
-              </w:rPr>
-              <w:t>Ç</w:t>
+            <w:r>
+              <w:rPr>
+                <w:rFonts w:ascii="Latha" w:hAnsi="Latha" w:cs="Latha"/>
+                <w:sz w:val="28"/>
+                <w:szCs w:val="28"/>
+                <w:cs/>
+                <w:lang w:bidi="ta-IN"/>
+              </w:rPr>
+              <w:t>ய</w:t>
+            </w:r>
+            <w:r>
+              <w:rPr>
+                <w:rFonts w:ascii="Latha" w:hAnsi="Latha" w:cs="Latha"/>
+                <w:b/>
+                <w:bCs/>
+                <w:sz w:val="32"/>
+                <w:szCs w:val="32"/>
+                <w:cs/>
+                <w:lang w:bidi="ta-IN"/>
+              </w:rPr>
+              <w:t>:</w:t>
             </w:r>
           </w:p>
         </w:tc>
       </w:tr>
     </w:tbl>
-    <w:p>
-      <w:pPr>
-        <w:jc w:val="center"/>
-        <w:rPr>
-          <w:b/>
-          <w:bCs/>
-          <w:sz w:val="32"/>
-          <w:szCs w:val="32"/>
-          <w:u w:val="single"/>
-        </w:rPr>
-      </w:pPr>
-    </w:p>
-    <w:p>
-      <w:pPr>
-        <w:jc w:val="center"/>
-        <w:rPr>
-          <w:b/>
-          <w:bCs/>
-          <w:sz w:val="32"/>
-          <w:szCs w:val="32"/>
-          <w:u w:val="single"/>
-        </w:rPr>
-      </w:pPr>
-    </w:p>
-    <w:p>
-      <w:pPr>
-        <w:jc w:val="center"/>
-        <w:rPr>
-          <w:b/>
-          <w:bCs/>
-          <w:sz w:val="32"/>
-          <w:szCs w:val="32"/>
-          <w:u w:val="single"/>
-        </w:rPr>
-      </w:pPr>
-    </w:p>
     <w:p>
       <w:pPr>
         <w:jc w:val="center"/>
@@ -1077,51 +762,7 @@
           <w:szCs w:val="32"/>
           <w:u w:val="single"/>
         </w:rPr>
-        <w:t xml:space="preserve">TS </w:t>
-      </w:r>
-      <w:proofErr w:type="spellStart"/>
-      <w:r>
-        <w:rPr>
-          <w:b/>
-          <w:bCs/>
-          <w:sz w:val="32"/>
-          <w:szCs w:val="32"/>
-          <w:u w:val="single"/>
-        </w:rPr>
-        <w:t>Pada</w:t>
-      </w:r>
-      <w:proofErr w:type="spellEnd"/>
-      <w:r>
-        <w:rPr>
-          <w:b/>
-          <w:bCs/>
-          <w:sz w:val="32"/>
-          <w:szCs w:val="32"/>
-          <w:u w:val="single"/>
-        </w:rPr>
-        <w:t xml:space="preserve"> </w:t>
-      </w:r>
-      <w:proofErr w:type="spellStart"/>
-      <w:r>
-        <w:rPr>
-          <w:b/>
-          <w:bCs/>
-          <w:sz w:val="32"/>
-          <w:szCs w:val="32"/>
-          <w:u w:val="single"/>
-        </w:rPr>
-        <w:t>Paatam</w:t>
-      </w:r>
-      <w:proofErr w:type="spellEnd"/>
-      <w:r>
-        <w:rPr>
-          <w:b/>
-          <w:bCs/>
-          <w:sz w:val="32"/>
-          <w:szCs w:val="32"/>
-          <w:u w:val="single"/>
-        </w:rPr>
-        <w:t xml:space="preserve"> – TS 2.3 Tamil </w:t>
+        <w:t xml:space="preserve">TS Pada Paatam – TS 2.3 Tamil </w:t>
       </w:r>
       <w:r>
         <w:rPr>
@@ -1366,7 +1007,6 @@
                 <w:lang w:bidi="ta-IN"/>
               </w:rPr>
             </w:pPr>
-            <w:proofErr w:type="spellStart"/>
             <w:r>
               <w:rPr>
                 <w:rFonts w:cs="Latha"/>
@@ -1374,37 +1014,7 @@
                 <w:szCs w:val="28"/>
                 <w:lang w:bidi="ta-IN"/>
               </w:rPr>
-              <w:t>Padam</w:t>
-            </w:r>
-            <w:proofErr w:type="spellEnd"/>
-            <w:r>
-              <w:rPr>
-                <w:rFonts w:cs="Latha"/>
-                <w:sz w:val="28"/>
-                <w:szCs w:val="28"/>
-                <w:lang w:bidi="ta-IN"/>
-              </w:rPr>
-              <w:t xml:space="preserve"> </w:t>
-            </w:r>
-            <w:proofErr w:type="gramStart"/>
-            <w:r>
-              <w:rPr>
-                <w:rFonts w:cs="Latha"/>
-                <w:sz w:val="28"/>
-                <w:szCs w:val="28"/>
-                <w:lang w:bidi="ta-IN"/>
-              </w:rPr>
-              <w:t>Corrections  -</w:t>
-            </w:r>
-            <w:proofErr w:type="gramEnd"/>
-            <w:r>
-              <w:rPr>
-                <w:rFonts w:cs="Latha"/>
-                <w:sz w:val="28"/>
-                <w:szCs w:val="28"/>
-                <w:lang w:bidi="ta-IN"/>
-              </w:rPr>
-              <w:t xml:space="preserve"> None</w:t>
+              <w:t>Padam Corrections  - None</w:t>
             </w:r>
           </w:p>
           <w:p>
@@ -1428,7 +1038,6 @@
                 <w:lang w:bidi="ta-IN"/>
               </w:rPr>
             </w:pPr>
-            <w:proofErr w:type="spellStart"/>
             <w:r>
               <w:rPr>
                 <w:rFonts w:cs="Latha"/>
@@ -1436,17 +1045,7 @@
                 <w:szCs w:val="28"/>
                 <w:lang w:bidi="ta-IN"/>
               </w:rPr>
-              <w:t>Vaakyam</w:t>
-            </w:r>
-            <w:proofErr w:type="spellEnd"/>
-            <w:r>
-              <w:rPr>
-                <w:rFonts w:cs="Latha"/>
-                <w:sz w:val="28"/>
-                <w:szCs w:val="28"/>
-                <w:lang w:bidi="ta-IN"/>
-              </w:rPr>
-              <w:t xml:space="preserve"> Corrections - None</w:t>
+              <w:t>Vaakyam Corrections - None</w:t>
             </w:r>
           </w:p>
           <w:p>
@@ -1482,7 +1081,6 @@
                 <w:lang w:bidi="ta-IN"/>
               </w:rPr>
             </w:pPr>
-            <w:proofErr w:type="spellStart"/>
             <w:r>
               <w:rPr>
                 <w:rFonts w:cs="Latha"/>
@@ -1490,38 +1088,7 @@
                 <w:szCs w:val="28"/>
                 <w:lang w:bidi="ta-IN"/>
               </w:rPr>
-              <w:lastRenderedPageBreak/>
-              <w:t>Padam</w:t>
-            </w:r>
-            <w:proofErr w:type="spellEnd"/>
-            <w:r>
-              <w:rPr>
-                <w:rFonts w:cs="Latha"/>
-                <w:sz w:val="28"/>
-                <w:szCs w:val="28"/>
-                <w:lang w:bidi="ta-IN"/>
-              </w:rPr>
-              <w:t xml:space="preserve"> </w:t>
-            </w:r>
-            <w:proofErr w:type="gramStart"/>
-            <w:r>
-              <w:rPr>
-                <w:rFonts w:cs="Latha"/>
-                <w:sz w:val="28"/>
-                <w:szCs w:val="28"/>
-                <w:lang w:bidi="ta-IN"/>
-              </w:rPr>
-              <w:t>Corrections  -</w:t>
-            </w:r>
-            <w:proofErr w:type="gramEnd"/>
-            <w:r>
-              <w:rPr>
-                <w:rFonts w:cs="Latha"/>
-                <w:sz w:val="28"/>
-                <w:szCs w:val="28"/>
-                <w:lang w:bidi="ta-IN"/>
-              </w:rPr>
-              <w:t xml:space="preserve"> None</w:t>
+              <w:t>Padam Corrections  - None</w:t>
             </w:r>
           </w:p>
           <w:p>
@@ -1545,7 +1112,6 @@
                 <w:lang w:bidi="ta-IN"/>
               </w:rPr>
             </w:pPr>
-            <w:proofErr w:type="spellStart"/>
             <w:r>
               <w:rPr>
                 <w:rFonts w:cs="Latha"/>
@@ -1553,17 +1119,7 @@
                 <w:szCs w:val="28"/>
                 <w:lang w:bidi="ta-IN"/>
               </w:rPr>
-              <w:t>Vaakyam</w:t>
-            </w:r>
-            <w:proofErr w:type="spellEnd"/>
-            <w:r>
-              <w:rPr>
-                <w:rFonts w:cs="Latha"/>
-                <w:sz w:val="28"/>
-                <w:szCs w:val="28"/>
-                <w:lang w:bidi="ta-IN"/>
-              </w:rPr>
-              <w:t xml:space="preserve"> Corrections - None</w:t>
+              <w:t>Vaakyam Corrections - None</w:t>
             </w:r>
           </w:p>
           <w:p>
@@ -1599,7 +1155,6 @@
                 <w:lang w:bidi="ta-IN"/>
               </w:rPr>
             </w:pPr>
-            <w:proofErr w:type="spellStart"/>
             <w:r>
               <w:rPr>
                 <w:rFonts w:cs="Latha"/>
@@ -1607,37 +1162,7 @@
                 <w:szCs w:val="28"/>
                 <w:lang w:bidi="ta-IN"/>
               </w:rPr>
-              <w:t>Padam</w:t>
-            </w:r>
-            <w:proofErr w:type="spellEnd"/>
-            <w:r>
-              <w:rPr>
-                <w:rFonts w:cs="Latha"/>
-                <w:sz w:val="28"/>
-                <w:szCs w:val="28"/>
-                <w:lang w:bidi="ta-IN"/>
-              </w:rPr>
-              <w:t xml:space="preserve"> </w:t>
-            </w:r>
-            <w:proofErr w:type="gramStart"/>
-            <w:r>
-              <w:rPr>
-                <w:rFonts w:cs="Latha"/>
-                <w:sz w:val="28"/>
-                <w:szCs w:val="28"/>
-                <w:lang w:bidi="ta-IN"/>
-              </w:rPr>
-              <w:t>Corrections  -</w:t>
-            </w:r>
-            <w:proofErr w:type="gramEnd"/>
-            <w:r>
-              <w:rPr>
-                <w:rFonts w:cs="Latha"/>
-                <w:sz w:val="28"/>
-                <w:szCs w:val="28"/>
-                <w:lang w:bidi="ta-IN"/>
-              </w:rPr>
-              <w:t xml:space="preserve"> None</w:t>
+              <w:t>Padam Corrections  - None</w:t>
             </w:r>
           </w:p>
           <w:p>
@@ -1661,7 +1186,6 @@
                 <w:lang w:bidi="ta-IN"/>
               </w:rPr>
             </w:pPr>
-            <w:proofErr w:type="spellStart"/>
             <w:r>
               <w:rPr>
                 <w:rFonts w:cs="Latha"/>
@@ -1669,17 +1193,7 @@
                 <w:szCs w:val="28"/>
                 <w:lang w:bidi="ta-IN"/>
               </w:rPr>
-              <w:t>Vaakyam</w:t>
-            </w:r>
-            <w:proofErr w:type="spellEnd"/>
-            <w:r>
-              <w:rPr>
-                <w:rFonts w:cs="Latha"/>
-                <w:sz w:val="28"/>
-                <w:szCs w:val="28"/>
-                <w:lang w:bidi="ta-IN"/>
-              </w:rPr>
-              <w:t xml:space="preserve"> Corrections - None</w:t>
+              <w:t>Vaakyam Corrections - None</w:t>
             </w:r>
           </w:p>
           <w:p>
@@ -1697,6 +1211,30 @@
         </w:tc>
       </w:tr>
     </w:tbl>
+    <w:p>
+      <w:pPr>
+        <w:jc w:val="center"/>
+        <w:rPr>
+          <w:b/>
+          <w:bCs/>
+          <w:sz w:val="32"/>
+          <w:szCs w:val="32"/>
+          <w:u w:val="single"/>
+        </w:rPr>
+      </w:pPr>
+    </w:p>
+    <w:p>
+      <w:pPr>
+        <w:jc w:val="center"/>
+        <w:rPr>
+          <w:b/>
+          <w:bCs/>
+          <w:sz w:val="32"/>
+          <w:szCs w:val="32"/>
+          <w:u w:val="single"/>
+        </w:rPr>
+      </w:pPr>
+    </w:p>
     <w:p>
       <w:pPr>
         <w:jc w:val="center"/>
@@ -1740,51 +1278,8 @@
           <w:szCs w:val="32"/>
           <w:u w:val="single"/>
         </w:rPr>
-        <w:t xml:space="preserve">TS </w:t>
-      </w:r>
-      <w:proofErr w:type="spellStart"/>
-      <w:r>
-        <w:rPr>
-          <w:b/>
-          <w:bCs/>
-          <w:sz w:val="32"/>
-          <w:szCs w:val="32"/>
-          <w:u w:val="single"/>
-        </w:rPr>
-        <w:t>Pada</w:t>
-      </w:r>
-      <w:proofErr w:type="spellEnd"/>
-      <w:r>
-        <w:rPr>
-          <w:b/>
-          <w:bCs/>
-          <w:sz w:val="32"/>
-          <w:szCs w:val="32"/>
-          <w:u w:val="single"/>
-        </w:rPr>
-        <w:t xml:space="preserve"> </w:t>
-      </w:r>
-      <w:proofErr w:type="spellStart"/>
-      <w:r>
-        <w:rPr>
-          <w:b/>
-          <w:bCs/>
-          <w:sz w:val="32"/>
-          <w:szCs w:val="32"/>
-          <w:u w:val="single"/>
-        </w:rPr>
-        <w:t>Paatam</w:t>
-      </w:r>
-      <w:proofErr w:type="spellEnd"/>
-      <w:r>
-        <w:rPr>
-          <w:b/>
-          <w:bCs/>
-          <w:sz w:val="32"/>
-          <w:szCs w:val="32"/>
-          <w:u w:val="single"/>
-        </w:rPr>
-        <w:t xml:space="preserve"> – TS 2.3 Tamil co</w:t>
+        <w:lastRenderedPageBreak/>
+        <w:t>TS Pada Paatam – TS 2.3 Tamil co</w:t>
       </w:r>
       <w:r>
         <w:rPr>
@@ -2024,29 +1519,7 @@
                 <w:sz w:val="28"/>
                 <w:szCs w:val="28"/>
               </w:rPr>
-              <w:t>TS 2.3.2.1 (</w:t>
-            </w:r>
-            <w:proofErr w:type="spellStart"/>
-            <w:r>
-              <w:rPr>
-                <w:rFonts w:cs="Arial"/>
-                <w:b/>
-                <w:bCs/>
-                <w:sz w:val="28"/>
-                <w:szCs w:val="28"/>
-              </w:rPr>
-              <w:t>Padam</w:t>
-            </w:r>
-            <w:proofErr w:type="spellEnd"/>
-            <w:r>
-              <w:rPr>
-                <w:rFonts w:cs="Arial"/>
-                <w:b/>
-                <w:bCs/>
-                <w:sz w:val="28"/>
-                <w:szCs w:val="28"/>
-              </w:rPr>
-              <w:t>)</w:t>
+              <w:t>TS 2.3.2.1 (Padam)</w:t>
             </w:r>
           </w:p>
           <w:p>
@@ -2060,7 +1533,6 @@
                 <w:szCs w:val="28"/>
               </w:rPr>
             </w:pPr>
-            <w:proofErr w:type="spellStart"/>
             <w:r>
               <w:rPr>
                 <w:rFonts w:cs="Arial"/>
@@ -2069,18 +1541,7 @@
                 <w:sz w:val="28"/>
                 <w:szCs w:val="28"/>
               </w:rPr>
-              <w:t>Padam</w:t>
-            </w:r>
-            <w:proofErr w:type="spellEnd"/>
-            <w:r>
-              <w:rPr>
-                <w:rFonts w:cs="Arial"/>
-                <w:b/>
-                <w:bCs/>
-                <w:sz w:val="28"/>
-                <w:szCs w:val="28"/>
-              </w:rPr>
-              <w:t xml:space="preserve"> No.  26 </w:t>
+              <w:t xml:space="preserve">Padam No.  26 </w:t>
             </w:r>
           </w:p>
           <w:p>
@@ -2095,7 +1556,6 @@
                 <w:cs/>
               </w:rPr>
             </w:pPr>
-            <w:proofErr w:type="spellStart"/>
             <w:r>
               <w:rPr>
                 <w:rFonts w:cs="Arial"/>
@@ -2104,18 +1564,7 @@
                 <w:sz w:val="28"/>
                 <w:szCs w:val="28"/>
               </w:rPr>
-              <w:t>Panchaati</w:t>
-            </w:r>
-            <w:proofErr w:type="spellEnd"/>
-            <w:r>
-              <w:rPr>
-                <w:rFonts w:cs="Arial"/>
-                <w:b/>
-                <w:bCs/>
-                <w:sz w:val="28"/>
-                <w:szCs w:val="28"/>
-              </w:rPr>
-              <w:t xml:space="preserve">  No. 6</w:t>
+              <w:t>Panchaati  No. 6</w:t>
             </w:r>
           </w:p>
         </w:tc>
@@ -2674,20 +2123,8 @@
                 <w:sz w:val="28"/>
                 <w:szCs w:val="28"/>
               </w:rPr>
-              <w:t xml:space="preserve"> </w:t>
-            </w:r>
-            <w:proofErr w:type="spellStart"/>
-            <w:r>
-              <w:rPr>
-                <w:rFonts w:cs="Arial"/>
-                <w:b/>
-                <w:bCs/>
-                <w:sz w:val="28"/>
-                <w:szCs w:val="28"/>
-              </w:rPr>
-              <w:t>Vaakyam</w:t>
-            </w:r>
-            <w:proofErr w:type="spellEnd"/>
+              <w:t xml:space="preserve"> Vaakyam</w:t>
+            </w:r>
           </w:p>
           <w:p>
             <w:pPr>
@@ -2733,7 +2170,6 @@
                 <w:cs/>
               </w:rPr>
             </w:pPr>
-            <w:proofErr w:type="spellStart"/>
             <w:r>
               <w:rPr>
                 <w:rFonts w:cs="Arial"/>
@@ -2742,18 +2178,7 @@
                 <w:sz w:val="28"/>
                 <w:szCs w:val="28"/>
               </w:rPr>
-              <w:t>Panchaati</w:t>
-            </w:r>
-            <w:proofErr w:type="spellEnd"/>
-            <w:r>
-              <w:rPr>
-                <w:rFonts w:cs="Arial"/>
-                <w:b/>
-                <w:bCs/>
-                <w:sz w:val="28"/>
-                <w:szCs w:val="28"/>
-              </w:rPr>
-              <w:t xml:space="preserve">  No. 19</w:t>
+              <w:t>Panchaati  No. 19</w:t>
             </w:r>
           </w:p>
         </w:tc>
@@ -3088,7 +2513,6 @@
                 <w:cs/>
               </w:rPr>
             </w:pPr>
-            <w:proofErr w:type="spellStart"/>
             <w:r>
               <w:rPr>
                 <w:rFonts w:cs="Arial"/>
@@ -3097,18 +2521,7 @@
                 <w:sz w:val="28"/>
                 <w:szCs w:val="28"/>
               </w:rPr>
-              <w:t>Panchaati</w:t>
-            </w:r>
-            <w:proofErr w:type="spellEnd"/>
-            <w:r>
-              <w:rPr>
-                <w:rFonts w:cs="Arial"/>
-                <w:b/>
-                <w:bCs/>
-                <w:sz w:val="28"/>
-                <w:szCs w:val="28"/>
-              </w:rPr>
-              <w:t xml:space="preserve">  No. 20</w:t>
+              <w:t>Panchaati  No. 20</w:t>
             </w:r>
           </w:p>
         </w:tc>
@@ -3438,29 +2851,7 @@
                 <w:sz w:val="28"/>
                 <w:szCs w:val="28"/>
               </w:rPr>
-              <w:t>TS 2.3.4.1 (</w:t>
-            </w:r>
-            <w:proofErr w:type="spellStart"/>
-            <w:r>
-              <w:rPr>
-                <w:rFonts w:cs="Arial"/>
-                <w:b/>
-                <w:bCs/>
-                <w:sz w:val="28"/>
-                <w:szCs w:val="28"/>
-              </w:rPr>
-              <w:t>Padam</w:t>
-            </w:r>
-            <w:proofErr w:type="spellEnd"/>
-            <w:r>
-              <w:rPr>
-                <w:rFonts w:cs="Arial"/>
-                <w:b/>
-                <w:bCs/>
-                <w:sz w:val="28"/>
-                <w:szCs w:val="28"/>
-              </w:rPr>
-              <w:t>)</w:t>
+              <w:t>TS 2.3.4.1 (Padam)</w:t>
             </w:r>
           </w:p>
           <w:p>
@@ -3474,7 +2865,6 @@
                 <w:szCs w:val="28"/>
               </w:rPr>
             </w:pPr>
-            <w:proofErr w:type="spellStart"/>
             <w:r>
               <w:rPr>
                 <w:rFonts w:cs="Arial"/>
@@ -3483,18 +2873,7 @@
                 <w:sz w:val="28"/>
                 <w:szCs w:val="28"/>
               </w:rPr>
-              <w:t>Padam</w:t>
-            </w:r>
-            <w:proofErr w:type="spellEnd"/>
-            <w:r>
-              <w:rPr>
-                <w:rFonts w:cs="Arial"/>
-                <w:b/>
-                <w:bCs/>
-                <w:sz w:val="28"/>
-                <w:szCs w:val="28"/>
-              </w:rPr>
-              <w:t xml:space="preserve"> No.  28</w:t>
+              <w:t>Padam No.  28</w:t>
             </w:r>
           </w:p>
           <w:p>
@@ -3508,7 +2887,6 @@
                 <w:szCs w:val="28"/>
               </w:rPr>
             </w:pPr>
-            <w:proofErr w:type="spellStart"/>
             <w:r>
               <w:rPr>
                 <w:rFonts w:cs="Arial"/>
@@ -3517,18 +2895,7 @@
                 <w:sz w:val="28"/>
                 <w:szCs w:val="28"/>
               </w:rPr>
-              <w:t>Panchaati</w:t>
-            </w:r>
-            <w:proofErr w:type="spellEnd"/>
-            <w:r>
-              <w:rPr>
-                <w:rFonts w:cs="Arial"/>
-                <w:b/>
-                <w:bCs/>
-                <w:sz w:val="28"/>
-                <w:szCs w:val="28"/>
-              </w:rPr>
-              <w:t xml:space="preserve">  No. 20</w:t>
+              <w:t>Panchaati  No. 20</w:t>
             </w:r>
           </w:p>
         </w:tc>
@@ -4060,30 +3427,7 @@
                 <w:sz w:val="28"/>
                 <w:szCs w:val="28"/>
               </w:rPr>
-              <w:lastRenderedPageBreak/>
-              <w:t>TS 2.3.5.3 (</w:t>
-            </w:r>
-            <w:proofErr w:type="spellStart"/>
-            <w:r>
-              <w:rPr>
-                <w:rFonts w:cs="Arial"/>
-                <w:b/>
-                <w:bCs/>
-                <w:sz w:val="28"/>
-                <w:szCs w:val="28"/>
-              </w:rPr>
-              <w:t>Padam</w:t>
-            </w:r>
-            <w:proofErr w:type="spellEnd"/>
-            <w:r>
-              <w:rPr>
-                <w:rFonts w:cs="Arial"/>
-                <w:b/>
-                <w:bCs/>
-                <w:sz w:val="28"/>
-                <w:szCs w:val="28"/>
-              </w:rPr>
-              <w:t>)</w:t>
+              <w:t>TS 2.3.5.3 (Padam)</w:t>
             </w:r>
           </w:p>
           <w:p>
@@ -4097,7 +3441,6 @@
                 <w:szCs w:val="28"/>
               </w:rPr>
             </w:pPr>
-            <w:proofErr w:type="spellStart"/>
             <w:r>
               <w:rPr>
                 <w:rFonts w:cs="Arial"/>
@@ -4106,18 +3449,7 @@
                 <w:sz w:val="28"/>
                 <w:szCs w:val="28"/>
               </w:rPr>
-              <w:t>Padam</w:t>
-            </w:r>
-            <w:proofErr w:type="spellEnd"/>
-            <w:r>
-              <w:rPr>
-                <w:rFonts w:cs="Arial"/>
-                <w:b/>
-                <w:bCs/>
-                <w:sz w:val="28"/>
-                <w:szCs w:val="28"/>
-              </w:rPr>
-              <w:t xml:space="preserve"> No.  20</w:t>
+              <w:t>Padam No.  20</w:t>
             </w:r>
           </w:p>
           <w:p>
@@ -4131,7 +3463,6 @@
                 <w:szCs w:val="28"/>
               </w:rPr>
             </w:pPr>
-            <w:proofErr w:type="spellStart"/>
             <w:r>
               <w:rPr>
                 <w:rFonts w:cs="Arial"/>
@@ -4140,18 +3471,7 @@
                 <w:sz w:val="28"/>
                 <w:szCs w:val="28"/>
               </w:rPr>
-              <w:t>Panchaati</w:t>
-            </w:r>
-            <w:proofErr w:type="spellEnd"/>
-            <w:r>
-              <w:rPr>
-                <w:rFonts w:cs="Arial"/>
-                <w:b/>
-                <w:bCs/>
-                <w:sz w:val="28"/>
-                <w:szCs w:val="28"/>
-              </w:rPr>
-              <w:t xml:space="preserve">  No. 26</w:t>
+              <w:t>Panchaati  No. 26</w:t>
             </w:r>
           </w:p>
         </w:tc>
@@ -4583,7 +3903,6 @@
                 <w:szCs w:val="28"/>
               </w:rPr>
             </w:pPr>
-            <w:proofErr w:type="spellStart"/>
             <w:r>
               <w:rPr>
                 <w:rFonts w:cs="Arial"/>
@@ -4592,18 +3911,7 @@
                 <w:sz w:val="28"/>
                 <w:szCs w:val="28"/>
               </w:rPr>
-              <w:t>Panchaati</w:t>
-            </w:r>
-            <w:proofErr w:type="spellEnd"/>
-            <w:r>
-              <w:rPr>
-                <w:rFonts w:cs="Arial"/>
-                <w:b/>
-                <w:bCs/>
-                <w:sz w:val="28"/>
-                <w:szCs w:val="28"/>
-              </w:rPr>
-              <w:t xml:space="preserve">  No. 26</w:t>
+              <w:t>Panchaati  No. 26</w:t>
             </w:r>
           </w:p>
         </w:tc>
@@ -4958,29 +4266,7 @@
                 <w:sz w:val="28"/>
                 <w:szCs w:val="28"/>
               </w:rPr>
-              <w:t>TS 2.3.8.2 (</w:t>
-            </w:r>
-            <w:proofErr w:type="spellStart"/>
-            <w:r>
-              <w:rPr>
-                <w:rFonts w:cs="Arial"/>
-                <w:b/>
-                <w:bCs/>
-                <w:sz w:val="28"/>
-                <w:szCs w:val="28"/>
-              </w:rPr>
-              <w:t>Padam</w:t>
-            </w:r>
-            <w:proofErr w:type="spellEnd"/>
-            <w:r>
-              <w:rPr>
-                <w:rFonts w:cs="Arial"/>
-                <w:b/>
-                <w:bCs/>
-                <w:sz w:val="28"/>
-                <w:szCs w:val="28"/>
-              </w:rPr>
-              <w:t>)</w:t>
+              <w:t>TS 2.3.8.2 (Padam)</w:t>
             </w:r>
           </w:p>
           <w:p>
@@ -4994,7 +4280,6 @@
                 <w:szCs w:val="28"/>
               </w:rPr>
             </w:pPr>
-            <w:proofErr w:type="spellStart"/>
             <w:r>
               <w:rPr>
                 <w:rFonts w:cs="Arial"/>
@@ -5003,18 +4288,7 @@
                 <w:sz w:val="28"/>
                 <w:szCs w:val="28"/>
               </w:rPr>
-              <w:t>Padam</w:t>
-            </w:r>
-            <w:proofErr w:type="spellEnd"/>
-            <w:r>
-              <w:rPr>
-                <w:rFonts w:cs="Arial"/>
-                <w:b/>
-                <w:bCs/>
-                <w:sz w:val="28"/>
-                <w:szCs w:val="28"/>
-              </w:rPr>
-              <w:t xml:space="preserve"> No.  64</w:t>
+              <w:t>Padam No.  64</w:t>
             </w:r>
           </w:p>
           <w:p>
@@ -5028,7 +4302,6 @@
                 <w:szCs w:val="28"/>
               </w:rPr>
             </w:pPr>
-            <w:proofErr w:type="spellStart"/>
             <w:r>
               <w:rPr>
                 <w:rFonts w:cs="Arial"/>
@@ -5037,18 +4310,7 @@
                 <w:sz w:val="28"/>
                 <w:szCs w:val="28"/>
               </w:rPr>
-              <w:t>Panchaati</w:t>
-            </w:r>
-            <w:proofErr w:type="spellEnd"/>
-            <w:r>
-              <w:rPr>
-                <w:rFonts w:cs="Arial"/>
-                <w:b/>
-                <w:bCs/>
-                <w:sz w:val="28"/>
-                <w:szCs w:val="28"/>
-              </w:rPr>
-              <w:t xml:space="preserve">  No. 34</w:t>
+              <w:t>Panchaati  No. 34</w:t>
             </w:r>
           </w:p>
         </w:tc>
@@ -5440,6 +4702,7 @@
                 <w:sz w:val="28"/>
                 <w:szCs w:val="28"/>
               </w:rPr>
+              <w:lastRenderedPageBreak/>
               <w:t>TS 2.3.13.1</w:t>
             </w:r>
           </w:p>
@@ -5477,7 +4740,6 @@
                 <w:cs/>
               </w:rPr>
             </w:pPr>
-            <w:proofErr w:type="spellStart"/>
             <w:r>
               <w:rPr>
                 <w:rFonts w:cs="Arial"/>
@@ -5486,18 +4748,7 @@
                 <w:sz w:val="28"/>
                 <w:szCs w:val="28"/>
               </w:rPr>
-              <w:t>Panchaati</w:t>
-            </w:r>
-            <w:proofErr w:type="spellEnd"/>
-            <w:r>
-              <w:rPr>
-                <w:rFonts w:cs="Arial"/>
-                <w:b/>
-                <w:bCs/>
-                <w:sz w:val="28"/>
-                <w:szCs w:val="28"/>
-              </w:rPr>
-              <w:t xml:space="preserve">  No. 48</w:t>
+              <w:t>Panchaati  No. 48</w:t>
             </w:r>
           </w:p>
         </w:tc>
@@ -5777,29 +5028,7 @@
                 <w:sz w:val="28"/>
                 <w:szCs w:val="28"/>
               </w:rPr>
-              <w:t>TS 2.3.13.3 (</w:t>
-            </w:r>
-            <w:proofErr w:type="spellStart"/>
-            <w:r>
-              <w:rPr>
-                <w:rFonts w:cs="Arial"/>
-                <w:b/>
-                <w:bCs/>
-                <w:sz w:val="28"/>
-                <w:szCs w:val="28"/>
-              </w:rPr>
-              <w:t>Padam</w:t>
-            </w:r>
-            <w:proofErr w:type="spellEnd"/>
-            <w:r>
-              <w:rPr>
-                <w:rFonts w:cs="Arial"/>
-                <w:b/>
-                <w:bCs/>
-                <w:sz w:val="28"/>
-                <w:szCs w:val="28"/>
-              </w:rPr>
-              <w:t>)</w:t>
+              <w:t>TS 2.3.13.3 (Padam)</w:t>
             </w:r>
           </w:p>
           <w:p>
@@ -5813,7 +5042,6 @@
                 <w:szCs w:val="28"/>
               </w:rPr>
             </w:pPr>
-            <w:proofErr w:type="spellStart"/>
             <w:r>
               <w:rPr>
                 <w:rFonts w:cs="Arial"/>
@@ -5822,18 +5050,7 @@
                 <w:sz w:val="28"/>
                 <w:szCs w:val="28"/>
               </w:rPr>
-              <w:t>Padam</w:t>
-            </w:r>
-            <w:proofErr w:type="spellEnd"/>
-            <w:r>
-              <w:rPr>
-                <w:rFonts w:cs="Arial"/>
-                <w:b/>
-                <w:bCs/>
-                <w:sz w:val="28"/>
-                <w:szCs w:val="28"/>
-              </w:rPr>
-              <w:t xml:space="preserve"> No.  21</w:t>
+              <w:t>Padam No.  21</w:t>
             </w:r>
           </w:p>
           <w:p>
@@ -5847,7 +5064,6 @@
                 <w:szCs w:val="28"/>
               </w:rPr>
             </w:pPr>
-            <w:proofErr w:type="spellStart"/>
             <w:r>
               <w:rPr>
                 <w:rFonts w:cs="Arial"/>
@@ -5856,18 +5072,7 @@
                 <w:sz w:val="28"/>
                 <w:szCs w:val="28"/>
               </w:rPr>
-              <w:t>Panchaati</w:t>
-            </w:r>
-            <w:proofErr w:type="spellEnd"/>
-            <w:r>
-              <w:rPr>
-                <w:rFonts w:cs="Arial"/>
-                <w:b/>
-                <w:bCs/>
-                <w:sz w:val="28"/>
-                <w:szCs w:val="28"/>
-              </w:rPr>
-              <w:t xml:space="preserve">  No. 50</w:t>
+              <w:t>Panchaati  No. 50</w:t>
             </w:r>
           </w:p>
         </w:tc>
@@ -6620,7 +5825,6 @@
                 <w:cs/>
               </w:rPr>
             </w:pPr>
-            <w:proofErr w:type="spellStart"/>
             <w:r>
               <w:rPr>
                 <w:rFonts w:cs="Arial"/>
@@ -6629,18 +5833,7 @@
                 <w:sz w:val="28"/>
                 <w:szCs w:val="28"/>
               </w:rPr>
-              <w:t>Panchaati</w:t>
-            </w:r>
-            <w:proofErr w:type="spellEnd"/>
-            <w:r>
-              <w:rPr>
-                <w:rFonts w:cs="Arial"/>
-                <w:b/>
-                <w:bCs/>
-                <w:sz w:val="28"/>
-                <w:szCs w:val="28"/>
-              </w:rPr>
-              <w:t xml:space="preserve">  No. 54</w:t>
+              <w:t>Panchaati  No. 54</w:t>
             </w:r>
           </w:p>
         </w:tc>
@@ -6960,51 +6153,7 @@
           <w:szCs w:val="32"/>
           <w:u w:val="single"/>
         </w:rPr>
-        <w:t xml:space="preserve"> </w:t>
-      </w:r>
-      <w:proofErr w:type="spellStart"/>
-      <w:r>
-        <w:rPr>
-          <w:b/>
-          <w:bCs/>
-          <w:sz w:val="32"/>
-          <w:szCs w:val="32"/>
-          <w:u w:val="single"/>
-        </w:rPr>
-        <w:t>Pada</w:t>
-      </w:r>
-      <w:proofErr w:type="spellEnd"/>
-      <w:r>
-        <w:rPr>
-          <w:b/>
-          <w:bCs/>
-          <w:sz w:val="32"/>
-          <w:szCs w:val="32"/>
-          <w:u w:val="single"/>
-        </w:rPr>
-        <w:t xml:space="preserve"> </w:t>
-      </w:r>
-      <w:proofErr w:type="spellStart"/>
-      <w:r>
-        <w:rPr>
-          <w:b/>
-          <w:bCs/>
-          <w:sz w:val="32"/>
-          <w:szCs w:val="32"/>
-          <w:u w:val="single"/>
-        </w:rPr>
-        <w:t>Paatam</w:t>
-      </w:r>
-      <w:proofErr w:type="spellEnd"/>
-      <w:r>
-        <w:rPr>
-          <w:b/>
-          <w:bCs/>
-          <w:sz w:val="32"/>
-          <w:szCs w:val="32"/>
-          <w:u w:val="single"/>
-        </w:rPr>
-        <w:t xml:space="preserve"> – TS 2.</w:t>
+        <w:t xml:space="preserve"> Pada Paatam – TS 2.</w:t>
       </w:r>
       <w:r>
         <w:rPr>
@@ -7287,21 +6436,8 @@
                 <w:szCs w:val="28"/>
                 <w:lang w:eastAsia="en-IN" w:bidi="ml-IN"/>
               </w:rPr>
-              <w:t xml:space="preserve">TS 2.3.3.2 - </w:t>
-            </w:r>
-            <w:proofErr w:type="spellStart"/>
-            <w:r>
-              <w:rPr>
-                <w:rFonts w:eastAsia="Times New Roman" w:cs="Arial"/>
-                <w:b/>
-                <w:bCs/>
-                <w:sz w:val="28"/>
-                <w:szCs w:val="28"/>
-                <w:lang w:eastAsia="en-IN" w:bidi="ml-IN"/>
-              </w:rPr>
-              <w:t>padam</w:t>
-            </w:r>
-            <w:proofErr w:type="spellEnd"/>
+              <w:t>TS 2.3.3.2 - padam</w:t>
+            </w:r>
           </w:p>
           <w:p>
             <w:pPr>
@@ -7325,21 +6461,8 @@
                 <w:szCs w:val="28"/>
                 <w:lang w:bidi="ta-IN"/>
               </w:rPr>
-              <w:t xml:space="preserve">16th </w:t>
-            </w:r>
-            <w:proofErr w:type="spellStart"/>
-            <w:r>
-              <w:rPr>
-                <w:rFonts w:cs="Nirmala UI"/>
-                <w:b/>
-                <w:bCs/>
-                <w:sz w:val="28"/>
-                <w:szCs w:val="28"/>
-                <w:lang w:bidi="ta-IN"/>
-              </w:rPr>
-              <w:t>Panchaati</w:t>
-            </w:r>
-            <w:proofErr w:type="spellEnd"/>
+              <w:t>16th Panchaati</w:t>
+            </w:r>
           </w:p>
         </w:tc>
         <w:tc>
@@ -7953,21 +7076,8 @@
                 <w:szCs w:val="28"/>
                 <w:lang w:eastAsia="en-IN" w:bidi="ml-IN"/>
               </w:rPr>
-              <w:t xml:space="preserve">TS 2.3.5.3 - </w:t>
-            </w:r>
-            <w:proofErr w:type="spellStart"/>
-            <w:r>
-              <w:rPr>
-                <w:rFonts w:eastAsia="Times New Roman" w:cs="Arial"/>
-                <w:b/>
-                <w:bCs/>
-                <w:sz w:val="28"/>
-                <w:szCs w:val="28"/>
-                <w:lang w:eastAsia="en-IN" w:bidi="ml-IN"/>
-              </w:rPr>
-              <w:t>Vaakyam</w:t>
-            </w:r>
-            <w:proofErr w:type="spellEnd"/>
+              <w:t>TS 2.3.5.3 - Vaakyam</w:t>
+            </w:r>
           </w:p>
           <w:p>
             <w:pPr>
@@ -8002,21 +7112,8 @@
                 <w:szCs w:val="28"/>
                 <w:lang w:bidi="ta-IN"/>
               </w:rPr>
-              <w:t xml:space="preserve">th </w:t>
-            </w:r>
-            <w:proofErr w:type="spellStart"/>
-            <w:r>
-              <w:rPr>
-                <w:rFonts w:cs="Nirmala UI"/>
-                <w:b/>
-                <w:bCs/>
-                <w:sz w:val="28"/>
-                <w:szCs w:val="28"/>
-                <w:lang w:bidi="ta-IN"/>
-              </w:rPr>
-              <w:t>Panchaati</w:t>
-            </w:r>
-            <w:proofErr w:type="spellEnd"/>
+              <w:t>th Panchaati</w:t>
+            </w:r>
           </w:p>
         </w:tc>
         <w:tc>
@@ -8403,21 +7500,8 @@
                 <w:szCs w:val="28"/>
                 <w:lang w:eastAsia="en-IN" w:bidi="ml-IN"/>
               </w:rPr>
-              <w:t xml:space="preserve">TS 2.3.5.3 - </w:t>
-            </w:r>
-            <w:proofErr w:type="spellStart"/>
-            <w:r>
-              <w:rPr>
-                <w:rFonts w:eastAsia="Times New Roman" w:cs="Arial"/>
-                <w:b/>
-                <w:bCs/>
-                <w:sz w:val="28"/>
-                <w:szCs w:val="28"/>
-                <w:lang w:eastAsia="en-IN" w:bidi="ml-IN"/>
-              </w:rPr>
-              <w:t>Padam</w:t>
-            </w:r>
-            <w:proofErr w:type="spellEnd"/>
+              <w:t>TS 2.3.5.3 - Padam</w:t>
+            </w:r>
           </w:p>
           <w:p>
             <w:pPr>
@@ -8446,21 +7530,8 @@
                 <w:szCs w:val="28"/>
                 <w:lang w:bidi="ta-IN"/>
               </w:rPr>
-              <w:t xml:space="preserve">26th </w:t>
-            </w:r>
-            <w:proofErr w:type="spellStart"/>
-            <w:r>
-              <w:rPr>
-                <w:rFonts w:cs="Nirmala UI"/>
-                <w:b/>
-                <w:bCs/>
-                <w:sz w:val="28"/>
-                <w:szCs w:val="28"/>
-                <w:lang w:bidi="ta-IN"/>
-              </w:rPr>
-              <w:t>Panchaati</w:t>
-            </w:r>
-            <w:proofErr w:type="spellEnd"/>
+              <w:t>26th Panchaati</w:t>
+            </w:r>
           </w:p>
         </w:tc>
         <w:tc>
@@ -9202,21 +8273,8 @@
                 <w:szCs w:val="28"/>
                 <w:lang w:eastAsia="en-IN" w:bidi="ml-IN"/>
               </w:rPr>
-              <w:t xml:space="preserve">TS 2.3.5.3 - </w:t>
-            </w:r>
-            <w:proofErr w:type="spellStart"/>
-            <w:r>
-              <w:rPr>
-                <w:rFonts w:eastAsia="Times New Roman" w:cs="Arial"/>
-                <w:b/>
-                <w:bCs/>
-                <w:sz w:val="28"/>
-                <w:szCs w:val="28"/>
-                <w:lang w:eastAsia="en-IN" w:bidi="ml-IN"/>
-              </w:rPr>
-              <w:t>Vaakyam</w:t>
-            </w:r>
-            <w:proofErr w:type="spellEnd"/>
+              <w:t>TS 2.3.5.3 - Vaakyam</w:t>
+            </w:r>
           </w:p>
           <w:p>
             <w:pPr>
@@ -9265,21 +8323,8 @@
                 <w:szCs w:val="28"/>
                 <w:lang w:bidi="ta-IN"/>
               </w:rPr>
-              <w:t xml:space="preserve">th </w:t>
-            </w:r>
-            <w:proofErr w:type="spellStart"/>
-            <w:r>
-              <w:rPr>
-                <w:rFonts w:cs="Nirmala UI"/>
-                <w:b/>
-                <w:bCs/>
-                <w:sz w:val="28"/>
-                <w:szCs w:val="28"/>
-                <w:lang w:bidi="ta-IN"/>
-              </w:rPr>
-              <w:t>Panchaati</w:t>
-            </w:r>
-            <w:proofErr w:type="spellEnd"/>
+              <w:t>th Panchaati</w:t>
+            </w:r>
           </w:p>
         </w:tc>
         <w:tc>
@@ -9794,21 +8839,8 @@
                 <w:lang w:eastAsia="en-IN" w:bidi="ml-IN"/>
               </w:rPr>
               <w:lastRenderedPageBreak/>
-              <w:t xml:space="preserve">TS 2.3.7.3 - </w:t>
-            </w:r>
-            <w:proofErr w:type="spellStart"/>
-            <w:r>
-              <w:rPr>
-                <w:rFonts w:eastAsia="Times New Roman" w:cs="Arial"/>
-                <w:b/>
-                <w:bCs/>
-                <w:sz w:val="28"/>
-                <w:szCs w:val="28"/>
-                <w:lang w:eastAsia="en-IN" w:bidi="ml-IN"/>
-              </w:rPr>
-              <w:t>Vaakyam</w:t>
-            </w:r>
-            <w:proofErr w:type="spellEnd"/>
+              <w:t>TS 2.3.7.3 - Vaakyam</w:t>
+            </w:r>
           </w:p>
           <w:p>
             <w:pPr>
@@ -9836,21 +8868,8 @@
                 <w:szCs w:val="28"/>
                 <w:lang w:bidi="ta-IN"/>
               </w:rPr>
-              <w:t xml:space="preserve">31st  </w:t>
-            </w:r>
-            <w:proofErr w:type="spellStart"/>
-            <w:r>
-              <w:rPr>
-                <w:rFonts w:cs="Nirmala UI"/>
-                <w:b/>
-                <w:bCs/>
-                <w:sz w:val="28"/>
-                <w:szCs w:val="28"/>
-                <w:lang w:bidi="ta-IN"/>
-              </w:rPr>
-              <w:t>Panchaati</w:t>
-            </w:r>
-            <w:proofErr w:type="spellEnd"/>
+              <w:t>31st  Panchaati</w:t>
+            </w:r>
           </w:p>
         </w:tc>
         <w:tc>
@@ -10061,21 +9080,8 @@
                 <w:szCs w:val="28"/>
                 <w:lang w:eastAsia="en-IN" w:bidi="ml-IN"/>
               </w:rPr>
-              <w:t xml:space="preserve">TS 2.3.8.2 - </w:t>
-            </w:r>
-            <w:proofErr w:type="spellStart"/>
-            <w:r>
-              <w:rPr>
-                <w:rFonts w:eastAsia="Times New Roman" w:cs="Arial"/>
-                <w:b/>
-                <w:bCs/>
-                <w:sz w:val="28"/>
-                <w:szCs w:val="28"/>
-                <w:lang w:eastAsia="en-IN" w:bidi="ml-IN"/>
-              </w:rPr>
-              <w:t>Padam</w:t>
-            </w:r>
-            <w:proofErr w:type="spellEnd"/>
+              <w:t>TS 2.3.8.2 - Padam</w:t>
+            </w:r>
           </w:p>
           <w:p>
             <w:pPr>
@@ -10124,21 +9130,8 @@
                 <w:szCs w:val="28"/>
                 <w:lang w:bidi="ta-IN"/>
               </w:rPr>
-              <w:t xml:space="preserve">  </w:t>
-            </w:r>
-            <w:proofErr w:type="spellStart"/>
-            <w:r>
-              <w:rPr>
-                <w:rFonts w:cs="Nirmala UI"/>
-                <w:b/>
-                <w:bCs/>
-                <w:sz w:val="28"/>
-                <w:szCs w:val="28"/>
-                <w:lang w:bidi="ta-IN"/>
-              </w:rPr>
-              <w:t>Panchaati</w:t>
-            </w:r>
-            <w:proofErr w:type="spellEnd"/>
+              <w:t xml:space="preserve">  Panchaati</w:t>
+            </w:r>
           </w:p>
         </w:tc>
         <w:tc>
@@ -10768,21 +9761,8 @@
                 <w:szCs w:val="28"/>
                 <w:lang w:eastAsia="en-IN" w:bidi="ml-IN"/>
               </w:rPr>
-              <w:t xml:space="preserve">TS 2.3.9.3 - </w:t>
-            </w:r>
-            <w:proofErr w:type="spellStart"/>
-            <w:r>
-              <w:rPr>
-                <w:rFonts w:eastAsia="Times New Roman" w:cs="Arial"/>
-                <w:b/>
-                <w:bCs/>
-                <w:sz w:val="28"/>
-                <w:szCs w:val="28"/>
-                <w:lang w:eastAsia="en-IN" w:bidi="ml-IN"/>
-              </w:rPr>
-              <w:t>Padam</w:t>
-            </w:r>
-            <w:proofErr w:type="spellEnd"/>
+              <w:t>TS 2.3.9.3 - Padam</w:t>
+            </w:r>
           </w:p>
           <w:p>
             <w:pPr>
@@ -10810,21 +9790,8 @@
                 <w:szCs w:val="28"/>
                 <w:lang w:bidi="ta-IN"/>
               </w:rPr>
-              <w:t xml:space="preserve">37th  </w:t>
-            </w:r>
-            <w:proofErr w:type="spellStart"/>
-            <w:r>
-              <w:rPr>
-                <w:rFonts w:cs="Nirmala UI"/>
-                <w:b/>
-                <w:bCs/>
-                <w:sz w:val="28"/>
-                <w:szCs w:val="28"/>
-                <w:lang w:bidi="ta-IN"/>
-              </w:rPr>
-              <w:t>Panchaati</w:t>
-            </w:r>
-            <w:proofErr w:type="spellEnd"/>
+              <w:t>37th  Panchaati</w:t>
+            </w:r>
           </w:p>
         </w:tc>
         <w:tc>
@@ -11420,21 +10387,8 @@
                 <w:szCs w:val="28"/>
                 <w:lang w:eastAsia="en-IN" w:bidi="ml-IN"/>
               </w:rPr>
-              <w:t xml:space="preserve">TS 2.3.10.2 - </w:t>
-            </w:r>
-            <w:proofErr w:type="spellStart"/>
-            <w:r>
-              <w:rPr>
-                <w:rFonts w:eastAsia="Times New Roman" w:cs="Arial"/>
-                <w:b/>
-                <w:bCs/>
-                <w:sz w:val="28"/>
-                <w:szCs w:val="28"/>
-                <w:lang w:eastAsia="en-IN" w:bidi="ml-IN"/>
-              </w:rPr>
-              <w:t>Padam</w:t>
-            </w:r>
-            <w:proofErr w:type="spellEnd"/>
+              <w:t>TS 2.3.10.2 - Padam</w:t>
+            </w:r>
           </w:p>
           <w:p>
             <w:pPr>
@@ -11461,21 +10415,8 @@
                 <w:szCs w:val="28"/>
                 <w:lang w:bidi="ta-IN"/>
               </w:rPr>
-              <w:t xml:space="preserve">39th  </w:t>
-            </w:r>
-            <w:proofErr w:type="spellStart"/>
-            <w:r>
-              <w:rPr>
-                <w:rFonts w:cs="Nirmala UI"/>
-                <w:b/>
-                <w:bCs/>
-                <w:sz w:val="28"/>
-                <w:szCs w:val="28"/>
-                <w:lang w:bidi="ta-IN"/>
-              </w:rPr>
-              <w:t>Panchaati</w:t>
-            </w:r>
-            <w:proofErr w:type="spellEnd"/>
+              <w:t>39th  Panchaati</w:t>
+            </w:r>
           </w:p>
         </w:tc>
         <w:tc>
@@ -11897,21 +10838,8 @@
                 <w:szCs w:val="28"/>
                 <w:lang w:eastAsia="en-IN" w:bidi="ml-IN"/>
               </w:rPr>
-              <w:t xml:space="preserve">TS 2.3.11.1 - </w:t>
-            </w:r>
-            <w:proofErr w:type="spellStart"/>
-            <w:r>
-              <w:rPr>
-                <w:rFonts w:eastAsia="Times New Roman" w:cs="Arial"/>
-                <w:b/>
-                <w:bCs/>
-                <w:sz w:val="28"/>
-                <w:szCs w:val="28"/>
-                <w:lang w:eastAsia="en-IN" w:bidi="ml-IN"/>
-              </w:rPr>
-              <w:t>Padam</w:t>
-            </w:r>
-            <w:proofErr w:type="spellEnd"/>
+              <w:t>TS 2.3.11.1 - Padam</w:t>
+            </w:r>
           </w:p>
           <w:p>
             <w:pPr>
@@ -11939,21 +10867,8 @@
                 <w:szCs w:val="28"/>
                 <w:lang w:bidi="ta-IN"/>
               </w:rPr>
-              <w:t xml:space="preserve">41st  </w:t>
-            </w:r>
-            <w:proofErr w:type="spellStart"/>
-            <w:r>
-              <w:rPr>
-                <w:rFonts w:cs="Nirmala UI"/>
-                <w:b/>
-                <w:bCs/>
-                <w:sz w:val="28"/>
-                <w:szCs w:val="28"/>
-                <w:lang w:bidi="ta-IN"/>
-              </w:rPr>
-              <w:t>Panchaati</w:t>
-            </w:r>
-            <w:proofErr w:type="spellEnd"/>
+              <w:t>41st  Panchaati</w:t>
+            </w:r>
           </w:p>
         </w:tc>
         <w:tc>
@@ -12341,12 +11256,9 @@
     </w:tbl>
     <w:p/>
     <w:sectPr>
-      <w:headerReference w:type="even" r:id="rId7"/>
-      <w:headerReference w:type="default" r:id="rId8"/>
-      <w:footerReference w:type="even" r:id="rId9"/>
-      <w:footerReference w:type="default" r:id="rId10"/>
-      <w:headerReference w:type="first" r:id="rId11"/>
-      <w:footerReference w:type="first" r:id="rId12"/>
+      <w:headerReference w:type="default" r:id="rId7"/>
+      <w:footerReference w:type="even" r:id="rId8"/>
+      <w:footerReference w:type="default" r:id="rId9"/>
       <w:pgSz w:w="15840" w:h="12240" w:orient="landscape"/>
       <w:pgMar w:top="1440" w:right="1440" w:bottom="1440" w:left="1440" w:header="720" w:footer="720" w:gutter="0"/>
       <w:cols w:space="720"/>
@@ -12357,7 +11269,7 @@
 </file>
 
 <file path=word/endnotes.xml><?xml version="1.0" encoding="utf-8"?>
-<w:endnotes xmlns:wpc="http://schemas.microsoft.com/office/word/2010/wordprocessingCanvas" xmlns:cx="http://schemas.microsoft.com/office/drawing/2014/chartex" xmlns:cx1="http://schemas.microsoft.com/office/drawing/2015/9/8/chartex" xmlns:mc="http://schemas.openxmlformats.org/markup-compatibility/2006" xmlns:o="urn:schemas-microsoft-com:office:office" xmlns:r="http://schemas.openxmlformats.org/officeDocument/2006/relationships" xmlns:m="http://schemas.openxmlformats.org/officeDocument/2006/math" xmlns:v="urn:schemas-microsoft-com:vml" xmlns:wp14="http://schemas.microsoft.com/office/word/2010/wordprocessingDrawing" xmlns:wp="http://schemas.openxmlformats.org/drawingml/2006/wordprocessingDrawing" xmlns:w10="urn:schemas-microsoft-com:office:word" xmlns:w="http://schemas.openxmlformats.org/wordprocessingml/2006/main" xmlns:w14="http://schemas.microsoft.com/office/word/2010/wordml" xmlns:w15="http://schemas.microsoft.com/office/word/2012/wordml" xmlns:w16se="http://schemas.microsoft.com/office/word/2015/wordml/symex" xmlns:wpg="http://schemas.microsoft.com/office/word/2010/wordprocessingGroup" xmlns:wpi="http://schemas.microsoft.com/office/word/2010/wordprocessingInk" xmlns:wne="http://schemas.microsoft.com/office/word/2006/wordml" xmlns:wps="http://schemas.microsoft.com/office/word/2010/wordprocessingShape" mc:Ignorable="w14 w15 w16se wp14">
+<w:endnotes xmlns:wpc="http://schemas.microsoft.com/office/word/2010/wordprocessingCanvas" xmlns:cx="http://schemas.microsoft.com/office/drawing/2014/chartex" xmlns:cx1="http://schemas.microsoft.com/office/drawing/2015/9/8/chartex" xmlns:cx2="http://schemas.microsoft.com/office/drawing/2015/10/21/chartex" xmlns:cx3="http://schemas.microsoft.com/office/drawing/2016/5/9/chartex" xmlns:cx4="http://schemas.microsoft.com/office/drawing/2016/5/10/chartex" xmlns:cx5="http://schemas.microsoft.com/office/drawing/2016/5/11/chartex" xmlns:cx6="http://schemas.microsoft.com/office/drawing/2016/5/12/chartex" xmlns:cx7="http://schemas.microsoft.com/office/drawing/2016/5/13/chartex" xmlns:cx8="http://schemas.microsoft.com/office/drawing/2016/5/14/chartex" xmlns:mc="http://schemas.openxmlformats.org/markup-compatibility/2006" xmlns:aink="http://schemas.microsoft.com/office/drawing/2016/ink" xmlns:am3d="http://schemas.microsoft.com/office/drawing/2017/model3d" xmlns:o="urn:schemas-microsoft-com:office:office" xmlns:oel="http://schemas.microsoft.com/office/2019/extlst" xmlns:r="http://schemas.openxmlformats.org/officeDocument/2006/relationships" xmlns:m="http://schemas.openxmlformats.org/officeDocument/2006/math" xmlns:v="urn:schemas-microsoft-com:vml" xmlns:wp14="http://schemas.microsoft.com/office/word/2010/wordprocessingDrawing" xmlns:wp="http://schemas.openxmlformats.org/drawingml/2006/wordprocessingDrawing" xmlns:w10="urn:schemas-microsoft-com:office:word" xmlns:w="http://schemas.openxmlformats.org/wordprocessingml/2006/main" xmlns:w14="http://schemas.microsoft.com/office/word/2010/wordml" xmlns:w15="http://schemas.microsoft.com/office/word/2012/wordml" xmlns:w16cex="http://schemas.microsoft.com/office/word/2018/wordml/cex" xmlns:w16cid="http://schemas.microsoft.com/office/word/2016/wordml/cid" xmlns:w16="http://schemas.microsoft.com/office/word/2018/wordml" xmlns:w16sdtdh="http://schemas.microsoft.com/office/word/2020/wordml/sdtdatahash" xmlns:w16se="http://schemas.microsoft.com/office/word/2015/wordml/symex" xmlns:wpg="http://schemas.microsoft.com/office/word/2010/wordprocessingGroup" xmlns:wpi="http://schemas.microsoft.com/office/word/2010/wordprocessingInk" xmlns:wne="http://schemas.microsoft.com/office/word/2006/wordml" xmlns:wps="http://schemas.microsoft.com/office/word/2010/wordprocessingShape" mc:Ignorable="w14 w15 w16se w16cid w16 w16cex w16sdtdh wp14">
   <w:endnote w:type="separator" w:id="-1">
     <w:p>
       <w:pPr>
@@ -12382,7 +11294,198 @@
 </file>
 
 <file path=word/footer1.xml><?xml version="1.0" encoding="utf-8"?>
-<w:ftr xmlns:wpc="http://schemas.microsoft.com/office/word/2010/wordprocessingCanvas" xmlns:cx="http://schemas.microsoft.com/office/drawing/2014/chartex" xmlns:cx1="http://schemas.microsoft.com/office/drawing/2015/9/8/chartex" xmlns:mc="http://schemas.openxmlformats.org/markup-compatibility/2006" xmlns:o="urn:schemas-microsoft-com:office:office" xmlns:r="http://schemas.openxmlformats.org/officeDocument/2006/relationships" xmlns:m="http://schemas.openxmlformats.org/officeDocument/2006/math" xmlns:v="urn:schemas-microsoft-com:vml" xmlns:wp14="http://schemas.microsoft.com/office/word/2010/wordprocessingDrawing" xmlns:wp="http://schemas.openxmlformats.org/drawingml/2006/wordprocessingDrawing" xmlns:w10="urn:schemas-microsoft-com:office:word" xmlns:w="http://schemas.openxmlformats.org/wordprocessingml/2006/main" xmlns:w14="http://schemas.microsoft.com/office/word/2010/wordml" xmlns:w15="http://schemas.microsoft.com/office/word/2012/wordml" xmlns:w16se="http://schemas.microsoft.com/office/word/2015/wordml/symex" xmlns:wpg="http://schemas.microsoft.com/office/word/2010/wordprocessingGroup" xmlns:wpi="http://schemas.microsoft.com/office/word/2010/wordprocessingInk" xmlns:wne="http://schemas.microsoft.com/office/word/2006/wordml" xmlns:wps="http://schemas.microsoft.com/office/word/2010/wordprocessingShape" mc:Ignorable="w14 w15 w16se wp14">
+<w:ftr xmlns:wpc="http://schemas.microsoft.com/office/word/2010/wordprocessingCanvas" xmlns:cx="http://schemas.microsoft.com/office/drawing/2014/chartex" xmlns:cx1="http://schemas.microsoft.com/office/drawing/2015/9/8/chartex" xmlns:cx2="http://schemas.microsoft.com/office/drawing/2015/10/21/chartex" xmlns:cx3="http://schemas.microsoft.com/office/drawing/2016/5/9/chartex" xmlns:cx4="http://schemas.microsoft.com/office/drawing/2016/5/10/chartex" xmlns:cx5="http://schemas.microsoft.com/office/drawing/2016/5/11/chartex" xmlns:cx6="http://schemas.microsoft.com/office/drawing/2016/5/12/chartex" xmlns:cx7="http://schemas.microsoft.com/office/drawing/2016/5/13/chartex" xmlns:cx8="http://schemas.microsoft.com/office/drawing/2016/5/14/chartex" xmlns:mc="http://schemas.openxmlformats.org/markup-compatibility/2006" xmlns:aink="http://schemas.microsoft.com/office/drawing/2016/ink" xmlns:am3d="http://schemas.microsoft.com/office/drawing/2017/model3d" xmlns:o="urn:schemas-microsoft-com:office:office" xmlns:oel="http://schemas.microsoft.com/office/2019/extlst" xmlns:r="http://schemas.openxmlformats.org/officeDocument/2006/relationships" xmlns:m="http://schemas.openxmlformats.org/officeDocument/2006/math" xmlns:v="urn:schemas-microsoft-com:vml" xmlns:wp14="http://schemas.microsoft.com/office/word/2010/wordprocessingDrawing" xmlns:wp="http://schemas.openxmlformats.org/drawingml/2006/wordprocessingDrawing" xmlns:w10="urn:schemas-microsoft-com:office:word" xmlns:w="http://schemas.openxmlformats.org/wordprocessingml/2006/main" xmlns:w14="http://schemas.microsoft.com/office/word/2010/wordml" xmlns:w15="http://schemas.microsoft.com/office/word/2012/wordml" xmlns:w16cex="http://schemas.microsoft.com/office/word/2018/wordml/cex" xmlns:w16cid="http://schemas.microsoft.com/office/word/2016/wordml/cid" xmlns:w16="http://schemas.microsoft.com/office/word/2018/wordml" xmlns:w16sdtdh="http://schemas.microsoft.com/office/word/2020/wordml/sdtdatahash" xmlns:w16se="http://schemas.microsoft.com/office/word/2015/wordml/symex" xmlns:wpg="http://schemas.microsoft.com/office/word/2010/wordprocessingGroup" xmlns:wpi="http://schemas.microsoft.com/office/word/2010/wordprocessingInk" xmlns:wne="http://schemas.microsoft.com/office/word/2006/wordml" xmlns:wps="http://schemas.microsoft.com/office/word/2010/wordprocessingShape" mc:Ignorable="w14 w15 w16se w16cid w16 w16cex w16sdtdh wp14">
+  <w:p>
+    <w:pPr>
+      <w:pBdr>
+        <w:top w:val="single" w:sz="4" w:space="1" w:color="auto"/>
+      </w:pBdr>
+      <w:jc w:val="right"/>
+      <w:rPr>
+        <w:b/>
+        <w:bCs/>
+      </w:rPr>
+    </w:pPr>
+    <w:r>
+      <w:rPr>
+        <w:b/>
+        <w:bCs/>
+      </w:rPr>
+      <w:tab/>
+    </w:r>
+    <w:r>
+      <w:rPr>
+        <w:b/>
+        <w:bCs/>
+      </w:rPr>
+      <w:tab/>
+    </w:r>
+    <w:r>
+      <w:rPr>
+        <w:b/>
+        <w:bCs/>
+      </w:rPr>
+      <w:tab/>
+    </w:r>
+    <w:r>
+      <w:rPr>
+        <w:b/>
+        <w:bCs/>
+      </w:rPr>
+      <w:tab/>
+    </w:r>
+    <w:r>
+      <w:rPr>
+        <w:b/>
+        <w:bCs/>
+      </w:rPr>
+      <w:tab/>
+    </w:r>
+    <w:r>
+      <w:rPr>
+        <w:b/>
+        <w:bCs/>
+      </w:rPr>
+      <w:tab/>
+    </w:r>
+    <w:r>
+      <w:rPr>
+        <w:b/>
+        <w:bCs/>
+      </w:rPr>
+      <w:t>www.</w:t>
+    </w:r>
+    <w:r>
+      <w:rPr>
+        <w:b/>
+        <w:bCs/>
+      </w:rPr>
+      <w:t>v</w:t>
+    </w:r>
+    <w:r>
+      <w:rPr>
+        <w:b/>
+        <w:bCs/>
+      </w:rPr>
+      <w:t>edavms</w:t>
+    </w:r>
+    <w:r>
+      <w:rPr>
+        <w:b/>
+        <w:bCs/>
+      </w:rPr>
+      <w:t>.in</w:t>
+    </w:r>
+    <w:r>
+      <w:rPr>
+        <w:b/>
+        <w:bCs/>
+      </w:rPr>
+      <w:tab/>
+    </w:r>
+    <w:r>
+      <w:rPr>
+        <w:b/>
+        <w:bCs/>
+      </w:rPr>
+      <w:tab/>
+      <w:t xml:space="preserve"> </w:t>
+    </w:r>
+    <w:r>
+      <w:tab/>
+    </w:r>
+    <w:r>
+      <w:tab/>
+    </w:r>
+    <w:r>
+      <w:tab/>
+      <w:t xml:space="preserve">                      </w:t>
+    </w:r>
+    <w:r>
+      <w:rPr>
+        <w:b/>
+        <w:bCs/>
+      </w:rPr>
+      <w:t xml:space="preserve">Page </w:t>
+    </w:r>
+    <w:r>
+      <w:rPr>
+        <w:b/>
+        <w:bCs/>
+      </w:rPr>
+      <w:fldChar w:fldCharType="begin"/>
+    </w:r>
+    <w:r>
+      <w:rPr>
+        <w:b/>
+        <w:bCs/>
+      </w:rPr>
+      <w:instrText xml:space="preserve"> PAGE </w:instrText>
+    </w:r>
+    <w:r>
+      <w:rPr>
+        <w:b/>
+        <w:bCs/>
+      </w:rPr>
+      <w:fldChar w:fldCharType="separate"/>
+    </w:r>
+    <w:r>
+      <w:rPr>
+        <w:b/>
+        <w:bCs/>
+      </w:rPr>
+      <w:t>5</w:t>
+    </w:r>
+    <w:r>
+      <w:rPr>
+        <w:b/>
+        <w:bCs/>
+      </w:rPr>
+      <w:fldChar w:fldCharType="end"/>
+    </w:r>
+    <w:r>
+      <w:rPr>
+        <w:b/>
+        <w:bCs/>
+      </w:rPr>
+      <w:t xml:space="preserve"> of </w:t>
+    </w:r>
+    <w:r>
+      <w:rPr>
+        <w:b/>
+        <w:bCs/>
+      </w:rPr>
+      <w:fldChar w:fldCharType="begin"/>
+    </w:r>
+    <w:r>
+      <w:rPr>
+        <w:b/>
+        <w:bCs/>
+      </w:rPr>
+      <w:instrText xml:space="preserve"> NUMPAGES  </w:instrText>
+    </w:r>
+    <w:r>
+      <w:rPr>
+        <w:b/>
+        <w:bCs/>
+      </w:rPr>
+      <w:fldChar w:fldCharType="separate"/>
+    </w:r>
+    <w:r>
+      <w:rPr>
+        <w:b/>
+        <w:bCs/>
+      </w:rPr>
+      <w:t>5</w:t>
+    </w:r>
+    <w:r>
+      <w:rPr>
+        <w:b/>
+        <w:bCs/>
+      </w:rPr>
+      <w:fldChar w:fldCharType="end"/>
+    </w:r>
+  </w:p>
   <w:p>
     <w:pPr>
       <w:pStyle w:val="Footer"/>
@@ -12392,7 +11495,7 @@
 </file>
 
 <file path=word/footer2.xml><?xml version="1.0" encoding="utf-8"?>
-<w:ftr xmlns:wpc="http://schemas.microsoft.com/office/word/2010/wordprocessingCanvas" xmlns:cx="http://schemas.microsoft.com/office/drawing/2014/chartex" xmlns:cx1="http://schemas.microsoft.com/office/drawing/2015/9/8/chartex" xmlns:mc="http://schemas.openxmlformats.org/markup-compatibility/2006" xmlns:o="urn:schemas-microsoft-com:office:office" xmlns:r="http://schemas.openxmlformats.org/officeDocument/2006/relationships" xmlns:m="http://schemas.openxmlformats.org/officeDocument/2006/math" xmlns:v="urn:schemas-microsoft-com:vml" xmlns:wp14="http://schemas.microsoft.com/office/word/2010/wordprocessingDrawing" xmlns:wp="http://schemas.openxmlformats.org/drawingml/2006/wordprocessingDrawing" xmlns:w10="urn:schemas-microsoft-com:office:word" xmlns:w="http://schemas.openxmlformats.org/wordprocessingml/2006/main" xmlns:w14="http://schemas.microsoft.com/office/word/2010/wordml" xmlns:w15="http://schemas.microsoft.com/office/word/2012/wordml" xmlns:w16se="http://schemas.microsoft.com/office/word/2015/wordml/symex" xmlns:wpg="http://schemas.microsoft.com/office/word/2010/wordprocessingGroup" xmlns:wpi="http://schemas.microsoft.com/office/word/2010/wordprocessingInk" xmlns:wne="http://schemas.microsoft.com/office/word/2006/wordml" xmlns:wps="http://schemas.microsoft.com/office/word/2010/wordprocessingShape" mc:Ignorable="w14 w15 w16se wp14">
+<w:ftr xmlns:wpc="http://schemas.microsoft.com/office/word/2010/wordprocessingCanvas" xmlns:cx="http://schemas.microsoft.com/office/drawing/2014/chartex" xmlns:cx1="http://schemas.microsoft.com/office/drawing/2015/9/8/chartex" xmlns:cx2="http://schemas.microsoft.com/office/drawing/2015/10/21/chartex" xmlns:cx3="http://schemas.microsoft.com/office/drawing/2016/5/9/chartex" xmlns:cx4="http://schemas.microsoft.com/office/drawing/2016/5/10/chartex" xmlns:cx5="http://schemas.microsoft.com/office/drawing/2016/5/11/chartex" xmlns:cx6="http://schemas.microsoft.com/office/drawing/2016/5/12/chartex" xmlns:cx7="http://schemas.microsoft.com/office/drawing/2016/5/13/chartex" xmlns:cx8="http://schemas.microsoft.com/office/drawing/2016/5/14/chartex" xmlns:mc="http://schemas.openxmlformats.org/markup-compatibility/2006" xmlns:aink="http://schemas.microsoft.com/office/drawing/2016/ink" xmlns:am3d="http://schemas.microsoft.com/office/drawing/2017/model3d" xmlns:o="urn:schemas-microsoft-com:office:office" xmlns:oel="http://schemas.microsoft.com/office/2019/extlst" xmlns:r="http://schemas.openxmlformats.org/officeDocument/2006/relationships" xmlns:m="http://schemas.openxmlformats.org/officeDocument/2006/math" xmlns:v="urn:schemas-microsoft-com:vml" xmlns:wp14="http://schemas.microsoft.com/office/word/2010/wordprocessingDrawing" xmlns:wp="http://schemas.openxmlformats.org/drawingml/2006/wordprocessingDrawing" xmlns:w10="urn:schemas-microsoft-com:office:word" xmlns:w="http://schemas.openxmlformats.org/wordprocessingml/2006/main" xmlns:w14="http://schemas.microsoft.com/office/word/2010/wordml" xmlns:w15="http://schemas.microsoft.com/office/word/2012/wordml" xmlns:w16cex="http://schemas.microsoft.com/office/word/2018/wordml/cex" xmlns:w16cid="http://schemas.microsoft.com/office/word/2016/wordml/cid" xmlns:w16="http://schemas.microsoft.com/office/word/2018/wordml" xmlns:w16sdtdh="http://schemas.microsoft.com/office/word/2020/wordml/sdtdatahash" xmlns:w16se="http://schemas.microsoft.com/office/word/2015/wordml/symex" xmlns:wpg="http://schemas.microsoft.com/office/word/2010/wordprocessingGroup" xmlns:wpi="http://schemas.microsoft.com/office/word/2010/wordprocessingInk" xmlns:wne="http://schemas.microsoft.com/office/word/2006/wordml" xmlns:wps="http://schemas.microsoft.com/office/word/2010/wordprocessingShape" mc:Ignorable="w14 w15 w16se w16cid w16 w16cex w16sdtdh wp14">
   <w:p>
     <w:pPr>
       <w:pBdr>
@@ -12482,6 +11585,9 @@
     </w:r>
     <w:r>
       <w:tab/>
+    </w:r>
+    <w:r>
+      <w:t xml:space="preserve">                      </w:t>
     </w:r>
     <w:r>
       <w:rPr>
@@ -12586,18 +11692,8 @@
 </w:ftr>
 </file>
 
-<file path=word/footer3.xml><?xml version="1.0" encoding="utf-8"?>
-<w:ftr xmlns:wpc="http://schemas.microsoft.com/office/word/2010/wordprocessingCanvas" xmlns:cx="http://schemas.microsoft.com/office/drawing/2014/chartex" xmlns:cx1="http://schemas.microsoft.com/office/drawing/2015/9/8/chartex" xmlns:mc="http://schemas.openxmlformats.org/markup-compatibility/2006" xmlns:o="urn:schemas-microsoft-com:office:office" xmlns:r="http://schemas.openxmlformats.org/officeDocument/2006/relationships" xmlns:m="http://schemas.openxmlformats.org/officeDocument/2006/math" xmlns:v="urn:schemas-microsoft-com:vml" xmlns:wp14="http://schemas.microsoft.com/office/word/2010/wordprocessingDrawing" xmlns:wp="http://schemas.openxmlformats.org/drawingml/2006/wordprocessingDrawing" xmlns:w10="urn:schemas-microsoft-com:office:word" xmlns:w="http://schemas.openxmlformats.org/wordprocessingml/2006/main" xmlns:w14="http://schemas.microsoft.com/office/word/2010/wordml" xmlns:w15="http://schemas.microsoft.com/office/word/2012/wordml" xmlns:w16se="http://schemas.microsoft.com/office/word/2015/wordml/symex" xmlns:wpg="http://schemas.microsoft.com/office/word/2010/wordprocessingGroup" xmlns:wpi="http://schemas.microsoft.com/office/word/2010/wordprocessingInk" xmlns:wne="http://schemas.microsoft.com/office/word/2006/wordml" xmlns:wps="http://schemas.microsoft.com/office/word/2010/wordprocessingShape" mc:Ignorable="w14 w15 w16se wp14">
-  <w:p>
-    <w:pPr>
-      <w:pStyle w:val="Footer"/>
-    </w:pPr>
-  </w:p>
-</w:ftr>
-</file>
-
 <file path=word/footnotes.xml><?xml version="1.0" encoding="utf-8"?>
-<w:footnotes xmlns:wpc="http://schemas.microsoft.com/office/word/2010/wordprocessingCanvas" xmlns:cx="http://schemas.microsoft.com/office/drawing/2014/chartex" xmlns:cx1="http://schemas.microsoft.com/office/drawing/2015/9/8/chartex" xmlns:mc="http://schemas.openxmlformats.org/markup-compatibility/2006" xmlns:o="urn:schemas-microsoft-com:office:office" xmlns:r="http://schemas.openxmlformats.org/officeDocument/2006/relationships" xmlns:m="http://schemas.openxmlformats.org/officeDocument/2006/math" xmlns:v="urn:schemas-microsoft-com:vml" xmlns:wp14="http://schemas.microsoft.com/office/word/2010/wordprocessingDrawing" xmlns:wp="http://schemas.openxmlformats.org/drawingml/2006/wordprocessingDrawing" xmlns:w10="urn:schemas-microsoft-com:office:word" xmlns:w="http://schemas.openxmlformats.org/wordprocessingml/2006/main" xmlns:w14="http://schemas.microsoft.com/office/word/2010/wordml" xmlns:w15="http://schemas.microsoft.com/office/word/2012/wordml" xmlns:w16se="http://schemas.microsoft.com/office/word/2015/wordml/symex" xmlns:wpg="http://schemas.microsoft.com/office/word/2010/wordprocessingGroup" xmlns:wpi="http://schemas.microsoft.com/office/word/2010/wordprocessingInk" xmlns:wne="http://schemas.microsoft.com/office/word/2006/wordml" xmlns:wps="http://schemas.microsoft.com/office/word/2010/wordprocessingShape" mc:Ignorable="w14 w15 w16se wp14">
+<w:footnotes xmlns:wpc="http://schemas.microsoft.com/office/word/2010/wordprocessingCanvas" xmlns:cx="http://schemas.microsoft.com/office/drawing/2014/chartex" xmlns:cx1="http://schemas.microsoft.com/office/drawing/2015/9/8/chartex" xmlns:cx2="http://schemas.microsoft.com/office/drawing/2015/10/21/chartex" xmlns:cx3="http://schemas.microsoft.com/office/drawing/2016/5/9/chartex" xmlns:cx4="http://schemas.microsoft.com/office/drawing/2016/5/10/chartex" xmlns:cx5="http://schemas.microsoft.com/office/drawing/2016/5/11/chartex" xmlns:cx6="http://schemas.microsoft.com/office/drawing/2016/5/12/chartex" xmlns:cx7="http://schemas.microsoft.com/office/drawing/2016/5/13/chartex" xmlns:cx8="http://schemas.microsoft.com/office/drawing/2016/5/14/chartex" xmlns:mc="http://schemas.openxmlformats.org/markup-compatibility/2006" xmlns:aink="http://schemas.microsoft.com/office/drawing/2016/ink" xmlns:am3d="http://schemas.microsoft.com/office/drawing/2017/model3d" xmlns:o="urn:schemas-microsoft-com:office:office" xmlns:oel="http://schemas.microsoft.com/office/2019/extlst" xmlns:r="http://schemas.openxmlformats.org/officeDocument/2006/relationships" xmlns:m="http://schemas.openxmlformats.org/officeDocument/2006/math" xmlns:v="urn:schemas-microsoft-com:vml" xmlns:wp14="http://schemas.microsoft.com/office/word/2010/wordprocessingDrawing" xmlns:wp="http://schemas.openxmlformats.org/drawingml/2006/wordprocessingDrawing" xmlns:w10="urn:schemas-microsoft-com:office:word" xmlns:w="http://schemas.openxmlformats.org/wordprocessingml/2006/main" xmlns:w14="http://schemas.microsoft.com/office/word/2010/wordml" xmlns:w15="http://schemas.microsoft.com/office/word/2012/wordml" xmlns:w16cex="http://schemas.microsoft.com/office/word/2018/wordml/cex" xmlns:w16cid="http://schemas.microsoft.com/office/word/2016/wordml/cid" xmlns:w16="http://schemas.microsoft.com/office/word/2018/wordml" xmlns:w16sdtdh="http://schemas.microsoft.com/office/word/2020/wordml/sdtdatahash" xmlns:w16se="http://schemas.microsoft.com/office/word/2015/wordml/symex" xmlns:wpg="http://schemas.microsoft.com/office/word/2010/wordprocessingGroup" xmlns:wpi="http://schemas.microsoft.com/office/word/2010/wordprocessingInk" xmlns:wne="http://schemas.microsoft.com/office/word/2006/wordml" xmlns:wps="http://schemas.microsoft.com/office/word/2010/wordprocessingShape" mc:Ignorable="w14 w15 w16se w16cid w16 w16cex w16sdtdh wp14">
   <w:footnote w:type="separator" w:id="-1">
     <w:p>
       <w:pPr>
@@ -12622,17 +11718,7 @@
 </file>
 
 <file path=word/header1.xml><?xml version="1.0" encoding="utf-8"?>
-<w:hdr xmlns:wpc="http://schemas.microsoft.com/office/word/2010/wordprocessingCanvas" xmlns:cx="http://schemas.microsoft.com/office/drawing/2014/chartex" xmlns:cx1="http://schemas.microsoft.com/office/drawing/2015/9/8/chartex" xmlns:mc="http://schemas.openxmlformats.org/markup-compatibility/2006" xmlns:o="urn:schemas-microsoft-com:office:office" xmlns:r="http://schemas.openxmlformats.org/officeDocument/2006/relationships" xmlns:m="http://schemas.openxmlformats.org/officeDocument/2006/math" xmlns:v="urn:schemas-microsoft-com:vml" xmlns:wp14="http://schemas.microsoft.com/office/word/2010/wordprocessingDrawing" xmlns:wp="http://schemas.openxmlformats.org/drawingml/2006/wordprocessingDrawing" xmlns:w10="urn:schemas-microsoft-com:office:word" xmlns:w="http://schemas.openxmlformats.org/wordprocessingml/2006/main" xmlns:w14="http://schemas.microsoft.com/office/word/2010/wordml" xmlns:w15="http://schemas.microsoft.com/office/word/2012/wordml" xmlns:w16se="http://schemas.microsoft.com/office/word/2015/wordml/symex" xmlns:wpg="http://schemas.microsoft.com/office/word/2010/wordprocessingGroup" xmlns:wpi="http://schemas.microsoft.com/office/word/2010/wordprocessingInk" xmlns:wne="http://schemas.microsoft.com/office/word/2006/wordml" xmlns:wps="http://schemas.microsoft.com/office/word/2010/wordprocessingShape" mc:Ignorable="w14 w15 w16se wp14">
-  <w:p>
-    <w:pPr>
-      <w:pStyle w:val="Header"/>
-    </w:pPr>
-  </w:p>
-</w:hdr>
-</file>
-
-<file path=word/header2.xml><?xml version="1.0" encoding="utf-8"?>
-<w:hdr xmlns:wpc="http://schemas.microsoft.com/office/word/2010/wordprocessingCanvas" xmlns:cx="http://schemas.microsoft.com/office/drawing/2014/chartex" xmlns:cx1="http://schemas.microsoft.com/office/drawing/2015/9/8/chartex" xmlns:mc="http://schemas.openxmlformats.org/markup-compatibility/2006" xmlns:o="urn:schemas-microsoft-com:office:office" xmlns:r="http://schemas.openxmlformats.org/officeDocument/2006/relationships" xmlns:m="http://schemas.openxmlformats.org/officeDocument/2006/math" xmlns:v="urn:schemas-microsoft-com:vml" xmlns:wp14="http://schemas.microsoft.com/office/word/2010/wordprocessingDrawing" xmlns:wp="http://schemas.openxmlformats.org/drawingml/2006/wordprocessingDrawing" xmlns:w10="urn:schemas-microsoft-com:office:word" xmlns:w="http://schemas.openxmlformats.org/wordprocessingml/2006/main" xmlns:w14="http://schemas.microsoft.com/office/word/2010/wordml" xmlns:w15="http://schemas.microsoft.com/office/word/2012/wordml" xmlns:w16se="http://schemas.microsoft.com/office/word/2015/wordml/symex" xmlns:wpg="http://schemas.microsoft.com/office/word/2010/wordprocessingGroup" xmlns:wpi="http://schemas.microsoft.com/office/word/2010/wordprocessingInk" xmlns:wne="http://schemas.microsoft.com/office/word/2006/wordml" xmlns:wps="http://schemas.microsoft.com/office/word/2010/wordprocessingShape" mc:Ignorable="w14 w15 w16se wp14">
+<w:hdr xmlns:wpc="http://schemas.microsoft.com/office/word/2010/wordprocessingCanvas" xmlns:cx="http://schemas.microsoft.com/office/drawing/2014/chartex" xmlns:cx1="http://schemas.microsoft.com/office/drawing/2015/9/8/chartex" xmlns:cx2="http://schemas.microsoft.com/office/drawing/2015/10/21/chartex" xmlns:cx3="http://schemas.microsoft.com/office/drawing/2016/5/9/chartex" xmlns:cx4="http://schemas.microsoft.com/office/drawing/2016/5/10/chartex" xmlns:cx5="http://schemas.microsoft.com/office/drawing/2016/5/11/chartex" xmlns:cx6="http://schemas.microsoft.com/office/drawing/2016/5/12/chartex" xmlns:cx7="http://schemas.microsoft.com/office/drawing/2016/5/13/chartex" xmlns:cx8="http://schemas.microsoft.com/office/drawing/2016/5/14/chartex" xmlns:mc="http://schemas.openxmlformats.org/markup-compatibility/2006" xmlns:aink="http://schemas.microsoft.com/office/drawing/2016/ink" xmlns:am3d="http://schemas.microsoft.com/office/drawing/2017/model3d" xmlns:o="urn:schemas-microsoft-com:office:office" xmlns:oel="http://schemas.microsoft.com/office/2019/extlst" xmlns:r="http://schemas.openxmlformats.org/officeDocument/2006/relationships" xmlns:m="http://schemas.openxmlformats.org/officeDocument/2006/math" xmlns:v="urn:schemas-microsoft-com:vml" xmlns:wp14="http://schemas.microsoft.com/office/word/2010/wordprocessingDrawing" xmlns:wp="http://schemas.openxmlformats.org/drawingml/2006/wordprocessingDrawing" xmlns:w10="urn:schemas-microsoft-com:office:word" xmlns:w="http://schemas.openxmlformats.org/wordprocessingml/2006/main" xmlns:w14="http://schemas.microsoft.com/office/word/2010/wordml" xmlns:w15="http://schemas.microsoft.com/office/word/2012/wordml" xmlns:w16cex="http://schemas.microsoft.com/office/word/2018/wordml/cex" xmlns:w16cid="http://schemas.microsoft.com/office/word/2016/wordml/cid" xmlns:w16="http://schemas.microsoft.com/office/word/2018/wordml" xmlns:w16sdtdh="http://schemas.microsoft.com/office/word/2020/wordml/sdtdatahash" xmlns:w16se="http://schemas.microsoft.com/office/word/2015/wordml/symex" xmlns:wpg="http://schemas.microsoft.com/office/word/2010/wordprocessingGroup" xmlns:wpi="http://schemas.microsoft.com/office/word/2010/wordprocessingInk" xmlns:wne="http://schemas.microsoft.com/office/word/2006/wordml" xmlns:wps="http://schemas.microsoft.com/office/word/2010/wordprocessingShape" mc:Ignorable="w14 w15 w16se w16cid w16 w16cex w16sdtdh wp14">
   <w:p>
     <w:pPr>
       <w:pStyle w:val="Header"/>
@@ -12644,18 +11730,8 @@
 </w:hdr>
 </file>
 
-<file path=word/header3.xml><?xml version="1.0" encoding="utf-8"?>
-<w:hdr xmlns:wpc="http://schemas.microsoft.com/office/word/2010/wordprocessingCanvas" xmlns:cx="http://schemas.microsoft.com/office/drawing/2014/chartex" xmlns:cx1="http://schemas.microsoft.com/office/drawing/2015/9/8/chartex" xmlns:mc="http://schemas.openxmlformats.org/markup-compatibility/2006" xmlns:o="urn:schemas-microsoft-com:office:office" xmlns:r="http://schemas.openxmlformats.org/officeDocument/2006/relationships" xmlns:m="http://schemas.openxmlformats.org/officeDocument/2006/math" xmlns:v="urn:schemas-microsoft-com:vml" xmlns:wp14="http://schemas.microsoft.com/office/word/2010/wordprocessingDrawing" xmlns:wp="http://schemas.openxmlformats.org/drawingml/2006/wordprocessingDrawing" xmlns:w10="urn:schemas-microsoft-com:office:word" xmlns:w="http://schemas.openxmlformats.org/wordprocessingml/2006/main" xmlns:w14="http://schemas.microsoft.com/office/word/2010/wordml" xmlns:w15="http://schemas.microsoft.com/office/word/2012/wordml" xmlns:w16se="http://schemas.microsoft.com/office/word/2015/wordml/symex" xmlns:wpg="http://schemas.microsoft.com/office/word/2010/wordprocessingGroup" xmlns:wpi="http://schemas.microsoft.com/office/word/2010/wordprocessingInk" xmlns:wne="http://schemas.microsoft.com/office/word/2006/wordml" xmlns:wps="http://schemas.microsoft.com/office/word/2010/wordprocessingShape" mc:Ignorable="w14 w15 w16se wp14">
-  <w:p>
-    <w:pPr>
-      <w:pStyle w:val="Header"/>
-    </w:pPr>
-  </w:p>
-</w:hdr>
-</file>
-
 <file path=word/styles.xml><?xml version="1.0" encoding="utf-8"?>
-<w:styles xmlns:mc="http://schemas.openxmlformats.org/markup-compatibility/2006" xmlns:r="http://schemas.openxmlformats.org/officeDocument/2006/relationships" xmlns:w="http://schemas.openxmlformats.org/wordprocessingml/2006/main" xmlns:w14="http://schemas.microsoft.com/office/word/2010/wordml" xmlns:w15="http://schemas.microsoft.com/office/word/2012/wordml" xmlns:w16se="http://schemas.microsoft.com/office/word/2015/wordml/symex" mc:Ignorable="w14 w15 w16se">
+<w:styles xmlns:mc="http://schemas.openxmlformats.org/markup-compatibility/2006" xmlns:r="http://schemas.openxmlformats.org/officeDocument/2006/relationships" xmlns:w="http://schemas.openxmlformats.org/wordprocessingml/2006/main" xmlns:w14="http://schemas.microsoft.com/office/word/2010/wordml" xmlns:w15="http://schemas.microsoft.com/office/word/2012/wordml" xmlns:w16cex="http://schemas.microsoft.com/office/word/2018/wordml/cex" xmlns:w16cid="http://schemas.microsoft.com/office/word/2016/wordml/cid" xmlns:w16="http://schemas.microsoft.com/office/word/2018/wordml" xmlns:w16sdtdh="http://schemas.microsoft.com/office/word/2020/wordml/sdtdatahash" xmlns:w16se="http://schemas.microsoft.com/office/word/2015/wordml/symex" mc:Ignorable="w14 w15 w16se w16cid w16 w16cex w16sdtdh">
   <w:docDefaults>
     <w:rPrDefault>
       <w:rPr>
@@ -12665,7 +11741,7 @@
     </w:rPrDefault>
     <w:pPrDefault/>
   </w:docDefaults>
-  <w:latentStyles w:defLockedState="0" w:defUIPriority="99" w:defSemiHidden="0" w:defUnhideWhenUsed="0" w:defQFormat="0" w:count="371">
+  <w:latentStyles w:defLockedState="0" w:defUIPriority="99" w:defSemiHidden="0" w:defUnhideWhenUsed="0" w:defQFormat="0" w:count="376">
     <w:lsdException w:name="Normal" w:uiPriority="0" w:qFormat="1"/>
     <w:lsdException w:name="heading 1" w:uiPriority="9" w:qFormat="1"/>
     <w:lsdException w:name="heading 2" w:semiHidden="1" w:uiPriority="9" w:unhideWhenUsed="1" w:qFormat="1"/>
@@ -12771,7 +11847,6 @@
     <w:lsdException w:name="HTML Sample" w:semiHidden="1" w:unhideWhenUsed="1"/>
     <w:lsdException w:name="HTML Typewriter" w:semiHidden="1" w:unhideWhenUsed="1"/>
     <w:lsdException w:name="HTML Variable" w:semiHidden="1" w:unhideWhenUsed="1"/>
-    <w:lsdException w:name="Normal Table" w:semiHidden="1" w:unhideWhenUsed="1"/>
     <w:lsdException w:name="annotation subject" w:semiHidden="1" w:unhideWhenUsed="1"/>
     <w:lsdException w:name="No List" w:semiHidden="1" w:unhideWhenUsed="1"/>
     <w:lsdException w:name="Outline List 1" w:semiHidden="1" w:unhideWhenUsed="1"/>
@@ -12814,11 +11889,8 @@
     <w:lsdException w:name="Table Contemporary" w:semiHidden="1" w:unhideWhenUsed="1"/>
     <w:lsdException w:name="Table Elegant" w:semiHidden="1" w:unhideWhenUsed="1"/>
     <w:lsdException w:name="Table Professional" w:semiHidden="1" w:unhideWhenUsed="1"/>
-    <w:lsdException w:name="Table Subtle 1" w:semiHidden="1" w:unhideWhenUsed="1"/>
     <w:lsdException w:name="Table Subtle 2" w:semiHidden="1" w:unhideWhenUsed="1"/>
     <w:lsdException w:name="Table Web 1" w:semiHidden="1" w:unhideWhenUsed="1"/>
-    <w:lsdException w:name="Table Web 2" w:semiHidden="1" w:unhideWhenUsed="1"/>
-    <w:lsdException w:name="Table Web 3" w:semiHidden="1" w:unhideWhenUsed="1"/>
     <w:lsdException w:name="Balloon Text" w:semiHidden="1" w:unhideWhenUsed="1"/>
     <w:lsdException w:name="Table Grid" w:uiPriority="59"/>
     <w:lsdException w:name="Table Theme" w:semiHidden="1" w:unhideWhenUsed="1"/>
@@ -13037,6 +12109,11 @@
     <w:lsdException w:name="List Table 5 Dark Accent 6" w:uiPriority="50"/>
     <w:lsdException w:name="List Table 6 Colorful Accent 6" w:uiPriority="51"/>
     <w:lsdException w:name="List Table 7 Colorful Accent 6" w:uiPriority="52"/>
+    <w:lsdException w:name="Mention" w:semiHidden="1" w:unhideWhenUsed="1"/>
+    <w:lsdException w:name="Smart Hyperlink" w:semiHidden="1" w:unhideWhenUsed="1"/>
+    <w:lsdException w:name="Hashtag" w:semiHidden="1" w:unhideWhenUsed="1"/>
+    <w:lsdException w:name="Unresolved Mention" w:semiHidden="1" w:unhideWhenUsed="1"/>
+    <w:lsdException w:name="Smart Link" w:semiHidden="1" w:unhideWhenUsed="1"/>
   </w:latentStyles>
   <w:style w:type="paragraph" w:default="1" w:styleId="Normal">
     <w:name w:val="Normal"/>

</xml_diff>

<commit_message>
TS 2.3 and 2.4 Pada Paatam - 05/11/2022
</commit_message>
<xml_diff>
--- a/TS-Padam/TS-2.3/TS 2.3 Tamil Pada Paatam Corrections.docx
+++ b/TS-Padam/TS-2.3/TS 2.3 Tamil Pada Paatam Corrections.docx
@@ -79,10 +79,9 @@
           <w:bCs/>
           <w:sz w:val="32"/>
           <w:szCs w:val="32"/>
-          <w:highlight w:val="red"/>
           <w:u w:val="single"/>
         </w:rPr>
-        <w:t>????</w:t>
+        <w:t>31st Oct 2022</w:t>
       </w:r>
     </w:p>
     <w:p>
@@ -11347,20 +11346,7 @@
         <w:bCs/>
       </w:rPr>
       <w:tab/>
-    </w:r>
-    <w:r>
-      <w:rPr>
-        <w:b/>
-        <w:bCs/>
-      </w:rPr>
-      <w:t>www.</w:t>
-    </w:r>
-    <w:r>
-      <w:rPr>
-        <w:b/>
-        <w:bCs/>
-      </w:rPr>
-      <w:t>v</w:t>
+      <w:t>www.v</w:t>
     </w:r>
     <w:r>
       <w:rPr>
@@ -11847,6 +11833,7 @@
     <w:lsdException w:name="HTML Sample" w:semiHidden="1" w:unhideWhenUsed="1"/>
     <w:lsdException w:name="HTML Typewriter" w:semiHidden="1" w:unhideWhenUsed="1"/>
     <w:lsdException w:name="HTML Variable" w:semiHidden="1" w:unhideWhenUsed="1"/>
+    <w:lsdException w:name="Normal Table" w:semiHidden="1" w:unhideWhenUsed="1"/>
     <w:lsdException w:name="annotation subject" w:semiHidden="1" w:unhideWhenUsed="1"/>
     <w:lsdException w:name="No List" w:semiHidden="1" w:unhideWhenUsed="1"/>
     <w:lsdException w:name="Outline List 1" w:semiHidden="1" w:unhideWhenUsed="1"/>
@@ -11889,8 +11876,11 @@
     <w:lsdException w:name="Table Contemporary" w:semiHidden="1" w:unhideWhenUsed="1"/>
     <w:lsdException w:name="Table Elegant" w:semiHidden="1" w:unhideWhenUsed="1"/>
     <w:lsdException w:name="Table Professional" w:semiHidden="1" w:unhideWhenUsed="1"/>
+    <w:lsdException w:name="Table Subtle 1" w:semiHidden="1" w:unhideWhenUsed="1"/>
     <w:lsdException w:name="Table Subtle 2" w:semiHidden="1" w:unhideWhenUsed="1"/>
     <w:lsdException w:name="Table Web 1" w:semiHidden="1" w:unhideWhenUsed="1"/>
+    <w:lsdException w:name="Table Web 2" w:semiHidden="1" w:unhideWhenUsed="1"/>
+    <w:lsdException w:name="Table Web 3" w:semiHidden="1" w:unhideWhenUsed="1"/>
     <w:lsdException w:name="Balloon Text" w:semiHidden="1" w:unhideWhenUsed="1"/>
     <w:lsdException w:name="Table Grid" w:uiPriority="59"/>
     <w:lsdException w:name="Table Theme" w:semiHidden="1" w:unhideWhenUsed="1"/>

</xml_diff>